<commit_message>
profili per documento di design
</commit_message>
<xml_diff>
--- a/template-design-documentation-en_2020_2021.docx
+++ b/template-design-documentation-en_2020_2021.docx
@@ -1676,288 +1676,2391 @@
     </w:p>
     <w:p>
       <w:pPr>
-        <w:pStyle w:val="Titolo1"/>
-        <w:jc w:val="both"/>
-        <w:rPr>
-          <w:rFonts w:ascii="Arial" w:hAnsi="Arial" w:cs="Arial"/>
-          <w:lang w:val="it-IT"/>
+        <w:keepNext/>
+        <w:keepLines/>
+        <w:outlineLvl w:val="0"/>
+        <w:rPr>
+          <w:rFonts w:ascii="Cambria" w:eastAsia="Cambria" w:hAnsi="Cambria" w:cs="Cambria"/>
+          <w:b/>
+          <w:color w:val="365F91"/>
+          <w:sz w:val="28"/>
+          <w:lang w:eastAsia="it-IT"/>
+        </w:rPr>
+      </w:pPr>
+    </w:p>
+    <w:p>
+      <w:pPr>
+        <w:keepNext/>
+        <w:keepLines/>
+        <w:ind w:left="-5" w:hanging="10"/>
+        <w:outlineLvl w:val="0"/>
+        <w:rPr>
+          <w:rFonts w:ascii="Cambria" w:eastAsia="Cambria" w:hAnsi="Cambria" w:cs="Cambria"/>
+          <w:b/>
+          <w:color w:val="365F91"/>
+          <w:sz w:val="28"/>
+          <w:lang w:eastAsia="it-IT"/>
         </w:rPr>
       </w:pPr>
       <w:proofErr w:type="spellStart"/>
       <w:r>
         <w:rPr>
-          <w:rFonts w:ascii="Arial" w:hAnsi="Arial" w:cs="Arial"/>
-          <w:lang w:val="it-IT"/>
-        </w:rPr>
-        <w:t>Pe</w:t>
-      </w:r>
-      <w:r>
-        <w:rPr>
-          <w:rFonts w:ascii="Arial" w:hAnsi="Arial" w:cs="Arial"/>
-          <w:lang w:val="it-IT"/>
-        </w:rPr>
-        <w:t>r</w:t>
-      </w:r>
-      <w:r>
-        <w:rPr>
-          <w:rFonts w:ascii="Arial" w:hAnsi="Arial" w:cs="Arial"/>
-          <w:lang w:val="it-IT"/>
-        </w:rPr>
-        <w:t>sonas</w:t>
+          <w:rFonts w:ascii="Cambria" w:eastAsia="Cambria" w:hAnsi="Cambria" w:cs="Cambria"/>
+          <w:b/>
+          <w:color w:val="365F91"/>
+          <w:sz w:val="28"/>
+          <w:lang w:eastAsia="it-IT"/>
+        </w:rPr>
+        <w:t>Profili</w:t>
       </w:r>
       <w:proofErr w:type="spellEnd"/>
-    </w:p>
-    <w:p>
-      <w:pPr>
-        <w:rPr>
-          <w:lang w:val="it-IT"/>
-        </w:rPr>
-      </w:pPr>
-    </w:p>
-    <w:p>
-      <w:pPr>
-        <w:jc w:val="both"/>
-        <w:rPr>
-          <w:rFonts w:ascii="Arial" w:hAnsi="Arial" w:cs="Arial"/>
-          <w:noProof/>
-          <w:lang w:val="it-IT" w:eastAsia="it-IT"/>
-        </w:rPr>
-      </w:pPr>
-      <w:r>
-        <w:rPr>
-          <w:rFonts w:ascii="Arial" w:hAnsi="Arial" w:cs="Arial"/>
-          <w:noProof/>
-          <w:lang w:val="it-IT" w:eastAsia="it-IT"/>
+      <w:r>
+        <w:rPr>
+          <w:rFonts w:ascii="Cambria" w:eastAsia="Cambria" w:hAnsi="Cambria" w:cs="Cambria"/>
+          <w:b/>
+          <w:color w:val="365F91"/>
+          <w:sz w:val="28"/>
+          <w:lang w:eastAsia="it-IT"/>
+        </w:rPr>
+        <w:t xml:space="preserve"> </w:t>
+      </w:r>
+    </w:p>
+    <w:p>
+      <w:pPr>
+        <w:rPr>
+          <w:rFonts w:ascii="Arial" w:eastAsia="Arial" w:hAnsi="Arial" w:cs="Arial"/>
+          <w:color w:val="000000"/>
+          <w:lang w:eastAsia="it-IT"/>
+        </w:rPr>
+      </w:pPr>
+      <w:r>
+        <w:rPr>
+          <w:color w:val="000000"/>
+          <w:lang w:eastAsia="it-IT"/>
+        </w:rPr>
+        <w:t xml:space="preserve"> </w:t>
+      </w:r>
+    </w:p>
+    <w:p>
+      <w:pPr>
+        <w:ind w:left="10" w:right="104" w:hanging="10"/>
+        <w:rPr>
+          <w:rFonts w:ascii="Arial" w:eastAsia="Arial" w:hAnsi="Arial" w:cs="Arial"/>
+          <w:color w:val="000000"/>
+          <w:lang w:eastAsia="it-IT"/>
+        </w:rPr>
+      </w:pPr>
+      <w:r>
+        <w:rPr>
+          <w:rFonts w:ascii="Arial" w:eastAsia="Arial" w:hAnsi="Arial" w:cs="Arial"/>
+          <w:b/>
+          <w:color w:val="000000"/>
+          <w:lang w:eastAsia="it-IT"/>
+        </w:rPr>
+        <w:t>Luisa</w:t>
+      </w:r>
+    </w:p>
+    <w:p>
+      <w:pPr>
+        <w:ind w:left="34"/>
+        <w:rPr>
+          <w:rFonts w:ascii="Arial" w:eastAsia="Arial" w:hAnsi="Arial" w:cs="Arial"/>
+          <w:color w:val="000000"/>
+          <w:lang w:eastAsia="it-IT"/>
+        </w:rPr>
+      </w:pPr>
+      <w:r>
+        <w:rPr>
+          <w:rFonts w:ascii="Arial" w:eastAsia="Arial" w:hAnsi="Arial" w:cs="Arial"/>
+          <w:b/>
+          <w:color w:val="000000"/>
+          <w:lang w:eastAsia="it-IT"/>
+        </w:rPr>
+        <w:t xml:space="preserve"> </w:t>
+      </w:r>
+    </w:p>
+    <w:tbl>
+      <w:tblPr>
+        <w:tblStyle w:val="TableGrid"/>
+        <w:tblW w:w="9901" w:type="dxa"/>
+        <w:tblInd w:w="34" w:type="dxa"/>
+        <w:tblCellMar>
+          <w:top w:w="0" w:type="dxa"/>
+          <w:left w:w="0" w:type="dxa"/>
+          <w:bottom w:w="0" w:type="dxa"/>
+          <w:right w:w="0" w:type="dxa"/>
+        </w:tblCellMar>
+        <w:tblLook w:val="04A0" w:firstRow="1" w:lastRow="0" w:firstColumn="1" w:lastColumn="0" w:noHBand="0" w:noVBand="1"/>
+      </w:tblPr>
+      <w:tblGrid>
+        <w:gridCol w:w="1368"/>
+        <w:gridCol w:w="8570"/>
+      </w:tblGrid>
+      <w:tr>
+        <w:trPr>
+          <w:trHeight w:val="1816"/>
+        </w:trPr>
+        <w:tc>
+          <w:tcPr>
+            <w:tcW w:w="1908" w:type="dxa"/>
+            <w:tcBorders>
+              <w:top w:val="nil"/>
+              <w:left w:val="nil"/>
+              <w:bottom w:val="nil"/>
+              <w:right w:val="nil"/>
+            </w:tcBorders>
+          </w:tcPr>
+          <w:p>
+            <w:pPr>
+              <w:rPr>
+                <w:rFonts w:ascii="Arial" w:eastAsia="Arial" w:hAnsi="Arial" w:cs="Arial"/>
+                <w:color w:val="000000"/>
+              </w:rPr>
+            </w:pPr>
+            <w:r>
+              <w:rPr>
+                <w:rFonts w:ascii="Arial" w:eastAsia="Arial" w:hAnsi="Arial" w:cs="Arial"/>
+                <w:noProof/>
+                <w:color w:val="000000"/>
+              </w:rPr>
+              <w:drawing>
+                <wp:inline distT="0" distB="0" distL="0" distR="0" wp14:anchorId="23807A3A" wp14:editId="12DDC589">
+                  <wp:extent cx="1154430" cy="1137285"/>
+                  <wp:effectExtent l="0" t="0" r="0" b="0"/>
+                  <wp:docPr id="683" name="Picture 683"/>
+                  <wp:cNvGraphicFramePr/>
+                  <a:graphic xmlns:a="http://schemas.openxmlformats.org/drawingml/2006/main">
+                    <a:graphicData uri="http://schemas.openxmlformats.org/drawingml/2006/picture">
+                      <pic:pic xmlns:pic="http://schemas.openxmlformats.org/drawingml/2006/picture">
+                        <pic:nvPicPr>
+                          <pic:cNvPr id="683" name="Picture 683"/>
+                          <pic:cNvPicPr/>
+                        </pic:nvPicPr>
+                        <pic:blipFill>
+                          <a:blip r:embed="rId12"/>
+                          <a:stretch>
+                            <a:fillRect/>
+                          </a:stretch>
+                        </pic:blipFill>
+                        <pic:spPr>
+                          <a:xfrm>
+                            <a:off x="0" y="0"/>
+                            <a:ext cx="1154430" cy="1137285"/>
+                          </a:xfrm>
+                          <a:prstGeom prst="rect">
+                            <a:avLst/>
+                          </a:prstGeom>
+                        </pic:spPr>
+                      </pic:pic>
+                    </a:graphicData>
+                  </a:graphic>
+                </wp:inline>
+              </w:drawing>
+            </w:r>
+          </w:p>
+        </w:tc>
+        <w:tc>
+          <w:tcPr>
+            <w:tcW w:w="7993" w:type="dxa"/>
+            <w:tcBorders>
+              <w:top w:val="nil"/>
+              <w:left w:val="nil"/>
+              <w:bottom w:val="nil"/>
+              <w:right w:val="nil"/>
+            </w:tcBorders>
+          </w:tcPr>
+          <w:p>
+            <w:pPr>
+              <w:ind w:left="-3076" w:right="11068"/>
+              <w:rPr>
+                <w:rFonts w:ascii="Arial" w:eastAsia="Arial" w:hAnsi="Arial" w:cs="Arial"/>
+                <w:color w:val="000000"/>
+              </w:rPr>
+            </w:pPr>
+          </w:p>
+          <w:tbl>
+            <w:tblPr>
+              <w:tblStyle w:val="TableGrid"/>
+              <w:tblW w:w="7902" w:type="dxa"/>
+              <w:tblInd w:w="91" w:type="dxa"/>
+              <w:tblCellMar>
+                <w:top w:w="7" w:type="dxa"/>
+                <w:left w:w="0" w:type="dxa"/>
+                <w:bottom w:w="0" w:type="dxa"/>
+                <w:right w:w="437" w:type="dxa"/>
+              </w:tblCellMar>
+              <w:tblLook w:val="04A0" w:firstRow="1" w:lastRow="0" w:firstColumn="1" w:lastColumn="0" w:noHBand="0" w:noVBand="1"/>
+            </w:tblPr>
+            <w:tblGrid>
+              <w:gridCol w:w="4187"/>
+              <w:gridCol w:w="3715"/>
+            </w:tblGrid>
+            <w:tr>
+              <w:trPr>
+                <w:trHeight w:val="367"/>
+              </w:trPr>
+              <w:tc>
+                <w:tcPr>
+                  <w:tcW w:w="4187" w:type="dxa"/>
+                  <w:tcBorders>
+                    <w:top w:val="nil"/>
+                    <w:left w:val="nil"/>
+                    <w:bottom w:val="nil"/>
+                    <w:right w:val="nil"/>
+                  </w:tcBorders>
+                  <w:shd w:val="clear" w:color="auto" w:fill="F2F2F2"/>
+                </w:tcPr>
+                <w:p>
+                  <w:pPr>
+                    <w:ind w:left="108"/>
+                    <w:rPr>
+                      <w:rFonts w:ascii="Arial" w:eastAsia="Arial" w:hAnsi="Arial" w:cs="Arial"/>
+                      <w:color w:val="000000"/>
+                    </w:rPr>
+                  </w:pPr>
+                  <w:r>
+                    <w:rPr>
+                      <w:rFonts w:ascii="Arial" w:eastAsia="Arial" w:hAnsi="Arial" w:cs="Arial"/>
+                      <w:b/>
+                      <w:color w:val="000000"/>
+                    </w:rPr>
+                    <w:t>Anni</w:t>
+                  </w:r>
+                  <w:r>
+                    <w:rPr>
+                      <w:rFonts w:ascii="Arial" w:eastAsia="Arial" w:hAnsi="Arial" w:cs="Arial"/>
+                      <w:b/>
+                      <w:color w:val="000000"/>
+                    </w:rPr>
+                    <w:t>:</w:t>
+                  </w:r>
+                  <w:r>
+                    <w:rPr>
+                      <w:rFonts w:ascii="Arial" w:eastAsia="Arial" w:hAnsi="Arial" w:cs="Arial"/>
+                      <w:color w:val="000000"/>
+                    </w:rPr>
+                    <w:t xml:space="preserve"> 55 </w:t>
+                  </w:r>
+                </w:p>
+              </w:tc>
+              <w:tc>
+                <w:tcPr>
+                  <w:tcW w:w="3716" w:type="dxa"/>
+                  <w:tcBorders>
+                    <w:top w:val="nil"/>
+                    <w:left w:val="nil"/>
+                    <w:bottom w:val="nil"/>
+                    <w:right w:val="nil"/>
+                  </w:tcBorders>
+                  <w:shd w:val="clear" w:color="auto" w:fill="F2F2F2"/>
+                </w:tcPr>
+                <w:p>
+                  <w:pPr>
+                    <w:rPr>
+                      <w:rFonts w:ascii="Arial" w:eastAsia="Arial" w:hAnsi="Arial" w:cs="Arial"/>
+                      <w:color w:val="000000"/>
+                    </w:rPr>
+                  </w:pPr>
+                  <w:r>
+                    <w:rPr>
+                      <w:rFonts w:ascii="Arial" w:eastAsia="Arial" w:hAnsi="Arial" w:cs="Arial"/>
+                      <w:b/>
+                      <w:color w:val="000000"/>
+                    </w:rPr>
+                    <w:t>Impiego</w:t>
+                  </w:r>
+                  <w:r>
+                    <w:rPr>
+                      <w:rFonts w:ascii="Arial" w:eastAsia="Arial" w:hAnsi="Arial" w:cs="Arial"/>
+                      <w:b/>
+                      <w:color w:val="000000"/>
+                    </w:rPr>
+                    <w:t>:</w:t>
+                  </w:r>
+                  <w:r>
+                    <w:rPr>
+                      <w:rFonts w:ascii="Arial" w:eastAsia="Arial" w:hAnsi="Arial" w:cs="Arial"/>
+                      <w:color w:val="000000"/>
+                    </w:rPr>
+                    <w:t xml:space="preserve"> </w:t>
+                  </w:r>
+                  <w:r>
+                    <w:rPr>
+                      <w:rFonts w:ascii="Arial" w:eastAsia="Arial" w:hAnsi="Arial" w:cs="Arial"/>
+                      <w:color w:val="000000"/>
+                    </w:rPr>
+                    <w:t>Casalinga</w:t>
+                  </w:r>
+                </w:p>
+              </w:tc>
+            </w:tr>
+            <w:tr>
+              <w:trPr>
+                <w:trHeight w:val="506"/>
+              </w:trPr>
+              <w:tc>
+                <w:tcPr>
+                  <w:tcW w:w="4187" w:type="dxa"/>
+                  <w:tcBorders>
+                    <w:top w:val="nil"/>
+                    <w:left w:val="nil"/>
+                    <w:bottom w:val="nil"/>
+                    <w:right w:val="nil"/>
+                  </w:tcBorders>
+                  <w:vAlign w:val="center"/>
+                </w:tcPr>
+                <w:p>
+                  <w:pPr>
+                    <w:ind w:left="108"/>
+                    <w:rPr>
+                      <w:rFonts w:ascii="Arial" w:eastAsia="Arial" w:hAnsi="Arial" w:cs="Arial"/>
+                      <w:color w:val="000000"/>
+                    </w:rPr>
+                  </w:pPr>
+                  <w:r>
+                    <w:rPr>
+                      <w:rFonts w:ascii="Arial" w:eastAsia="Arial" w:hAnsi="Arial" w:cs="Arial"/>
+                      <w:b/>
+                      <w:color w:val="000000"/>
+                    </w:rPr>
+                    <w:t>F</w:t>
+                  </w:r>
+                  <w:r>
+                    <w:rPr>
+                      <w:rFonts w:ascii="Arial" w:eastAsia="Arial" w:hAnsi="Arial" w:cs="Arial"/>
+                      <w:b/>
+                      <w:color w:val="000000"/>
+                    </w:rPr>
+                    <w:t>amiglia</w:t>
+                  </w:r>
+                  <w:r>
+                    <w:rPr>
+                      <w:rFonts w:ascii="Arial" w:eastAsia="Arial" w:hAnsi="Arial" w:cs="Arial"/>
+                      <w:b/>
+                      <w:color w:val="000000"/>
+                    </w:rPr>
+                    <w:t>:</w:t>
+                  </w:r>
+                  <w:r>
+                    <w:rPr>
+                      <w:rFonts w:ascii="Arial" w:eastAsia="Arial" w:hAnsi="Arial" w:cs="Arial"/>
+                      <w:color w:val="000000"/>
+                    </w:rPr>
+                    <w:t xml:space="preserve"> </w:t>
+                  </w:r>
+                  <w:r>
+                    <w:rPr>
+                      <w:rFonts w:ascii="Arial" w:eastAsia="Arial" w:hAnsi="Arial" w:cs="Arial"/>
+                      <w:color w:val="000000"/>
+                    </w:rPr>
+                    <w:t>Sposata con due figli</w:t>
+                  </w:r>
+                  <w:r>
+                    <w:rPr>
+                      <w:rFonts w:ascii="Arial" w:eastAsia="Arial" w:hAnsi="Arial" w:cs="Arial"/>
+                      <w:color w:val="000000"/>
+                    </w:rPr>
+                    <w:t xml:space="preserve"> </w:t>
+                  </w:r>
+                </w:p>
+              </w:tc>
+              <w:tc>
+                <w:tcPr>
+                  <w:tcW w:w="3716" w:type="dxa"/>
+                  <w:tcBorders>
+                    <w:top w:val="nil"/>
+                    <w:left w:val="nil"/>
+                    <w:bottom w:val="nil"/>
+                    <w:right w:val="nil"/>
+                  </w:tcBorders>
+                </w:tcPr>
+                <w:p>
+                  <w:pPr>
+                    <w:jc w:val="both"/>
+                    <w:rPr>
+                      <w:rFonts w:ascii="Arial" w:eastAsia="Arial" w:hAnsi="Arial" w:cs="Arial"/>
+                      <w:color w:val="000000"/>
+                    </w:rPr>
+                  </w:pPr>
+                  <w:r>
+                    <w:rPr>
+                      <w:rFonts w:ascii="Arial" w:eastAsia="Arial" w:hAnsi="Arial" w:cs="Arial"/>
+                      <w:b/>
+                      <w:color w:val="000000"/>
+                    </w:rPr>
+                    <w:t>Usi di internet</w:t>
+                  </w:r>
+                  <w:r>
+                    <w:rPr>
+                      <w:rFonts w:ascii="Arial" w:eastAsia="Arial" w:hAnsi="Arial" w:cs="Arial"/>
+                      <w:b/>
+                      <w:color w:val="000000"/>
+                    </w:rPr>
+                    <w:t>:</w:t>
+                  </w:r>
+                  <w:r>
+                    <w:rPr>
+                      <w:rFonts w:ascii="Arial" w:eastAsia="Arial" w:hAnsi="Arial" w:cs="Arial"/>
+                      <w:color w:val="000000"/>
+                    </w:rPr>
+                    <w:t xml:space="preserve"> Facebook</w:t>
+                  </w:r>
+                  <w:r>
+                    <w:rPr>
+                      <w:rFonts w:ascii="Arial" w:eastAsia="Arial" w:hAnsi="Arial" w:cs="Arial"/>
+                      <w:color w:val="000000"/>
+                    </w:rPr>
+                    <w:t xml:space="preserve"> e semplici ricerche</w:t>
+                  </w:r>
+                  <w:r>
+                    <w:rPr>
+                      <w:rFonts w:ascii="Arial" w:eastAsia="Arial" w:hAnsi="Arial" w:cs="Arial"/>
+                      <w:color w:val="000000"/>
+                    </w:rPr>
+                    <w:t xml:space="preserve"> </w:t>
+                  </w:r>
+                </w:p>
+              </w:tc>
+            </w:tr>
+            <w:tr>
+              <w:trPr>
+                <w:trHeight w:val="934"/>
+              </w:trPr>
+              <w:tc>
+                <w:tcPr>
+                  <w:tcW w:w="4187" w:type="dxa"/>
+                  <w:tcBorders>
+                    <w:top w:val="nil"/>
+                    <w:left w:val="nil"/>
+                    <w:bottom w:val="nil"/>
+                    <w:right w:val="nil"/>
+                  </w:tcBorders>
+                  <w:shd w:val="clear" w:color="auto" w:fill="F2F2F2"/>
+                </w:tcPr>
+                <w:p>
+                  <w:pPr>
+                    <w:ind w:left="108"/>
+                    <w:rPr>
+                      <w:rFonts w:ascii="Arial" w:eastAsia="Arial" w:hAnsi="Arial" w:cs="Arial"/>
+                      <w:color w:val="000000"/>
+                    </w:rPr>
+                  </w:pPr>
+                  <w:r>
+                    <w:rPr>
+                      <w:rFonts w:ascii="Arial" w:eastAsia="Arial" w:hAnsi="Arial" w:cs="Arial"/>
+                      <w:b/>
+                      <w:color w:val="000000"/>
+                    </w:rPr>
+                    <w:t>Competenze tec</w:t>
+                  </w:r>
+                  <w:r>
+                    <w:rPr>
+                      <w:rFonts w:ascii="Arial" w:eastAsia="Arial" w:hAnsi="Arial" w:cs="Arial"/>
+                      <w:b/>
+                      <w:color w:val="000000"/>
+                    </w:rPr>
+                    <w:t>nologiche</w:t>
+                  </w:r>
+                  <w:r>
+                    <w:rPr>
+                      <w:rFonts w:ascii="Arial" w:eastAsia="Arial" w:hAnsi="Arial" w:cs="Arial"/>
+                      <w:b/>
+                      <w:color w:val="000000"/>
+                    </w:rPr>
+                    <w:t xml:space="preserve">: </w:t>
+                  </w:r>
+                  <w:r>
+                    <w:rPr>
+                      <w:rFonts w:ascii="Arial" w:eastAsia="Arial" w:hAnsi="Arial" w:cs="Arial"/>
+                      <w:color w:val="000000"/>
+                    </w:rPr>
+                    <w:t>usa discretamente la tecnologia</w:t>
+                  </w:r>
+                </w:p>
+                <w:p>
+                  <w:pPr>
+                    <w:ind w:left="108"/>
+                    <w:jc w:val="both"/>
+                    <w:rPr>
+                      <w:rFonts w:ascii="Arial" w:eastAsia="Arial" w:hAnsi="Arial" w:cs="Arial"/>
+                      <w:color w:val="000000"/>
+                    </w:rPr>
+                  </w:pPr>
+                  <w:r>
+                    <w:rPr>
+                      <w:rFonts w:ascii="Arial" w:eastAsia="Arial" w:hAnsi="Arial" w:cs="Arial"/>
+                      <w:color w:val="000000"/>
+                    </w:rPr>
+                    <w:t xml:space="preserve">Samsung A3 </w:t>
+                  </w:r>
+                </w:p>
+              </w:tc>
+              <w:tc>
+                <w:tcPr>
+                  <w:tcW w:w="3716" w:type="dxa"/>
+                  <w:tcBorders>
+                    <w:top w:val="nil"/>
+                    <w:left w:val="nil"/>
+                    <w:bottom w:val="nil"/>
+                    <w:right w:val="nil"/>
+                  </w:tcBorders>
+                  <w:shd w:val="clear" w:color="auto" w:fill="F2F2F2"/>
+                  <w:vAlign w:val="center"/>
+                </w:tcPr>
+                <w:p>
+                  <w:pPr>
+                    <w:rPr>
+                      <w:rFonts w:ascii="Arial" w:eastAsia="Arial" w:hAnsi="Arial" w:cs="Arial"/>
+                      <w:color w:val="000000"/>
+                    </w:rPr>
+                  </w:pPr>
+                  <w:r>
+                    <w:rPr>
+                      <w:rFonts w:ascii="Arial" w:eastAsia="Arial" w:hAnsi="Arial" w:cs="Arial"/>
+                      <w:color w:val="000000"/>
+                    </w:rPr>
+                    <w:t xml:space="preserve"> </w:t>
+                  </w:r>
+                </w:p>
+              </w:tc>
+            </w:tr>
+          </w:tbl>
+          <w:p>
+            <w:pPr>
+              <w:rPr>
+                <w:rFonts w:ascii="Arial" w:eastAsia="Arial" w:hAnsi="Arial" w:cs="Arial"/>
+                <w:color w:val="000000"/>
+              </w:rPr>
+            </w:pPr>
+          </w:p>
+        </w:tc>
+      </w:tr>
+    </w:tbl>
+    <w:p>
+      <w:pPr>
+        <w:rPr>
+          <w:rFonts w:ascii="Arial" w:eastAsia="Arial" w:hAnsi="Arial" w:cs="Arial"/>
+          <w:color w:val="000000"/>
+          <w:lang w:eastAsia="it-IT"/>
+        </w:rPr>
+      </w:pPr>
+      <w:r>
+        <w:rPr>
+          <w:rFonts w:ascii="Arial" w:eastAsia="Arial" w:hAnsi="Arial" w:cs="Arial"/>
+          <w:b/>
+          <w:color w:val="000000"/>
+          <w:lang w:eastAsia="it-IT"/>
+        </w:rPr>
+        <w:t xml:space="preserve"> </w:t>
+      </w:r>
+    </w:p>
+    <w:p>
+      <w:pPr>
+        <w:spacing w:after="5" w:line="249" w:lineRule="auto"/>
+        <w:ind w:left="10" w:right="104" w:hanging="10"/>
+        <w:rPr>
+          <w:rFonts w:ascii="Arial" w:eastAsia="Arial" w:hAnsi="Arial" w:cs="Arial"/>
+          <w:color w:val="000000"/>
+          <w:lang w:eastAsia="it-IT"/>
+        </w:rPr>
+      </w:pPr>
+      <w:r>
+        <w:rPr>
+          <w:rFonts w:ascii="Arial" w:eastAsia="Arial" w:hAnsi="Arial" w:cs="Arial"/>
+          <w:color w:val="000000"/>
+          <w:lang w:eastAsia="it-IT"/>
+        </w:rPr>
+        <w:t xml:space="preserve">Luisa è una </w:t>
+      </w:r>
+      <w:proofErr w:type="spellStart"/>
+      <w:r>
+        <w:rPr>
+          <w:rFonts w:ascii="Arial" w:eastAsia="Arial" w:hAnsi="Arial" w:cs="Arial"/>
+          <w:color w:val="000000"/>
+          <w:lang w:eastAsia="it-IT"/>
+        </w:rPr>
+        <w:t>casalinga</w:t>
+      </w:r>
+      <w:proofErr w:type="spellEnd"/>
+      <w:r>
+        <w:rPr>
+          <w:rFonts w:ascii="Arial" w:eastAsia="Arial" w:hAnsi="Arial" w:cs="Arial"/>
+          <w:color w:val="000000"/>
+          <w:lang w:eastAsia="it-IT"/>
+        </w:rPr>
+        <w:t xml:space="preserve">, </w:t>
+      </w:r>
+      <w:proofErr w:type="spellStart"/>
+      <w:r>
+        <w:rPr>
+          <w:rFonts w:ascii="Arial" w:eastAsia="Arial" w:hAnsi="Arial" w:cs="Arial"/>
+          <w:color w:val="000000"/>
+          <w:lang w:eastAsia="it-IT"/>
+        </w:rPr>
+        <w:t>madre</w:t>
+      </w:r>
+      <w:proofErr w:type="spellEnd"/>
+      <w:r>
+        <w:rPr>
+          <w:rFonts w:ascii="Arial" w:eastAsia="Arial" w:hAnsi="Arial" w:cs="Arial"/>
+          <w:color w:val="000000"/>
+          <w:lang w:eastAsia="it-IT"/>
+        </w:rPr>
+        <w:t xml:space="preserve"> di due bambini, con la </w:t>
+      </w:r>
+      <w:proofErr w:type="spellStart"/>
+      <w:r>
+        <w:rPr>
+          <w:rFonts w:ascii="Arial" w:eastAsia="Arial" w:hAnsi="Arial" w:cs="Arial"/>
+          <w:color w:val="000000"/>
+          <w:lang w:eastAsia="it-IT"/>
+        </w:rPr>
+        <w:t>passione</w:t>
+      </w:r>
+      <w:proofErr w:type="spellEnd"/>
+      <w:r>
+        <w:rPr>
+          <w:rFonts w:ascii="Arial" w:eastAsia="Arial" w:hAnsi="Arial" w:cs="Arial"/>
+          <w:color w:val="000000"/>
+          <w:lang w:eastAsia="it-IT"/>
+        </w:rPr>
+        <w:t xml:space="preserve"> per la </w:t>
+      </w:r>
+      <w:proofErr w:type="spellStart"/>
+      <w:r>
+        <w:rPr>
+          <w:rFonts w:ascii="Arial" w:eastAsia="Arial" w:hAnsi="Arial" w:cs="Arial"/>
+          <w:color w:val="000000"/>
+          <w:lang w:eastAsia="it-IT"/>
+        </w:rPr>
+        <w:t>lettura</w:t>
+      </w:r>
+      <w:proofErr w:type="spellEnd"/>
+      <w:r>
+        <w:rPr>
+          <w:rFonts w:ascii="Arial" w:eastAsia="Arial" w:hAnsi="Arial" w:cs="Arial"/>
+          <w:color w:val="000000"/>
+          <w:lang w:eastAsia="it-IT"/>
+        </w:rPr>
+        <w:t>.</w:t>
+      </w:r>
+    </w:p>
+    <w:p>
+      <w:pPr>
+        <w:rPr>
+          <w:rFonts w:ascii="Arial" w:eastAsia="Arial" w:hAnsi="Arial" w:cs="Arial"/>
+          <w:color w:val="000000"/>
+          <w:lang w:eastAsia="it-IT"/>
+        </w:rPr>
+      </w:pPr>
+      <w:r>
+        <w:rPr>
+          <w:rFonts w:ascii="Arial" w:eastAsia="Arial" w:hAnsi="Arial" w:cs="Arial"/>
+          <w:b/>
+          <w:color w:val="000000"/>
+          <w:lang w:eastAsia="it-IT"/>
+        </w:rPr>
+        <w:t xml:space="preserve"> </w:t>
+      </w:r>
+    </w:p>
+    <w:p>
+      <w:pPr>
+        <w:rPr>
+          <w:rFonts w:ascii="Arial" w:eastAsia="Arial" w:hAnsi="Arial" w:cs="Arial"/>
+          <w:color w:val="000000"/>
+          <w:lang w:eastAsia="it-IT"/>
+        </w:rPr>
+      </w:pPr>
+      <w:r>
+        <w:rPr>
+          <w:rFonts w:ascii="Arial" w:eastAsia="Arial" w:hAnsi="Arial" w:cs="Arial"/>
+          <w:b/>
+          <w:color w:val="000000"/>
+          <w:lang w:eastAsia="it-IT"/>
+        </w:rPr>
+        <w:t xml:space="preserve"> </w:t>
+      </w:r>
+    </w:p>
+    <w:p>
+      <w:pPr>
+        <w:ind w:left="10" w:right="104" w:hanging="10"/>
+        <w:rPr>
+          <w:rFonts w:ascii="Arial" w:eastAsia="Arial" w:hAnsi="Arial" w:cs="Arial"/>
+          <w:color w:val="000000"/>
+          <w:lang w:eastAsia="it-IT"/>
+        </w:rPr>
+      </w:pPr>
+      <w:r>
+        <w:rPr>
+          <w:rFonts w:ascii="Arial" w:eastAsia="Arial" w:hAnsi="Arial" w:cs="Arial"/>
+          <w:b/>
+          <w:color w:val="000000"/>
+          <w:lang w:eastAsia="it-IT"/>
         </w:rPr>
         <w:t>Giovanni</w:t>
       </w:r>
-    </w:p>
-    <w:p>
-      <w:pPr>
-        <w:jc w:val="both"/>
-        <w:rPr>
-          <w:rFonts w:ascii="Arial" w:hAnsi="Arial" w:cs="Arial"/>
-          <w:noProof/>
-          <w:lang w:val="it-IT" w:eastAsia="it-IT"/>
-        </w:rPr>
-      </w:pPr>
-      <w:r>
-        <w:rPr>
-          <w:rFonts w:ascii="Arial" w:hAnsi="Arial" w:cs="Arial"/>
-          <w:noProof/>
-          <w:lang w:val="it-IT" w:eastAsia="it-IT"/>
-        </w:rPr>
-        <w:t>Anni: 21</w:t>
-      </w:r>
-    </w:p>
-    <w:p>
-      <w:pPr>
-        <w:jc w:val="both"/>
-        <w:rPr>
-          <w:rFonts w:ascii="Arial" w:hAnsi="Arial" w:cs="Arial"/>
-          <w:noProof/>
-          <w:lang w:val="it-IT" w:eastAsia="it-IT"/>
-        </w:rPr>
-      </w:pPr>
-      <w:r>
-        <w:rPr>
-          <w:rFonts w:ascii="Arial" w:hAnsi="Arial" w:cs="Arial"/>
-          <w:noProof/>
-          <w:lang w:val="it-IT" w:eastAsia="it-IT"/>
-        </w:rPr>
-        <w:t>Occupazione: Studente universitario</w:t>
-      </w:r>
-    </w:p>
-    <w:p>
-      <w:pPr>
-        <w:jc w:val="both"/>
-        <w:rPr>
-          <w:rFonts w:ascii="Arial" w:hAnsi="Arial" w:cs="Arial"/>
-          <w:lang w:val="it-IT"/>
-        </w:rPr>
-      </w:pPr>
-      <w:r>
-        <w:rPr>
-          <w:rFonts w:ascii="Arial" w:hAnsi="Arial" w:cs="Arial"/>
-          <w:noProof/>
-          <w:lang w:val="it-IT" w:eastAsia="it-IT"/>
-        </w:rPr>
-        <w:t xml:space="preserve">Internet use: </w:t>
-      </w:r>
-      <w:r>
-        <w:rPr>
-          <w:lang w:val="it-IT"/>
-        </w:rPr>
-        <w:t xml:space="preserve">: </w:t>
-      </w:r>
-      <w:r>
-        <w:rPr>
-          <w:rFonts w:ascii="Arial" w:hAnsi="Arial" w:cs="Arial"/>
-          <w:lang w:val="it-IT"/>
-        </w:rPr>
-        <w:t>Social networks, ricerche universitarie</w:t>
-      </w:r>
-    </w:p>
-    <w:p>
-      <w:pPr>
-        <w:jc w:val="both"/>
-        <w:rPr>
-          <w:rFonts w:ascii="Arial" w:hAnsi="Arial" w:cs="Arial"/>
-          <w:lang w:val="it-IT"/>
-        </w:rPr>
-      </w:pPr>
-      <w:r>
-        <w:rPr>
-          <w:rFonts w:ascii="Arial" w:hAnsi="Arial" w:cs="Arial"/>
-          <w:lang w:val="it-IT"/>
-        </w:rPr>
-        <w:t xml:space="preserve">Technical </w:t>
+      <w:r>
+        <w:rPr>
+          <w:rFonts w:ascii="Arial" w:eastAsia="Arial" w:hAnsi="Arial" w:cs="Arial"/>
+          <w:b/>
+          <w:color w:val="000000"/>
+          <w:lang w:eastAsia="it-IT"/>
+        </w:rPr>
+        <w:t xml:space="preserve"> </w:t>
+      </w:r>
+    </w:p>
+    <w:tbl>
+      <w:tblPr>
+        <w:tblStyle w:val="TableGrid"/>
+        <w:tblW w:w="10087" w:type="dxa"/>
+        <w:tblInd w:w="-5" w:type="dxa"/>
+        <w:tblCellMar>
+          <w:top w:w="0" w:type="dxa"/>
+          <w:left w:w="0" w:type="dxa"/>
+          <w:bottom w:w="0" w:type="dxa"/>
+          <w:right w:w="0" w:type="dxa"/>
+        </w:tblCellMar>
+        <w:tblLook w:val="04A0" w:firstRow="1" w:lastRow="0" w:firstColumn="1" w:lastColumn="0" w:noHBand="0" w:noVBand="1"/>
+      </w:tblPr>
+      <w:tblGrid>
+        <w:gridCol w:w="1842"/>
+        <w:gridCol w:w="11215"/>
+      </w:tblGrid>
+      <w:tr>
+        <w:trPr>
+          <w:trHeight w:val="1824"/>
+        </w:trPr>
+        <w:tc>
+          <w:tcPr>
+            <w:tcW w:w="1930" w:type="dxa"/>
+            <w:tcBorders>
+              <w:top w:val="nil"/>
+              <w:left w:val="nil"/>
+              <w:bottom w:val="nil"/>
+              <w:right w:val="nil"/>
+            </w:tcBorders>
+          </w:tcPr>
+          <w:p>
+            <w:pPr>
+              <w:rPr>
+                <w:rFonts w:ascii="Arial" w:eastAsia="Arial" w:hAnsi="Arial" w:cs="Arial"/>
+                <w:color w:val="000000"/>
+              </w:rPr>
+            </w:pPr>
+            <w:r>
+              <w:rPr>
+                <w:rFonts w:ascii="Arial" w:eastAsia="Arial" w:hAnsi="Arial" w:cs="Arial"/>
+                <w:noProof/>
+                <w:color w:val="000000"/>
+              </w:rPr>
+              <w:drawing>
+                <wp:inline distT="0" distB="0" distL="0" distR="0" wp14:anchorId="60EFD0AA" wp14:editId="6B24F6ED">
+                  <wp:extent cx="1169670" cy="1123315"/>
+                  <wp:effectExtent l="0" t="0" r="0" b="0"/>
+                  <wp:docPr id="685" name="Picture 685"/>
+                  <wp:cNvGraphicFramePr/>
+                  <a:graphic xmlns:a="http://schemas.openxmlformats.org/drawingml/2006/main">
+                    <a:graphicData uri="http://schemas.openxmlformats.org/drawingml/2006/picture">
+                      <pic:pic xmlns:pic="http://schemas.openxmlformats.org/drawingml/2006/picture">
+                        <pic:nvPicPr>
+                          <pic:cNvPr id="685" name="Picture 685"/>
+                          <pic:cNvPicPr/>
+                        </pic:nvPicPr>
+                        <pic:blipFill>
+                          <a:blip r:embed="rId13"/>
+                          <a:stretch>
+                            <a:fillRect/>
+                          </a:stretch>
+                        </pic:blipFill>
+                        <pic:spPr>
+                          <a:xfrm>
+                            <a:off x="0" y="0"/>
+                            <a:ext cx="1169670" cy="1123315"/>
+                          </a:xfrm>
+                          <a:prstGeom prst="rect">
+                            <a:avLst/>
+                          </a:prstGeom>
+                        </pic:spPr>
+                      </pic:pic>
+                    </a:graphicData>
+                  </a:graphic>
+                </wp:inline>
+              </w:drawing>
+            </w:r>
+          </w:p>
+        </w:tc>
+        <w:tc>
+          <w:tcPr>
+            <w:tcW w:w="8156" w:type="dxa"/>
+            <w:tcBorders>
+              <w:top w:val="nil"/>
+              <w:left w:val="nil"/>
+              <w:bottom w:val="nil"/>
+              <w:right w:val="nil"/>
+            </w:tcBorders>
+          </w:tcPr>
+          <w:p>
+            <w:pPr>
+              <w:ind w:left="-3058" w:right="11215"/>
+              <w:rPr>
+                <w:rFonts w:ascii="Arial" w:eastAsia="Arial" w:hAnsi="Arial" w:cs="Arial"/>
+                <w:color w:val="000000"/>
+              </w:rPr>
+            </w:pPr>
+          </w:p>
+          <w:tbl>
+            <w:tblPr>
+              <w:tblStyle w:val="TableGrid"/>
+              <w:tblW w:w="8068" w:type="dxa"/>
+              <w:tblInd w:w="88" w:type="dxa"/>
+              <w:tblCellMar>
+                <w:top w:w="7" w:type="dxa"/>
+                <w:left w:w="0" w:type="dxa"/>
+                <w:bottom w:w="0" w:type="dxa"/>
+                <w:right w:w="452" w:type="dxa"/>
+              </w:tblCellMar>
+              <w:tblLook w:val="04A0" w:firstRow="1" w:lastRow="0" w:firstColumn="1" w:lastColumn="0" w:noHBand="0" w:noVBand="1"/>
+            </w:tblPr>
+            <w:tblGrid>
+              <w:gridCol w:w="4168"/>
+              <w:gridCol w:w="3900"/>
+            </w:tblGrid>
+            <w:tr>
+              <w:trPr>
+                <w:trHeight w:val="401"/>
+              </w:trPr>
+              <w:tc>
+                <w:tcPr>
+                  <w:tcW w:w="4167" w:type="dxa"/>
+                  <w:tcBorders>
+                    <w:top w:val="nil"/>
+                    <w:left w:val="nil"/>
+                    <w:bottom w:val="nil"/>
+                    <w:right w:val="nil"/>
+                  </w:tcBorders>
+                  <w:shd w:val="clear" w:color="auto" w:fill="F2F2F2"/>
+                </w:tcPr>
+                <w:p>
+                  <w:pPr>
+                    <w:ind w:left="108"/>
+                    <w:rPr>
+                      <w:rFonts w:ascii="Arial" w:eastAsia="Arial" w:hAnsi="Arial" w:cs="Arial"/>
+                      <w:color w:val="000000"/>
+                    </w:rPr>
+                  </w:pPr>
+                  <w:r>
+                    <w:rPr>
+                      <w:rFonts w:ascii="Arial" w:eastAsia="Arial" w:hAnsi="Arial" w:cs="Arial"/>
+                      <w:b/>
+                      <w:color w:val="000000"/>
+                    </w:rPr>
+                    <w:t>Anni</w:t>
+                  </w:r>
+                  <w:r>
+                    <w:rPr>
+                      <w:rFonts w:ascii="Arial" w:eastAsia="Arial" w:hAnsi="Arial" w:cs="Arial"/>
+                      <w:b/>
+                      <w:color w:val="000000"/>
+                    </w:rPr>
+                    <w:t>:</w:t>
+                  </w:r>
+                  <w:r>
+                    <w:rPr>
+                      <w:rFonts w:ascii="Arial" w:eastAsia="Arial" w:hAnsi="Arial" w:cs="Arial"/>
+                      <w:color w:val="000000"/>
+                    </w:rPr>
+                    <w:t xml:space="preserve"> 21 </w:t>
+                  </w:r>
+                </w:p>
+              </w:tc>
+              <w:tc>
+                <w:tcPr>
+                  <w:tcW w:w="3900" w:type="dxa"/>
+                  <w:tcBorders>
+                    <w:top w:val="nil"/>
+                    <w:left w:val="nil"/>
+                    <w:bottom w:val="nil"/>
+                    <w:right w:val="nil"/>
+                  </w:tcBorders>
+                  <w:shd w:val="clear" w:color="auto" w:fill="F2F2F2"/>
+                </w:tcPr>
+                <w:p>
+                  <w:pPr>
+                    <w:rPr>
+                      <w:rFonts w:ascii="Arial" w:eastAsia="Arial" w:hAnsi="Arial" w:cs="Arial"/>
+                      <w:color w:val="000000"/>
+                    </w:rPr>
+                  </w:pPr>
+                  <w:r>
+                    <w:rPr>
+                      <w:rFonts w:ascii="Arial" w:eastAsia="Arial" w:hAnsi="Arial" w:cs="Arial"/>
+                      <w:b/>
+                      <w:color w:val="000000"/>
+                    </w:rPr>
+                    <w:t>Impiego</w:t>
+                  </w:r>
+                  <w:r>
+                    <w:rPr>
+                      <w:rFonts w:ascii="Arial" w:eastAsia="Arial" w:hAnsi="Arial" w:cs="Arial"/>
+                      <w:b/>
+                      <w:color w:val="000000"/>
+                    </w:rPr>
+                    <w:t>:</w:t>
+                  </w:r>
+                  <w:r>
+                    <w:rPr>
+                      <w:rFonts w:ascii="Arial" w:eastAsia="Arial" w:hAnsi="Arial" w:cs="Arial"/>
+                      <w:color w:val="000000"/>
+                    </w:rPr>
+                    <w:t xml:space="preserve"> </w:t>
+                  </w:r>
+                  <w:r>
+                    <w:rPr>
+                      <w:rFonts w:ascii="Arial" w:eastAsia="Arial" w:hAnsi="Arial" w:cs="Arial"/>
+                      <w:color w:val="000000"/>
+                    </w:rPr>
+                    <w:t>Studente universitario</w:t>
+                  </w:r>
+                  <w:r>
+                    <w:rPr>
+                      <w:rFonts w:ascii="Arial" w:eastAsia="Arial" w:hAnsi="Arial" w:cs="Arial"/>
+                      <w:color w:val="000000"/>
+                    </w:rPr>
+                    <w:t xml:space="preserve"> </w:t>
+                  </w:r>
+                </w:p>
+              </w:tc>
+            </w:tr>
+            <w:tr>
+              <w:trPr>
+                <w:trHeight w:val="506"/>
+              </w:trPr>
+              <w:tc>
+                <w:tcPr>
+                  <w:tcW w:w="4167" w:type="dxa"/>
+                  <w:tcBorders>
+                    <w:top w:val="nil"/>
+                    <w:left w:val="nil"/>
+                    <w:bottom w:val="nil"/>
+                    <w:right w:val="nil"/>
+                  </w:tcBorders>
+                  <w:vAlign w:val="center"/>
+                </w:tcPr>
+                <w:p>
+                  <w:pPr>
+                    <w:ind w:left="108"/>
+                    <w:rPr>
+                      <w:rFonts w:ascii="Arial" w:eastAsia="Arial" w:hAnsi="Arial" w:cs="Arial"/>
+                      <w:color w:val="000000"/>
+                    </w:rPr>
+                  </w:pPr>
+                  <w:r>
+                    <w:rPr>
+                      <w:rFonts w:ascii="Arial" w:eastAsia="Arial" w:hAnsi="Arial" w:cs="Arial"/>
+                      <w:b/>
+                      <w:color w:val="000000"/>
+                    </w:rPr>
+                    <w:t>Fami</w:t>
+                  </w:r>
+                  <w:r>
+                    <w:rPr>
+                      <w:rFonts w:ascii="Arial" w:eastAsia="Arial" w:hAnsi="Arial" w:cs="Arial"/>
+                      <w:b/>
+                      <w:color w:val="000000"/>
+                    </w:rPr>
+                    <w:t>glia</w:t>
+                  </w:r>
+                  <w:r>
+                    <w:rPr>
+                      <w:rFonts w:ascii="Arial" w:eastAsia="Arial" w:hAnsi="Arial" w:cs="Arial"/>
+                      <w:b/>
+                      <w:color w:val="000000"/>
+                    </w:rPr>
+                    <w:t>:</w:t>
+                  </w:r>
+                  <w:r>
+                    <w:rPr>
+                      <w:rFonts w:ascii="Arial" w:eastAsia="Arial" w:hAnsi="Arial" w:cs="Arial"/>
+                      <w:color w:val="000000"/>
+                    </w:rPr>
+                    <w:t xml:space="preserve"> </w:t>
+                  </w:r>
+                  <w:r>
+                    <w:rPr>
+                      <w:rFonts w:ascii="Arial" w:eastAsia="Arial" w:hAnsi="Arial" w:cs="Arial"/>
+                      <w:color w:val="000000"/>
+                    </w:rPr>
+                    <w:t>Single</w:t>
+                  </w:r>
+                </w:p>
+              </w:tc>
+              <w:tc>
+                <w:tcPr>
+                  <w:tcW w:w="3900" w:type="dxa"/>
+                  <w:tcBorders>
+                    <w:top w:val="nil"/>
+                    <w:left w:val="nil"/>
+                    <w:bottom w:val="nil"/>
+                    <w:right w:val="nil"/>
+                  </w:tcBorders>
+                </w:tcPr>
+                <w:p>
+                  <w:pPr>
+                    <w:jc w:val="both"/>
+                    <w:rPr>
+                      <w:rFonts w:ascii="Arial" w:eastAsia="Arial" w:hAnsi="Arial" w:cs="Arial"/>
+                      <w:color w:val="000000"/>
+                    </w:rPr>
+                  </w:pPr>
+                  <w:r>
+                    <w:rPr>
+                      <w:rFonts w:ascii="Arial" w:eastAsia="Arial" w:hAnsi="Arial" w:cs="Arial"/>
+                      <w:b/>
+                      <w:color w:val="000000"/>
+                    </w:rPr>
+                    <w:t>Usi di internet</w:t>
+                  </w:r>
+                  <w:r>
+                    <w:rPr>
+                      <w:rFonts w:ascii="Arial" w:eastAsia="Arial" w:hAnsi="Arial" w:cs="Arial"/>
+                      <w:b/>
+                      <w:color w:val="000000"/>
+                    </w:rPr>
+                    <w:t>:</w:t>
+                  </w:r>
+                  <w:r>
+                    <w:rPr>
+                      <w:rFonts w:ascii="Arial" w:eastAsia="Arial" w:hAnsi="Arial" w:cs="Arial"/>
+                      <w:color w:val="000000"/>
+                    </w:rPr>
+                    <w:t xml:space="preserve"> </w:t>
+                  </w:r>
+                  <w:r>
+                    <w:rPr>
+                      <w:rFonts w:ascii="Arial" w:hAnsi="Arial" w:cs="Arial"/>
+                    </w:rPr>
+                    <w:t>Social networks, ricerche universitarie</w:t>
+                  </w:r>
+                </w:p>
+              </w:tc>
+            </w:tr>
+            <w:tr>
+              <w:trPr>
+                <w:trHeight w:val="917"/>
+              </w:trPr>
+              <w:tc>
+                <w:tcPr>
+                  <w:tcW w:w="4167" w:type="dxa"/>
+                  <w:tcBorders>
+                    <w:top w:val="nil"/>
+                    <w:left w:val="nil"/>
+                    <w:bottom w:val="nil"/>
+                    <w:right w:val="nil"/>
+                  </w:tcBorders>
+                  <w:shd w:val="clear" w:color="auto" w:fill="F2F2F2"/>
+                  <w:vAlign w:val="center"/>
+                </w:tcPr>
+                <w:p>
+                  <w:pPr>
+                    <w:jc w:val="both"/>
+                    <w:rPr>
+                      <w:rFonts w:ascii="Arial" w:hAnsi="Arial" w:cs="Arial"/>
+                    </w:rPr>
+                  </w:pPr>
+                  <w:r>
+                    <w:rPr>
+                      <w:rFonts w:ascii="Arial" w:eastAsia="Arial" w:hAnsi="Arial" w:cs="Arial"/>
+                      <w:b/>
+                      <w:color w:val="000000"/>
+                    </w:rPr>
+                    <w:t>Competenze tecnologiche</w:t>
+                  </w:r>
+                  <w:r>
+                    <w:rPr>
+                      <w:rFonts w:ascii="Arial" w:eastAsia="Arial" w:hAnsi="Arial" w:cs="Arial"/>
+                      <w:b/>
+                      <w:color w:val="000000"/>
+                    </w:rPr>
+                    <w:t>:</w:t>
+                  </w:r>
+                  <w:r>
+                    <w:rPr>
+                      <w:rFonts w:ascii="Arial" w:eastAsia="Arial" w:hAnsi="Arial" w:cs="Arial"/>
+                      <w:b/>
+                      <w:color w:val="000000"/>
+                    </w:rPr>
+                    <w:t xml:space="preserve"> </w:t>
+                  </w:r>
+                  <w:r>
+                    <w:rPr>
+                      <w:rFonts w:ascii="Arial" w:hAnsi="Arial" w:cs="Arial"/>
+                    </w:rPr>
+                    <w:t>A suo agio con la tecnologia, Huawei p30 pro</w:t>
+                  </w:r>
+                </w:p>
+                <w:p>
+                  <w:pPr>
+                    <w:ind w:left="108"/>
+                    <w:rPr>
+                      <w:rFonts w:ascii="Arial" w:eastAsia="Arial" w:hAnsi="Arial" w:cs="Arial"/>
+                      <w:color w:val="000000"/>
+                    </w:rPr>
+                  </w:pPr>
+                </w:p>
+              </w:tc>
+              <w:tc>
+                <w:tcPr>
+                  <w:tcW w:w="3900" w:type="dxa"/>
+                  <w:tcBorders>
+                    <w:top w:val="nil"/>
+                    <w:left w:val="nil"/>
+                    <w:bottom w:val="nil"/>
+                    <w:right w:val="nil"/>
+                  </w:tcBorders>
+                  <w:shd w:val="clear" w:color="auto" w:fill="F2F2F2"/>
+                  <w:vAlign w:val="center"/>
+                </w:tcPr>
+                <w:p>
+                  <w:pPr>
+                    <w:rPr>
+                      <w:rFonts w:ascii="Arial" w:eastAsia="Arial" w:hAnsi="Arial" w:cs="Arial"/>
+                      <w:color w:val="000000"/>
+                    </w:rPr>
+                  </w:pPr>
+                  <w:r>
+                    <w:rPr>
+                      <w:rFonts w:ascii="Arial" w:eastAsia="Arial" w:hAnsi="Arial" w:cs="Arial"/>
+                      <w:color w:val="000000"/>
+                    </w:rPr>
+                    <w:t xml:space="preserve"> </w:t>
+                  </w:r>
+                </w:p>
+              </w:tc>
+            </w:tr>
+          </w:tbl>
+          <w:p>
+            <w:pPr>
+              <w:rPr>
+                <w:rFonts w:ascii="Arial" w:eastAsia="Arial" w:hAnsi="Arial" w:cs="Arial"/>
+                <w:color w:val="000000"/>
+              </w:rPr>
+            </w:pPr>
+          </w:p>
+        </w:tc>
+      </w:tr>
+    </w:tbl>
+    <w:p>
+      <w:pPr>
+        <w:rPr>
+          <w:rFonts w:ascii="Arial" w:eastAsia="Arial" w:hAnsi="Arial" w:cs="Arial"/>
+          <w:color w:val="000000"/>
+          <w:lang w:eastAsia="it-IT"/>
+        </w:rPr>
+      </w:pPr>
+      <w:r>
+        <w:rPr>
+          <w:rFonts w:ascii="Arial" w:eastAsia="Arial" w:hAnsi="Arial" w:cs="Arial"/>
+          <w:color w:val="000000"/>
+          <w:lang w:eastAsia="it-IT"/>
+        </w:rPr>
+        <w:t xml:space="preserve">Giovanni è uno </w:t>
       </w:r>
       <w:proofErr w:type="spellStart"/>
       <w:r>
         <w:rPr>
-          <w:rFonts w:ascii="Arial" w:hAnsi="Arial" w:cs="Arial"/>
-          <w:lang w:val="it-IT"/>
-        </w:rPr>
-        <w:t>profile</w:t>
+          <w:rFonts w:ascii="Arial" w:eastAsia="Arial" w:hAnsi="Arial" w:cs="Arial"/>
+          <w:color w:val="000000"/>
+          <w:lang w:eastAsia="it-IT"/>
+        </w:rPr>
+        <w:t>studente</w:t>
       </w:r>
       <w:proofErr w:type="spellEnd"/>
       <w:r>
         <w:rPr>
-          <w:rFonts w:ascii="Arial" w:hAnsi="Arial" w:cs="Arial"/>
-          <w:lang w:val="it-IT"/>
-        </w:rPr>
-        <w:t>: A suo agio con la tecnologia, Huawei p30 pro</w:t>
-      </w:r>
-    </w:p>
-    <w:p>
-      <w:pPr>
-        <w:jc w:val="both"/>
-        <w:rPr>
-          <w:rFonts w:ascii="Arial" w:hAnsi="Arial" w:cs="Arial"/>
-          <w:lang w:val="it-IT"/>
-        </w:rPr>
-      </w:pPr>
-    </w:p>
-    <w:p>
-      <w:pPr>
-        <w:spacing w:after="200" w:line="276" w:lineRule="auto"/>
-        <w:rPr>
-          <w:rFonts w:ascii="Arial" w:hAnsi="Arial" w:cs="Arial"/>
-          <w:noProof/>
-          <w:lang w:val="it-IT"/>
-        </w:rPr>
-      </w:pPr>
-    </w:p>
-    <w:p>
-      <w:pPr>
-        <w:spacing w:after="200" w:line="276" w:lineRule="auto"/>
-        <w:rPr>
-          <w:rFonts w:ascii="Arial" w:hAnsi="Arial" w:cs="Arial"/>
-          <w:noProof/>
-          <w:lang w:val="it-IT"/>
-        </w:rPr>
-      </w:pPr>
-      <w:r>
-        <w:rPr>
-          <w:rFonts w:ascii="Arial" w:hAnsi="Arial" w:cs="Arial"/>
-          <w:noProof/>
-          <w:lang w:val="it-IT"/>
-        </w:rPr>
-        <w:t xml:space="preserve">Studente superiori </w:t>
-      </w:r>
-    </w:p>
-    <w:p>
-      <w:pPr>
-        <w:spacing w:after="200" w:line="276" w:lineRule="auto"/>
-        <w:rPr>
-          <w:rFonts w:ascii="Arial" w:hAnsi="Arial" w:cs="Arial"/>
-          <w:noProof/>
-          <w:lang w:val="it-IT"/>
-        </w:rPr>
-      </w:pPr>
-      <w:r>
-        <w:rPr>
-          <w:rFonts w:ascii="Arial" w:hAnsi="Arial" w:cs="Arial"/>
-          <w:noProof/>
-          <w:lang w:val="it-IT"/>
-        </w:rPr>
-        <w:t>Donna di mezza età amante della lettura</w:t>
-      </w:r>
-    </w:p>
-    <w:p>
-      <w:pPr>
-        <w:spacing w:after="200" w:line="276" w:lineRule="auto"/>
-        <w:rPr>
-          <w:rFonts w:ascii="Arial" w:hAnsi="Arial" w:cs="Arial"/>
-          <w:noProof/>
-        </w:rPr>
-      </w:pPr>
-      <w:r>
-        <w:rPr>
-          <w:rFonts w:ascii="Arial" w:hAnsi="Arial" w:cs="Arial"/>
-          <w:noProof/>
-          <w:lang w:val="it-IT"/>
-        </w:rPr>
-        <w:br w:type="page"/>
-      </w:r>
-      <w:r>
-        <w:rPr>
-          <w:rFonts w:ascii="Arial" w:hAnsi="Arial" w:cs="Arial"/>
-          <w:noProof/>
+          <w:rFonts w:ascii="Arial" w:eastAsia="Arial" w:hAnsi="Arial" w:cs="Arial"/>
+          <w:color w:val="000000"/>
+          <w:lang w:eastAsia="it-IT"/>
+        </w:rPr>
+        <w:t xml:space="preserve"> </w:t>
+      </w:r>
+      <w:proofErr w:type="spellStart"/>
+      <w:r>
+        <w:rPr>
+          <w:rFonts w:ascii="Arial" w:eastAsia="Arial" w:hAnsi="Arial" w:cs="Arial"/>
+          <w:color w:val="000000"/>
+          <w:lang w:eastAsia="it-IT"/>
+        </w:rPr>
+        <w:t>universitario</w:t>
+      </w:r>
+      <w:proofErr w:type="spellEnd"/>
+      <w:r>
+        <w:rPr>
+          <w:rFonts w:ascii="Arial" w:eastAsia="Arial" w:hAnsi="Arial" w:cs="Arial"/>
+          <w:color w:val="000000"/>
+          <w:lang w:eastAsia="it-IT"/>
+        </w:rPr>
+        <w:t xml:space="preserve"> dell’ Aquila. </w:t>
+      </w:r>
+      <w:proofErr w:type="spellStart"/>
+      <w:r>
+        <w:rPr>
+          <w:rFonts w:ascii="Arial" w:eastAsia="Arial" w:hAnsi="Arial" w:cs="Arial"/>
+          <w:color w:val="000000"/>
+          <w:lang w:eastAsia="it-IT"/>
+        </w:rPr>
+        <w:t>Vive</w:t>
+      </w:r>
+      <w:proofErr w:type="spellEnd"/>
+      <w:r>
+        <w:rPr>
+          <w:rFonts w:ascii="Arial" w:eastAsia="Arial" w:hAnsi="Arial" w:cs="Arial"/>
+          <w:color w:val="000000"/>
+          <w:lang w:eastAsia="it-IT"/>
+        </w:rPr>
+        <w:t xml:space="preserve"> in un </w:t>
+      </w:r>
+      <w:proofErr w:type="spellStart"/>
+      <w:r>
+        <w:rPr>
+          <w:rFonts w:ascii="Arial" w:eastAsia="Arial" w:hAnsi="Arial" w:cs="Arial"/>
+          <w:color w:val="000000"/>
+          <w:lang w:eastAsia="it-IT"/>
+        </w:rPr>
+        <w:t>appart</w:t>
+      </w:r>
+      <w:r>
+        <w:rPr>
+          <w:rFonts w:ascii="Arial" w:eastAsia="Arial" w:hAnsi="Arial" w:cs="Arial"/>
+          <w:color w:val="000000"/>
+          <w:lang w:eastAsia="it-IT"/>
+        </w:rPr>
+        <w:t>a</w:t>
+      </w:r>
+      <w:r>
+        <w:rPr>
+          <w:rFonts w:ascii="Arial" w:eastAsia="Arial" w:hAnsi="Arial" w:cs="Arial"/>
+          <w:color w:val="000000"/>
+          <w:lang w:eastAsia="it-IT"/>
+        </w:rPr>
+        <w:t>m</w:t>
+      </w:r>
+      <w:r>
+        <w:rPr>
+          <w:rFonts w:ascii="Arial" w:eastAsia="Arial" w:hAnsi="Arial" w:cs="Arial"/>
+          <w:color w:val="000000"/>
+          <w:lang w:eastAsia="it-IT"/>
+        </w:rPr>
+        <w:t>e</w:t>
+      </w:r>
+      <w:r>
+        <w:rPr>
+          <w:rFonts w:ascii="Arial" w:eastAsia="Arial" w:hAnsi="Arial" w:cs="Arial"/>
+          <w:color w:val="000000"/>
+          <w:lang w:eastAsia="it-IT"/>
+        </w:rPr>
+        <w:t>nto</w:t>
+      </w:r>
+      <w:proofErr w:type="spellEnd"/>
+      <w:r>
+        <w:rPr>
+          <w:rFonts w:ascii="Arial" w:eastAsia="Arial" w:hAnsi="Arial" w:cs="Arial"/>
+          <w:color w:val="000000"/>
+          <w:lang w:eastAsia="it-IT"/>
+        </w:rPr>
+        <w:t xml:space="preserve"> con </w:t>
+      </w:r>
+      <w:proofErr w:type="spellStart"/>
+      <w:r>
+        <w:rPr>
+          <w:rFonts w:ascii="Arial" w:eastAsia="Arial" w:hAnsi="Arial" w:cs="Arial"/>
+          <w:color w:val="000000"/>
+          <w:lang w:eastAsia="it-IT"/>
+        </w:rPr>
+        <w:t>altri</w:t>
+      </w:r>
+      <w:proofErr w:type="spellEnd"/>
+      <w:r>
+        <w:rPr>
+          <w:rFonts w:ascii="Arial" w:eastAsia="Arial" w:hAnsi="Arial" w:cs="Arial"/>
+          <w:color w:val="000000"/>
+          <w:lang w:eastAsia="it-IT"/>
+        </w:rPr>
+        <w:t xml:space="preserve">   </w:t>
+      </w:r>
+      <w:proofErr w:type="spellStart"/>
+      <w:r>
+        <w:rPr>
+          <w:rFonts w:ascii="Arial" w:eastAsia="Arial" w:hAnsi="Arial" w:cs="Arial"/>
+          <w:color w:val="000000"/>
+          <w:lang w:eastAsia="it-IT"/>
+        </w:rPr>
+        <w:t>tre</w:t>
+      </w:r>
+      <w:proofErr w:type="spellEnd"/>
+      <w:r>
+        <w:rPr>
+          <w:rFonts w:ascii="Arial" w:eastAsia="Arial" w:hAnsi="Arial" w:cs="Arial"/>
+          <w:color w:val="000000"/>
+          <w:lang w:eastAsia="it-IT"/>
+        </w:rPr>
+        <w:t xml:space="preserve"> </w:t>
+      </w:r>
+      <w:proofErr w:type="spellStart"/>
+      <w:r>
+        <w:rPr>
+          <w:rFonts w:ascii="Arial" w:eastAsia="Arial" w:hAnsi="Arial" w:cs="Arial"/>
+          <w:color w:val="000000"/>
+          <w:lang w:eastAsia="it-IT"/>
+        </w:rPr>
+        <w:t>coinquilini</w:t>
+      </w:r>
+      <w:proofErr w:type="spellEnd"/>
+      <w:r>
+        <w:rPr>
+          <w:rFonts w:ascii="Arial" w:eastAsia="Arial" w:hAnsi="Arial" w:cs="Arial"/>
+          <w:color w:val="000000"/>
+          <w:lang w:eastAsia="it-IT"/>
+        </w:rPr>
+        <w:t xml:space="preserve"> proprio per </w:t>
+      </w:r>
+      <w:proofErr w:type="spellStart"/>
+      <w:r>
+        <w:rPr>
+          <w:rFonts w:ascii="Arial" w:eastAsia="Arial" w:hAnsi="Arial" w:cs="Arial"/>
+          <w:color w:val="000000"/>
+          <w:lang w:eastAsia="it-IT"/>
+        </w:rPr>
+        <w:t>questo</w:t>
+      </w:r>
+      <w:proofErr w:type="spellEnd"/>
+      <w:r>
+        <w:rPr>
+          <w:rFonts w:ascii="Arial" w:eastAsia="Arial" w:hAnsi="Arial" w:cs="Arial"/>
+          <w:color w:val="000000"/>
+          <w:lang w:eastAsia="it-IT"/>
+        </w:rPr>
+        <w:t xml:space="preserve"> ha </w:t>
+      </w:r>
+      <w:proofErr w:type="spellStart"/>
+      <w:r>
+        <w:rPr>
+          <w:rFonts w:ascii="Arial" w:eastAsia="Arial" w:hAnsi="Arial" w:cs="Arial"/>
+          <w:color w:val="000000"/>
+          <w:lang w:eastAsia="it-IT"/>
+        </w:rPr>
+        <w:t>difficoltà</w:t>
+      </w:r>
+      <w:proofErr w:type="spellEnd"/>
+      <w:r>
+        <w:rPr>
+          <w:rFonts w:ascii="Arial" w:eastAsia="Arial" w:hAnsi="Arial" w:cs="Arial"/>
+          <w:color w:val="000000"/>
+          <w:lang w:eastAsia="it-IT"/>
+        </w:rPr>
+        <w:t xml:space="preserve"> a </w:t>
+      </w:r>
+      <w:proofErr w:type="spellStart"/>
+      <w:r>
+        <w:rPr>
+          <w:rFonts w:ascii="Arial" w:eastAsia="Arial" w:hAnsi="Arial" w:cs="Arial"/>
+          <w:color w:val="000000"/>
+          <w:lang w:eastAsia="it-IT"/>
+        </w:rPr>
+        <w:t>trovare</w:t>
+      </w:r>
+      <w:proofErr w:type="spellEnd"/>
+      <w:r>
+        <w:rPr>
+          <w:rFonts w:ascii="Arial" w:eastAsia="Arial" w:hAnsi="Arial" w:cs="Arial"/>
+          <w:color w:val="000000"/>
+          <w:lang w:eastAsia="it-IT"/>
+        </w:rPr>
+        <w:t xml:space="preserve"> in casa la </w:t>
+      </w:r>
+      <w:proofErr w:type="spellStart"/>
+      <w:r>
+        <w:rPr>
+          <w:rFonts w:ascii="Arial" w:eastAsia="Arial" w:hAnsi="Arial" w:cs="Arial"/>
+          <w:color w:val="000000"/>
+          <w:lang w:eastAsia="it-IT"/>
+        </w:rPr>
+        <w:t>quiete</w:t>
+      </w:r>
+      <w:proofErr w:type="spellEnd"/>
+      <w:r>
+        <w:rPr>
+          <w:rFonts w:ascii="Arial" w:eastAsia="Arial" w:hAnsi="Arial" w:cs="Arial"/>
+          <w:color w:val="000000"/>
+          <w:lang w:eastAsia="it-IT"/>
+        </w:rPr>
+        <w:t xml:space="preserve"> </w:t>
+      </w:r>
+      <w:proofErr w:type="spellStart"/>
+      <w:r>
+        <w:rPr>
+          <w:rFonts w:ascii="Arial" w:eastAsia="Arial" w:hAnsi="Arial" w:cs="Arial"/>
+          <w:color w:val="000000"/>
+          <w:lang w:eastAsia="it-IT"/>
+        </w:rPr>
+        <w:t>necessaria</w:t>
+      </w:r>
+      <w:proofErr w:type="spellEnd"/>
+      <w:r>
+        <w:rPr>
+          <w:rFonts w:ascii="Arial" w:eastAsia="Arial" w:hAnsi="Arial" w:cs="Arial"/>
+          <w:color w:val="000000"/>
+          <w:lang w:eastAsia="it-IT"/>
+        </w:rPr>
+        <w:t xml:space="preserve"> per </w:t>
+      </w:r>
+      <w:proofErr w:type="spellStart"/>
+      <w:r>
+        <w:rPr>
+          <w:rFonts w:ascii="Arial" w:eastAsia="Arial" w:hAnsi="Arial" w:cs="Arial"/>
+          <w:color w:val="000000"/>
+          <w:lang w:eastAsia="it-IT"/>
+        </w:rPr>
+        <w:t>preparare</w:t>
+      </w:r>
+      <w:proofErr w:type="spellEnd"/>
+      <w:r>
+        <w:rPr>
+          <w:rFonts w:ascii="Arial" w:eastAsia="Arial" w:hAnsi="Arial" w:cs="Arial"/>
+          <w:color w:val="000000"/>
+          <w:lang w:eastAsia="it-IT"/>
+        </w:rPr>
+        <w:t xml:space="preserve"> </w:t>
+      </w:r>
+      <w:proofErr w:type="spellStart"/>
+      <w:r>
+        <w:rPr>
+          <w:rFonts w:ascii="Arial" w:eastAsia="Arial" w:hAnsi="Arial" w:cs="Arial"/>
+          <w:color w:val="000000"/>
+          <w:lang w:eastAsia="it-IT"/>
+        </w:rPr>
+        <w:t>gli</w:t>
+      </w:r>
+      <w:proofErr w:type="spellEnd"/>
+      <w:r>
+        <w:rPr>
+          <w:rFonts w:ascii="Arial" w:eastAsia="Arial" w:hAnsi="Arial" w:cs="Arial"/>
+          <w:color w:val="000000"/>
+          <w:lang w:eastAsia="it-IT"/>
+        </w:rPr>
+        <w:t xml:space="preserve"> </w:t>
+      </w:r>
+      <w:proofErr w:type="spellStart"/>
+      <w:r>
+        <w:rPr>
+          <w:rFonts w:ascii="Arial" w:eastAsia="Arial" w:hAnsi="Arial" w:cs="Arial"/>
+          <w:color w:val="000000"/>
+          <w:lang w:eastAsia="it-IT"/>
+        </w:rPr>
+        <w:t>esami</w:t>
+      </w:r>
+      <w:proofErr w:type="spellEnd"/>
+      <w:r>
+        <w:rPr>
+          <w:rFonts w:ascii="Arial" w:eastAsia="Arial" w:hAnsi="Arial" w:cs="Arial"/>
+          <w:color w:val="000000"/>
+          <w:lang w:eastAsia="it-IT"/>
+        </w:rPr>
+        <w:t xml:space="preserve"> ed è sempre in </w:t>
+      </w:r>
+      <w:proofErr w:type="spellStart"/>
+      <w:r>
+        <w:rPr>
+          <w:rFonts w:ascii="Arial" w:eastAsia="Arial" w:hAnsi="Arial" w:cs="Arial"/>
+          <w:color w:val="000000"/>
+          <w:lang w:eastAsia="it-IT"/>
+        </w:rPr>
+        <w:t>cerca</w:t>
+      </w:r>
+      <w:proofErr w:type="spellEnd"/>
+      <w:r>
+        <w:rPr>
+          <w:rFonts w:ascii="Arial" w:eastAsia="Arial" w:hAnsi="Arial" w:cs="Arial"/>
+          <w:color w:val="000000"/>
+          <w:lang w:eastAsia="it-IT"/>
+        </w:rPr>
+        <w:t xml:space="preserve"> di </w:t>
+      </w:r>
+      <w:proofErr w:type="spellStart"/>
+      <w:r>
+        <w:rPr>
+          <w:rFonts w:ascii="Arial" w:eastAsia="Arial" w:hAnsi="Arial" w:cs="Arial"/>
+          <w:color w:val="000000"/>
+          <w:lang w:eastAsia="it-IT"/>
+        </w:rPr>
+        <w:t>posti</w:t>
+      </w:r>
+      <w:proofErr w:type="spellEnd"/>
+      <w:r>
+        <w:rPr>
+          <w:rFonts w:ascii="Arial" w:eastAsia="Arial" w:hAnsi="Arial" w:cs="Arial"/>
+          <w:color w:val="000000"/>
+          <w:lang w:eastAsia="it-IT"/>
+        </w:rPr>
+        <w:t xml:space="preserve"> </w:t>
+      </w:r>
+      <w:proofErr w:type="spellStart"/>
+      <w:r>
+        <w:rPr>
+          <w:rFonts w:ascii="Arial" w:eastAsia="Arial" w:hAnsi="Arial" w:cs="Arial"/>
+          <w:color w:val="000000"/>
+          <w:lang w:eastAsia="it-IT"/>
+        </w:rPr>
+        <w:t>tranquilli</w:t>
+      </w:r>
+      <w:proofErr w:type="spellEnd"/>
+      <w:r>
+        <w:rPr>
+          <w:rFonts w:ascii="Arial" w:eastAsia="Arial" w:hAnsi="Arial" w:cs="Arial"/>
+          <w:color w:val="000000"/>
+          <w:lang w:eastAsia="it-IT"/>
+        </w:rPr>
+        <w:t xml:space="preserve"> dove </w:t>
+      </w:r>
+      <w:proofErr w:type="spellStart"/>
+      <w:r>
+        <w:rPr>
+          <w:rFonts w:ascii="Arial" w:eastAsia="Arial" w:hAnsi="Arial" w:cs="Arial"/>
+          <w:color w:val="000000"/>
+          <w:lang w:eastAsia="it-IT"/>
+        </w:rPr>
+        <w:t>poter</w:t>
+      </w:r>
+      <w:proofErr w:type="spellEnd"/>
+      <w:r>
+        <w:rPr>
+          <w:rFonts w:ascii="Arial" w:eastAsia="Arial" w:hAnsi="Arial" w:cs="Arial"/>
+          <w:color w:val="000000"/>
+          <w:lang w:eastAsia="it-IT"/>
+        </w:rPr>
+        <w:t xml:space="preserve"> </w:t>
+      </w:r>
+      <w:proofErr w:type="spellStart"/>
+      <w:r>
+        <w:rPr>
+          <w:rFonts w:ascii="Arial" w:eastAsia="Arial" w:hAnsi="Arial" w:cs="Arial"/>
+          <w:color w:val="000000"/>
+          <w:lang w:eastAsia="it-IT"/>
+        </w:rPr>
+        <w:t>studiare</w:t>
+      </w:r>
+      <w:proofErr w:type="spellEnd"/>
+      <w:r>
+        <w:rPr>
+          <w:rFonts w:ascii="Arial" w:eastAsia="Arial" w:hAnsi="Arial" w:cs="Arial"/>
+          <w:color w:val="000000"/>
+          <w:lang w:eastAsia="it-IT"/>
+        </w:rPr>
+        <w:t>.</w:t>
+      </w:r>
+    </w:p>
+    <w:p>
+      <w:pPr>
+        <w:rPr>
+          <w:rFonts w:ascii="Arial" w:eastAsia="Arial" w:hAnsi="Arial" w:cs="Arial"/>
+          <w:color w:val="000000"/>
+          <w:lang w:eastAsia="it-IT"/>
+        </w:rPr>
+      </w:pPr>
+    </w:p>
+    <w:p>
+      <w:pPr>
+        <w:rPr>
+          <w:rFonts w:ascii="Arial" w:eastAsia="Arial" w:hAnsi="Arial" w:cs="Arial"/>
+          <w:color w:val="000000"/>
+          <w:lang w:eastAsia="it-IT"/>
+        </w:rPr>
+      </w:pPr>
+      <w:r>
+        <w:rPr>
+          <w:color w:val="000000"/>
+          <w:lang w:eastAsia="it-IT"/>
+        </w:rPr>
+        <w:t xml:space="preserve"> </w:t>
+      </w:r>
+    </w:p>
+    <w:p>
+      <w:pPr>
+        <w:ind w:right="104"/>
+        <w:rPr>
+          <w:rFonts w:ascii="Arial" w:eastAsia="Arial" w:hAnsi="Arial" w:cs="Arial"/>
+          <w:b/>
+          <w:color w:val="000000"/>
+          <w:lang w:eastAsia="it-IT"/>
+        </w:rPr>
+      </w:pPr>
+    </w:p>
+    <w:p>
+      <w:pPr>
+        <w:ind w:right="104"/>
+        <w:rPr>
+          <w:rFonts w:ascii="Arial" w:eastAsia="Arial" w:hAnsi="Arial" w:cs="Arial"/>
+          <w:b/>
+          <w:color w:val="000000"/>
+          <w:lang w:eastAsia="it-IT"/>
+        </w:rPr>
+      </w:pPr>
+    </w:p>
+    <w:p>
+      <w:pPr>
+        <w:ind w:right="104"/>
+        <w:rPr>
+          <w:rFonts w:ascii="Arial" w:eastAsia="Arial" w:hAnsi="Arial" w:cs="Arial"/>
+          <w:b/>
+          <w:color w:val="000000"/>
+          <w:lang w:eastAsia="it-IT"/>
+        </w:rPr>
+      </w:pPr>
+    </w:p>
+    <w:p>
+      <w:pPr>
+        <w:ind w:right="104"/>
+        <w:rPr>
+          <w:rFonts w:ascii="Arial" w:eastAsia="Arial" w:hAnsi="Arial" w:cs="Arial"/>
+          <w:color w:val="000000"/>
+          <w:lang w:eastAsia="it-IT"/>
+        </w:rPr>
+      </w:pPr>
+      <w:r>
+        <w:rPr>
+          <w:rFonts w:ascii="Arial" w:eastAsia="Arial" w:hAnsi="Arial" w:cs="Arial"/>
+          <w:b/>
+          <w:color w:val="000000"/>
+          <w:lang w:eastAsia="it-IT"/>
         </w:rPr>
         <w:lastRenderedPageBreak/>
-        <w:drawing>
-          <wp:inline distT="0" distB="0" distL="0" distR="0" wp14:anchorId="1465953E" wp14:editId="5F23085A">
-            <wp:extent cx="3712601" cy="2765091"/>
-            <wp:effectExtent l="0" t="0" r="0" b="3810"/>
-            <wp:docPr id="3" name="Picture 3"/>
-            <wp:cNvGraphicFramePr>
-              <a:graphicFrameLocks xmlns:a="http://schemas.openxmlformats.org/drawingml/2006/main" noChangeAspect="1"/>
-            </wp:cNvGraphicFramePr>
-            <a:graphic xmlns:a="http://schemas.openxmlformats.org/drawingml/2006/main">
-              <a:graphicData uri="http://schemas.openxmlformats.org/drawingml/2006/picture">
-                <pic:pic xmlns:pic="http://schemas.openxmlformats.org/drawingml/2006/picture">
-                  <pic:nvPicPr>
-                    <pic:cNvPr id="1" name=""/>
-                    <pic:cNvPicPr/>
-                  </pic:nvPicPr>
-                  <pic:blipFill>
-                    <a:blip r:embed="rId12"/>
-                    <a:stretch>
-                      <a:fillRect/>
-                    </a:stretch>
-                  </pic:blipFill>
-                  <pic:spPr>
-                    <a:xfrm>
-                      <a:off x="0" y="0"/>
-                      <a:ext cx="3712601" cy="2765091"/>
-                    </a:xfrm>
-                    <a:prstGeom prst="rect">
-                      <a:avLst/>
-                    </a:prstGeom>
-                  </pic:spPr>
-                </pic:pic>
-              </a:graphicData>
-            </a:graphic>
-          </wp:inline>
-        </w:drawing>
-      </w:r>
-    </w:p>
-    <w:p>
-      <w:pPr>
-        <w:spacing w:after="200" w:line="276" w:lineRule="auto"/>
-        <w:rPr>
-          <w:rFonts w:ascii="Arial" w:hAnsi="Arial" w:cs="Arial"/>
-          <w:noProof/>
-        </w:rPr>
-      </w:pPr>
-      <w:r>
-        <w:rPr>
-          <w:rFonts w:ascii="Arial" w:hAnsi="Arial" w:cs="Arial"/>
-          <w:noProof/>
-        </w:rPr>
-        <w:br w:type="page"/>
+        <w:t>Piero</w:t>
+      </w:r>
+    </w:p>
+    <w:tbl>
+      <w:tblPr>
+        <w:tblStyle w:val="TableGrid"/>
+        <w:tblW w:w="10087" w:type="dxa"/>
+        <w:tblInd w:w="-5" w:type="dxa"/>
+        <w:tblCellMar>
+          <w:top w:w="0" w:type="dxa"/>
+          <w:left w:w="0" w:type="dxa"/>
+          <w:bottom w:w="0" w:type="dxa"/>
+          <w:right w:w="0" w:type="dxa"/>
+        </w:tblCellMar>
+        <w:tblLook w:val="04A0" w:firstRow="1" w:lastRow="0" w:firstColumn="1" w:lastColumn="0" w:noHBand="0" w:noVBand="1"/>
+      </w:tblPr>
+      <w:tblGrid>
+        <w:gridCol w:w="1418"/>
+        <w:gridCol w:w="11215"/>
+      </w:tblGrid>
+      <w:tr>
+        <w:trPr>
+          <w:trHeight w:val="1961"/>
+        </w:trPr>
+        <w:tc>
+          <w:tcPr>
+            <w:tcW w:w="1946" w:type="dxa"/>
+            <w:tcBorders>
+              <w:top w:val="nil"/>
+              <w:left w:val="nil"/>
+              <w:bottom w:val="nil"/>
+              <w:right w:val="nil"/>
+            </w:tcBorders>
+          </w:tcPr>
+          <w:p>
+            <w:pPr>
+              <w:rPr>
+                <w:rFonts w:ascii="Arial" w:eastAsia="Arial" w:hAnsi="Arial" w:cs="Arial"/>
+                <w:color w:val="000000"/>
+              </w:rPr>
+            </w:pPr>
+            <w:r>
+              <w:rPr>
+                <w:rFonts w:ascii="Arial" w:eastAsia="Arial" w:hAnsi="Arial" w:cs="Arial"/>
+                <w:noProof/>
+                <w:color w:val="000000"/>
+              </w:rPr>
+              <w:drawing>
+                <wp:inline distT="0" distB="0" distL="0" distR="0" wp14:anchorId="0421D4E4" wp14:editId="20F0ECCC">
+                  <wp:extent cx="900505" cy="1363772"/>
+                  <wp:effectExtent l="0" t="0" r="0" b="8255"/>
+                  <wp:docPr id="687" name="Picture 687"/>
+                  <wp:cNvGraphicFramePr/>
+                  <a:graphic xmlns:a="http://schemas.openxmlformats.org/drawingml/2006/main">
+                    <a:graphicData uri="http://schemas.openxmlformats.org/drawingml/2006/picture">
+                      <pic:pic xmlns:pic="http://schemas.openxmlformats.org/drawingml/2006/picture">
+                        <pic:nvPicPr>
+                          <pic:cNvPr id="687" name="Picture 687"/>
+                          <pic:cNvPicPr/>
+                        </pic:nvPicPr>
+                        <pic:blipFill>
+                          <a:blip r:embed="rId14">
+                            <a:extLst>
+                              <a:ext uri="{28A0092B-C50C-407E-A947-70E740481C1C}">
+                                <a14:useLocalDpi xmlns:a14="http://schemas.microsoft.com/office/drawing/2010/main" val="0"/>
+                              </a:ext>
+                            </a:extLst>
+                          </a:blip>
+                          <a:stretch>
+                            <a:fillRect/>
+                          </a:stretch>
+                        </pic:blipFill>
+                        <pic:spPr>
+                          <a:xfrm>
+                            <a:off x="0" y="0"/>
+                            <a:ext cx="900505" cy="1363772"/>
+                          </a:xfrm>
+                          <a:prstGeom prst="rect">
+                            <a:avLst/>
+                          </a:prstGeom>
+                        </pic:spPr>
+                      </pic:pic>
+                    </a:graphicData>
+                  </a:graphic>
+                </wp:inline>
+              </w:drawing>
+            </w:r>
+          </w:p>
+        </w:tc>
+        <w:tc>
+          <w:tcPr>
+            <w:tcW w:w="8141" w:type="dxa"/>
+            <w:tcBorders>
+              <w:top w:val="nil"/>
+              <w:left w:val="nil"/>
+              <w:bottom w:val="nil"/>
+              <w:right w:val="nil"/>
+            </w:tcBorders>
+          </w:tcPr>
+          <w:p>
+            <w:pPr>
+              <w:ind w:left="-3074" w:right="11215"/>
+              <w:rPr>
+                <w:rFonts w:ascii="Arial" w:eastAsia="Arial" w:hAnsi="Arial" w:cs="Arial"/>
+                <w:color w:val="000000"/>
+              </w:rPr>
+            </w:pPr>
+          </w:p>
+          <w:tbl>
+            <w:tblPr>
+              <w:tblStyle w:val="TableGrid"/>
+              <w:tblW w:w="8053" w:type="dxa"/>
+              <w:tblInd w:w="88" w:type="dxa"/>
+              <w:tblCellMar>
+                <w:top w:w="7" w:type="dxa"/>
+                <w:left w:w="0" w:type="dxa"/>
+                <w:bottom w:w="0" w:type="dxa"/>
+                <w:right w:w="115" w:type="dxa"/>
+              </w:tblCellMar>
+              <w:tblLook w:val="04A0" w:firstRow="1" w:lastRow="0" w:firstColumn="1" w:lastColumn="0" w:noHBand="0" w:noVBand="1"/>
+            </w:tblPr>
+            <w:tblGrid>
+              <w:gridCol w:w="4215"/>
+              <w:gridCol w:w="3838"/>
+            </w:tblGrid>
+            <w:tr>
+              <w:trPr>
+                <w:trHeight w:val="453"/>
+              </w:trPr>
+              <w:tc>
+                <w:tcPr>
+                  <w:tcW w:w="4215" w:type="dxa"/>
+                  <w:tcBorders>
+                    <w:top w:val="nil"/>
+                    <w:left w:val="nil"/>
+                    <w:bottom w:val="nil"/>
+                    <w:right w:val="nil"/>
+                  </w:tcBorders>
+                  <w:shd w:val="clear" w:color="auto" w:fill="F2F2F2"/>
+                  <w:vAlign w:val="center"/>
+                </w:tcPr>
+                <w:p>
+                  <w:pPr>
+                    <w:ind w:left="108"/>
+                    <w:rPr>
+                      <w:rFonts w:ascii="Arial" w:eastAsia="Arial" w:hAnsi="Arial" w:cs="Arial"/>
+                      <w:color w:val="000000"/>
+                    </w:rPr>
+                  </w:pPr>
+                  <w:r>
+                    <w:rPr>
+                      <w:rFonts w:ascii="Arial" w:eastAsia="Arial" w:hAnsi="Arial" w:cs="Arial"/>
+                      <w:b/>
+                      <w:color w:val="000000"/>
+                    </w:rPr>
+                    <w:t>Anni</w:t>
+                  </w:r>
+                  <w:r>
+                    <w:rPr>
+                      <w:rFonts w:ascii="Arial" w:eastAsia="Arial" w:hAnsi="Arial" w:cs="Arial"/>
+                      <w:b/>
+                      <w:color w:val="000000"/>
+                    </w:rPr>
+                    <w:t>:</w:t>
+                  </w:r>
+                  <w:r>
+                    <w:rPr>
+                      <w:rFonts w:ascii="Arial" w:eastAsia="Arial" w:hAnsi="Arial" w:cs="Arial"/>
+                      <w:color w:val="000000"/>
+                    </w:rPr>
+                    <w:t xml:space="preserve"> </w:t>
+                  </w:r>
+                  <w:r>
+                    <w:rPr>
+                      <w:rFonts w:ascii="Arial" w:eastAsia="Arial" w:hAnsi="Arial" w:cs="Arial"/>
+                      <w:color w:val="000000"/>
+                    </w:rPr>
+                    <w:t>16</w:t>
+                  </w:r>
+                </w:p>
+              </w:tc>
+              <w:tc>
+                <w:tcPr>
+                  <w:tcW w:w="3838" w:type="dxa"/>
+                  <w:tcBorders>
+                    <w:top w:val="nil"/>
+                    <w:left w:val="nil"/>
+                    <w:bottom w:val="nil"/>
+                    <w:right w:val="nil"/>
+                  </w:tcBorders>
+                  <w:shd w:val="clear" w:color="auto" w:fill="F2F2F2"/>
+                  <w:vAlign w:val="center"/>
+                </w:tcPr>
+                <w:p>
+                  <w:pPr>
+                    <w:rPr>
+                      <w:rFonts w:ascii="Arial" w:eastAsia="Arial" w:hAnsi="Arial" w:cs="Arial"/>
+                      <w:color w:val="000000"/>
+                    </w:rPr>
+                  </w:pPr>
+                  <w:r>
+                    <w:rPr>
+                      <w:rFonts w:ascii="Arial" w:eastAsia="Arial" w:hAnsi="Arial" w:cs="Arial"/>
+                      <w:b/>
+                      <w:color w:val="000000"/>
+                    </w:rPr>
+                    <w:t>Impiego</w:t>
+                  </w:r>
+                  <w:r>
+                    <w:rPr>
+                      <w:rFonts w:ascii="Arial" w:eastAsia="Arial" w:hAnsi="Arial" w:cs="Arial"/>
+                      <w:b/>
+                      <w:color w:val="000000"/>
+                    </w:rPr>
+                    <w:t>:</w:t>
+                  </w:r>
+                  <w:r>
+                    <w:rPr>
+                      <w:rFonts w:ascii="Arial" w:eastAsia="Arial" w:hAnsi="Arial" w:cs="Arial"/>
+                      <w:color w:val="000000"/>
+                    </w:rPr>
+                    <w:t xml:space="preserve"> </w:t>
+                  </w:r>
+                  <w:r>
+                    <w:rPr>
+                      <w:rFonts w:ascii="Arial" w:eastAsia="Arial" w:hAnsi="Arial" w:cs="Arial"/>
+                      <w:color w:val="000000"/>
+                    </w:rPr>
+                    <w:t>Studente delle superiori</w:t>
+                  </w:r>
+                  <w:r>
+                    <w:rPr>
+                      <w:rFonts w:ascii="Arial" w:eastAsia="Arial" w:hAnsi="Arial" w:cs="Arial"/>
+                      <w:color w:val="000000"/>
+                    </w:rPr>
+                    <w:t xml:space="preserve"> </w:t>
+                  </w:r>
+                </w:p>
+              </w:tc>
+            </w:tr>
+            <w:tr>
+              <w:trPr>
+                <w:trHeight w:val="507"/>
+              </w:trPr>
+              <w:tc>
+                <w:tcPr>
+                  <w:tcW w:w="4215" w:type="dxa"/>
+                  <w:tcBorders>
+                    <w:top w:val="nil"/>
+                    <w:left w:val="nil"/>
+                    <w:bottom w:val="nil"/>
+                    <w:right w:val="nil"/>
+                  </w:tcBorders>
+                  <w:vAlign w:val="center"/>
+                </w:tcPr>
+                <w:p>
+                  <w:pPr>
+                    <w:ind w:left="108"/>
+                    <w:rPr>
+                      <w:rFonts w:ascii="Arial" w:eastAsia="Arial" w:hAnsi="Arial" w:cs="Arial"/>
+                      <w:color w:val="000000"/>
+                    </w:rPr>
+                  </w:pPr>
+                  <w:r>
+                    <w:rPr>
+                      <w:rFonts w:ascii="Arial" w:eastAsia="Arial" w:hAnsi="Arial" w:cs="Arial"/>
+                      <w:b/>
+                      <w:color w:val="000000"/>
+                    </w:rPr>
+                    <w:t>Fam</w:t>
+                  </w:r>
+                  <w:r>
+                    <w:rPr>
+                      <w:rFonts w:ascii="Arial" w:eastAsia="Arial" w:hAnsi="Arial" w:cs="Arial"/>
+                      <w:b/>
+                      <w:color w:val="000000"/>
+                    </w:rPr>
+                    <w:t>iglia</w:t>
+                  </w:r>
+                  <w:r>
+                    <w:rPr>
+                      <w:rFonts w:ascii="Arial" w:eastAsia="Arial" w:hAnsi="Arial" w:cs="Arial"/>
+                      <w:b/>
+                      <w:color w:val="000000"/>
+                    </w:rPr>
+                    <w:t>:</w:t>
+                  </w:r>
+                  <w:r>
+                    <w:rPr>
+                      <w:rFonts w:ascii="Arial" w:eastAsia="Arial" w:hAnsi="Arial" w:cs="Arial"/>
+                      <w:color w:val="000000"/>
+                    </w:rPr>
+                    <w:t xml:space="preserve"> Single </w:t>
+                  </w:r>
+                </w:p>
+              </w:tc>
+              <w:tc>
+                <w:tcPr>
+                  <w:tcW w:w="3838" w:type="dxa"/>
+                  <w:tcBorders>
+                    <w:top w:val="nil"/>
+                    <w:left w:val="nil"/>
+                    <w:bottom w:val="nil"/>
+                    <w:right w:val="nil"/>
+                  </w:tcBorders>
+                </w:tcPr>
+                <w:p>
+                  <w:pPr>
+                    <w:rPr>
+                      <w:rFonts w:ascii="Arial" w:eastAsia="Arial" w:hAnsi="Arial" w:cs="Arial"/>
+                      <w:color w:val="000000"/>
+                    </w:rPr>
+                  </w:pPr>
+                  <w:r>
+                    <w:rPr>
+                      <w:rFonts w:ascii="Arial" w:eastAsia="Arial" w:hAnsi="Arial" w:cs="Arial"/>
+                      <w:b/>
+                      <w:color w:val="000000"/>
+                    </w:rPr>
+                    <w:t>Usi di internet</w:t>
+                  </w:r>
+                  <w:r>
+                    <w:rPr>
+                      <w:rFonts w:ascii="Arial" w:eastAsia="Arial" w:hAnsi="Arial" w:cs="Arial"/>
+                      <w:b/>
+                      <w:color w:val="000000"/>
+                    </w:rPr>
+                    <w:t>:</w:t>
+                  </w:r>
+                  <w:r>
+                    <w:rPr>
+                      <w:rFonts w:ascii="Arial" w:eastAsia="Arial" w:hAnsi="Arial" w:cs="Arial"/>
+                      <w:color w:val="000000"/>
+                    </w:rPr>
+                    <w:t xml:space="preserve"> </w:t>
+                  </w:r>
+                  <w:r>
+                    <w:rPr>
+                      <w:rFonts w:ascii="Arial" w:eastAsia="Arial" w:hAnsi="Arial" w:cs="Arial"/>
+                      <w:color w:val="000000"/>
+                    </w:rPr>
+                    <w:t>Social Network</w:t>
+                  </w:r>
+                  <w:r>
+                    <w:rPr>
+                      <w:rFonts w:ascii="Arial" w:eastAsia="Arial" w:hAnsi="Arial" w:cs="Arial"/>
+                      <w:color w:val="000000"/>
+                    </w:rPr>
+                    <w:t xml:space="preserve">, </w:t>
+                  </w:r>
+                  <w:r>
+                    <w:rPr>
+                      <w:rFonts w:ascii="Arial" w:eastAsia="Arial" w:hAnsi="Arial" w:cs="Arial"/>
+                      <w:color w:val="000000"/>
+                    </w:rPr>
+                    <w:t>giochi online, ricerche scolastiche.</w:t>
+                  </w:r>
+                  <w:r>
+                    <w:rPr>
+                      <w:rFonts w:ascii="Arial" w:eastAsia="Arial" w:hAnsi="Arial" w:cs="Arial"/>
+                      <w:color w:val="000000"/>
+                    </w:rPr>
+                    <w:t xml:space="preserve"> </w:t>
+                  </w:r>
+                </w:p>
+              </w:tc>
+            </w:tr>
+            <w:tr>
+              <w:trPr>
+                <w:trHeight w:val="1001"/>
+              </w:trPr>
+              <w:tc>
+                <w:tcPr>
+                  <w:tcW w:w="4215" w:type="dxa"/>
+                  <w:tcBorders>
+                    <w:top w:val="nil"/>
+                    <w:left w:val="nil"/>
+                    <w:bottom w:val="nil"/>
+                    <w:right w:val="nil"/>
+                  </w:tcBorders>
+                  <w:shd w:val="clear" w:color="auto" w:fill="F2F2F2"/>
+                  <w:vAlign w:val="center"/>
+                </w:tcPr>
+                <w:p>
+                  <w:pPr>
+                    <w:jc w:val="both"/>
+                    <w:rPr>
+                      <w:rFonts w:ascii="Arial" w:hAnsi="Arial" w:cs="Arial"/>
+                    </w:rPr>
+                  </w:pPr>
+                  <w:r>
+                    <w:rPr>
+                      <w:rFonts w:ascii="Arial" w:eastAsia="Arial" w:hAnsi="Arial" w:cs="Arial"/>
+                      <w:b/>
+                      <w:color w:val="000000"/>
+                    </w:rPr>
+                    <w:t>Competenze tecnologiche</w:t>
+                  </w:r>
+                  <w:r>
+                    <w:rPr>
+                      <w:rFonts w:ascii="Arial" w:eastAsia="Arial" w:hAnsi="Arial" w:cs="Arial"/>
+                      <w:b/>
+                      <w:color w:val="000000"/>
+                    </w:rPr>
+                    <w:t xml:space="preserve"> :</w:t>
+                  </w:r>
+                  <w:r>
+                    <w:rPr>
+                      <w:rFonts w:ascii="Arial" w:eastAsia="Arial" w:hAnsi="Arial" w:cs="Arial"/>
+                      <w:b/>
+                      <w:color w:val="000000"/>
+                    </w:rPr>
+                    <w:t xml:space="preserve"> </w:t>
+                  </w:r>
+                  <w:r>
+                    <w:rPr>
+                      <w:rFonts w:ascii="Arial" w:hAnsi="Arial" w:cs="Arial"/>
+                    </w:rPr>
+                    <w:t xml:space="preserve">A suo agio con la tecnologia, </w:t>
+                  </w:r>
+                  <w:proofErr w:type="spellStart"/>
+                  <w:r>
+                    <w:rPr>
+                      <w:rFonts w:ascii="Arial" w:hAnsi="Arial" w:cs="Arial"/>
+                    </w:rPr>
+                    <w:t>Iphone</w:t>
+                  </w:r>
+                  <w:proofErr w:type="spellEnd"/>
+                  <w:r>
+                    <w:rPr>
+                      <w:rFonts w:ascii="Arial" w:hAnsi="Arial" w:cs="Arial"/>
+                    </w:rPr>
+                    <w:t xml:space="preserve"> x</w:t>
+                  </w:r>
+                </w:p>
+                <w:p>
+                  <w:pPr>
+                    <w:ind w:left="108" w:right="346"/>
+                    <w:rPr>
+                      <w:rFonts w:ascii="Arial" w:eastAsia="Arial" w:hAnsi="Arial" w:cs="Arial"/>
+                      <w:color w:val="000000"/>
+                    </w:rPr>
+                  </w:pPr>
+                </w:p>
+              </w:tc>
+              <w:tc>
+                <w:tcPr>
+                  <w:tcW w:w="3838" w:type="dxa"/>
+                  <w:tcBorders>
+                    <w:top w:val="nil"/>
+                    <w:left w:val="nil"/>
+                    <w:bottom w:val="nil"/>
+                    <w:right w:val="nil"/>
+                  </w:tcBorders>
+                  <w:shd w:val="clear" w:color="auto" w:fill="F2F2F2"/>
+                  <w:vAlign w:val="center"/>
+                </w:tcPr>
+                <w:p>
+                  <w:pPr>
+                    <w:rPr>
+                      <w:rFonts w:ascii="Arial" w:eastAsia="Arial" w:hAnsi="Arial" w:cs="Arial"/>
+                      <w:color w:val="000000"/>
+                    </w:rPr>
+                  </w:pPr>
+                  <w:r>
+                    <w:rPr>
+                      <w:rFonts w:ascii="Arial" w:eastAsia="Arial" w:hAnsi="Arial" w:cs="Arial"/>
+                      <w:color w:val="000000"/>
+                    </w:rPr>
+                    <w:t xml:space="preserve"> </w:t>
+                  </w:r>
+                </w:p>
+              </w:tc>
+            </w:tr>
+          </w:tbl>
+          <w:p>
+            <w:pPr>
+              <w:rPr>
+                <w:rFonts w:ascii="Arial" w:eastAsia="Arial" w:hAnsi="Arial" w:cs="Arial"/>
+                <w:color w:val="000000"/>
+              </w:rPr>
+            </w:pPr>
+          </w:p>
+        </w:tc>
+      </w:tr>
+    </w:tbl>
+    <w:p>
+      <w:pPr>
+        <w:ind w:left="2033"/>
+        <w:rPr>
+          <w:rFonts w:ascii="Arial" w:eastAsia="Arial" w:hAnsi="Arial" w:cs="Arial"/>
+          <w:color w:val="000000"/>
+          <w:lang w:eastAsia="it-IT"/>
+        </w:rPr>
+      </w:pPr>
+      <w:r>
+        <w:rPr>
+          <w:b/>
+          <w:color w:val="000000"/>
+          <w:lang w:eastAsia="it-IT"/>
+        </w:rPr>
+        <w:t xml:space="preserve"> </w:t>
+      </w:r>
+    </w:p>
+    <w:p>
+      <w:r>
+        <w:rPr>
+          <w:rFonts w:ascii="Arial" w:eastAsia="Arial" w:hAnsi="Arial" w:cs="Arial"/>
+          <w:color w:val="000000"/>
+          <w:lang w:eastAsia="it-IT"/>
+        </w:rPr>
+        <w:t xml:space="preserve">Piero è uno </w:t>
+      </w:r>
+      <w:proofErr w:type="spellStart"/>
+      <w:r>
+        <w:rPr>
+          <w:rFonts w:ascii="Arial" w:eastAsia="Arial" w:hAnsi="Arial" w:cs="Arial"/>
+          <w:color w:val="000000"/>
+          <w:lang w:eastAsia="it-IT"/>
+        </w:rPr>
+        <w:t>studente</w:t>
+      </w:r>
+      <w:proofErr w:type="spellEnd"/>
+      <w:r>
+        <w:rPr>
+          <w:rFonts w:ascii="Arial" w:eastAsia="Arial" w:hAnsi="Arial" w:cs="Arial"/>
+          <w:color w:val="000000"/>
+          <w:lang w:eastAsia="it-IT"/>
+        </w:rPr>
+        <w:t xml:space="preserve"> </w:t>
+      </w:r>
+      <w:proofErr w:type="spellStart"/>
+      <w:r>
+        <w:rPr>
+          <w:rFonts w:ascii="Arial" w:eastAsia="Arial" w:hAnsi="Arial" w:cs="Arial"/>
+          <w:color w:val="000000"/>
+          <w:lang w:eastAsia="it-IT"/>
+        </w:rPr>
+        <w:t>delle</w:t>
+      </w:r>
+      <w:proofErr w:type="spellEnd"/>
+      <w:r>
+        <w:rPr>
+          <w:rFonts w:ascii="Arial" w:eastAsia="Arial" w:hAnsi="Arial" w:cs="Arial"/>
+          <w:color w:val="000000"/>
+          <w:lang w:eastAsia="it-IT"/>
+        </w:rPr>
+        <w:t xml:space="preserve"> </w:t>
+      </w:r>
+      <w:proofErr w:type="spellStart"/>
+      <w:r>
+        <w:rPr>
+          <w:rFonts w:ascii="Arial" w:eastAsia="Arial" w:hAnsi="Arial" w:cs="Arial"/>
+          <w:color w:val="000000"/>
+          <w:lang w:eastAsia="it-IT"/>
+        </w:rPr>
+        <w:t>superiori</w:t>
+      </w:r>
+      <w:proofErr w:type="spellEnd"/>
+      <w:r>
+        <w:rPr>
+          <w:rFonts w:ascii="Arial" w:eastAsia="Arial" w:hAnsi="Arial" w:cs="Arial"/>
+          <w:color w:val="000000"/>
+          <w:lang w:eastAsia="it-IT"/>
+        </w:rPr>
+        <w:t xml:space="preserve"> appassionato di libri fantasy in </w:t>
+      </w:r>
+      <w:proofErr w:type="spellStart"/>
+      <w:r>
+        <w:rPr>
+          <w:rFonts w:ascii="Arial" w:eastAsia="Arial" w:hAnsi="Arial" w:cs="Arial"/>
+          <w:color w:val="000000"/>
+          <w:lang w:eastAsia="it-IT"/>
+        </w:rPr>
+        <w:t>cerca</w:t>
+      </w:r>
+      <w:proofErr w:type="spellEnd"/>
+      <w:r>
+        <w:rPr>
+          <w:rFonts w:ascii="Arial" w:eastAsia="Arial" w:hAnsi="Arial" w:cs="Arial"/>
+          <w:color w:val="000000"/>
+          <w:lang w:eastAsia="it-IT"/>
+        </w:rPr>
+        <w:t xml:space="preserve"> di </w:t>
+      </w:r>
+      <w:proofErr w:type="spellStart"/>
+      <w:r>
+        <w:rPr>
+          <w:rFonts w:ascii="Arial" w:eastAsia="Arial" w:hAnsi="Arial" w:cs="Arial"/>
+          <w:color w:val="000000"/>
+          <w:lang w:eastAsia="it-IT"/>
+        </w:rPr>
+        <w:t>posti</w:t>
+      </w:r>
+      <w:proofErr w:type="spellEnd"/>
+      <w:r>
+        <w:rPr>
+          <w:rFonts w:ascii="Arial" w:eastAsia="Arial" w:hAnsi="Arial" w:cs="Arial"/>
+          <w:color w:val="000000"/>
+          <w:lang w:eastAsia="it-IT"/>
+        </w:rPr>
+        <w:t xml:space="preserve"> in cui </w:t>
+      </w:r>
+      <w:proofErr w:type="spellStart"/>
+      <w:r>
+        <w:rPr>
+          <w:rFonts w:ascii="Arial" w:eastAsia="Arial" w:hAnsi="Arial" w:cs="Arial"/>
+          <w:color w:val="000000"/>
+          <w:lang w:eastAsia="it-IT"/>
+        </w:rPr>
+        <w:t>svolgere</w:t>
+      </w:r>
+      <w:proofErr w:type="spellEnd"/>
+      <w:r>
+        <w:rPr>
+          <w:rFonts w:ascii="Arial" w:eastAsia="Arial" w:hAnsi="Arial" w:cs="Arial"/>
+          <w:color w:val="000000"/>
+          <w:lang w:eastAsia="it-IT"/>
+        </w:rPr>
+        <w:t xml:space="preserve"> </w:t>
+      </w:r>
+      <w:proofErr w:type="spellStart"/>
+      <w:r>
+        <w:rPr>
+          <w:rFonts w:ascii="Arial" w:eastAsia="Arial" w:hAnsi="Arial" w:cs="Arial"/>
+          <w:color w:val="000000"/>
+          <w:lang w:eastAsia="it-IT"/>
+        </w:rPr>
+        <w:t>lavori</w:t>
+      </w:r>
+      <w:proofErr w:type="spellEnd"/>
+      <w:r>
+        <w:rPr>
+          <w:rFonts w:ascii="Arial" w:eastAsia="Arial" w:hAnsi="Arial" w:cs="Arial"/>
+          <w:color w:val="000000"/>
+          <w:lang w:eastAsia="it-IT"/>
+        </w:rPr>
+        <w:t xml:space="preserve"> di </w:t>
+      </w:r>
+      <w:proofErr w:type="spellStart"/>
+      <w:r>
+        <w:rPr>
+          <w:rFonts w:ascii="Arial" w:eastAsia="Arial" w:hAnsi="Arial" w:cs="Arial"/>
+          <w:color w:val="000000"/>
+          <w:lang w:eastAsia="it-IT"/>
+        </w:rPr>
+        <w:t>gruppo</w:t>
+      </w:r>
+      <w:proofErr w:type="spellEnd"/>
+      <w:r>
+        <w:rPr>
+          <w:rFonts w:ascii="Arial" w:eastAsia="Arial" w:hAnsi="Arial" w:cs="Arial"/>
+          <w:color w:val="000000"/>
+          <w:lang w:eastAsia="it-IT"/>
+        </w:rPr>
+        <w:t xml:space="preserve"> con </w:t>
+      </w:r>
+      <w:proofErr w:type="spellStart"/>
+      <w:r>
+        <w:rPr>
+          <w:rFonts w:ascii="Arial" w:eastAsia="Arial" w:hAnsi="Arial" w:cs="Arial"/>
+          <w:color w:val="000000"/>
+          <w:lang w:eastAsia="it-IT"/>
+        </w:rPr>
+        <w:t>i</w:t>
+      </w:r>
+      <w:proofErr w:type="spellEnd"/>
+      <w:r>
+        <w:rPr>
+          <w:rFonts w:ascii="Arial" w:eastAsia="Arial" w:hAnsi="Arial" w:cs="Arial"/>
+          <w:color w:val="000000"/>
+          <w:lang w:eastAsia="it-IT"/>
+        </w:rPr>
+        <w:t xml:space="preserve"> </w:t>
+      </w:r>
+      <w:proofErr w:type="spellStart"/>
+      <w:r>
+        <w:rPr>
+          <w:rFonts w:ascii="Arial" w:eastAsia="Arial" w:hAnsi="Arial" w:cs="Arial"/>
+          <w:color w:val="000000"/>
+          <w:lang w:eastAsia="it-IT"/>
+        </w:rPr>
+        <w:t>suoi</w:t>
+      </w:r>
+      <w:proofErr w:type="spellEnd"/>
+      <w:r>
+        <w:rPr>
+          <w:rFonts w:ascii="Arial" w:eastAsia="Arial" w:hAnsi="Arial" w:cs="Arial"/>
+          <w:color w:val="000000"/>
+          <w:lang w:eastAsia="it-IT"/>
+        </w:rPr>
+        <w:t xml:space="preserve"> </w:t>
+      </w:r>
+      <w:proofErr w:type="spellStart"/>
+      <w:r>
+        <w:rPr>
+          <w:rFonts w:ascii="Arial" w:eastAsia="Arial" w:hAnsi="Arial" w:cs="Arial"/>
+          <w:color w:val="000000"/>
+          <w:lang w:eastAsia="it-IT"/>
+        </w:rPr>
+        <w:t>compagni</w:t>
+      </w:r>
+      <w:proofErr w:type="spellEnd"/>
+      <w:r>
+        <w:rPr>
+          <w:rFonts w:ascii="Arial" w:eastAsia="Arial" w:hAnsi="Arial" w:cs="Arial"/>
+          <w:color w:val="000000"/>
+          <w:lang w:eastAsia="it-IT"/>
+        </w:rPr>
+        <w:t xml:space="preserve"> di </w:t>
+      </w:r>
+      <w:proofErr w:type="spellStart"/>
+      <w:r>
+        <w:rPr>
+          <w:rFonts w:ascii="Arial" w:eastAsia="Arial" w:hAnsi="Arial" w:cs="Arial"/>
+          <w:color w:val="000000"/>
+          <w:lang w:eastAsia="it-IT"/>
+        </w:rPr>
+        <w:t>classe</w:t>
+      </w:r>
+      <w:proofErr w:type="spellEnd"/>
+      <w:r>
+        <w:rPr>
+          <w:rFonts w:ascii="Arial" w:eastAsia="Arial" w:hAnsi="Arial" w:cs="Arial"/>
+          <w:color w:val="000000"/>
+          <w:lang w:eastAsia="it-IT"/>
+        </w:rPr>
+        <w:t>.</w:t>
       </w:r>
     </w:p>
     <w:p>
@@ -2014,7 +4117,7 @@
                     </pic:cNvPicPr>
                   </pic:nvPicPr>
                   <pic:blipFill>
-                    <a:blip r:embed="rId13" cstate="print"/>
+                    <a:blip r:embed="rId15" cstate="print"/>
                     <a:srcRect/>
                     <a:stretch>
                       <a:fillRect/>
@@ -2087,12 +4190,21 @@
           <w:color w:val="000000" w:themeColor="text1"/>
         </w:rPr>
       </w:pPr>
+      <w:proofErr w:type="spellStart"/>
       <w:r>
         <w:rPr>
           <w:rFonts w:ascii="Arial" w:eastAsiaTheme="majorEastAsia" w:hAnsi="Arial" w:cs="Arial"/>
           <w:color w:val="000000" w:themeColor="text1"/>
         </w:rPr>
-        <w:t xml:space="preserve">Utente </w:t>
+        <w:t>Utente</w:t>
+      </w:r>
+      <w:proofErr w:type="spellEnd"/>
+      <w:r>
+        <w:rPr>
+          <w:rFonts w:ascii="Arial" w:eastAsiaTheme="majorEastAsia" w:hAnsi="Arial" w:cs="Arial"/>
+          <w:color w:val="000000" w:themeColor="text1"/>
+        </w:rPr>
+        <w:t xml:space="preserve"> </w:t>
       </w:r>
       <w:proofErr w:type="spellStart"/>
       <w:r>
@@ -2194,11 +4306,19 @@
           <w:rFonts w:ascii="Arial" w:hAnsi="Arial" w:cs="Arial"/>
         </w:rPr>
       </w:pPr>
-      <w:r>
-        <w:rPr>
-          <w:rFonts w:ascii="Arial" w:hAnsi="Arial" w:cs="Arial"/>
-        </w:rPr>
-        <w:t xml:space="preserve">Utente </w:t>
+      <w:proofErr w:type="spellStart"/>
+      <w:r>
+        <w:rPr>
+          <w:rFonts w:ascii="Arial" w:hAnsi="Arial" w:cs="Arial"/>
+        </w:rPr>
+        <w:t>Utente</w:t>
+      </w:r>
+      <w:proofErr w:type="spellEnd"/>
+      <w:r>
+        <w:rPr>
+          <w:rFonts w:ascii="Arial" w:hAnsi="Arial" w:cs="Arial"/>
+        </w:rPr>
+        <w:t xml:space="preserve"> </w:t>
       </w:r>
       <w:proofErr w:type="spellStart"/>
       <w:r>
@@ -2639,7 +4759,7 @@
                     </pic:cNvPicPr>
                   </pic:nvPicPr>
                   <pic:blipFill>
-                    <a:blip r:embed="rId14" cstate="print"/>
+                    <a:blip r:embed="rId16" cstate="print"/>
                     <a:srcRect/>
                     <a:stretch>
                       <a:fillRect/>
@@ -2724,7 +4844,7 @@
                     <pic:cNvPicPr/>
                   </pic:nvPicPr>
                   <pic:blipFill>
-                    <a:blip r:embed="rId15"/>
+                    <a:blip r:embed="rId17"/>
                     <a:stretch>
                       <a:fillRect/>
                     </a:stretch>
@@ -3388,42 +5508,7 @@
           <w:rFonts w:ascii="Arial" w:hAnsi="Arial" w:cs="Arial"/>
           <w:lang w:val="it-IT"/>
         </w:rPr>
-        <w:t xml:space="preserve">. Nel </w:t>
-      </w:r>
-      <w:r>
-        <w:rPr>
-          <w:rFonts w:ascii="Arial" w:hAnsi="Arial" w:cs="Arial"/>
-          <w:lang w:val="it-IT"/>
-        </w:rPr>
-        <w:t>risultat</w:t>
-      </w:r>
-      <w:r>
-        <w:rPr>
-          <w:rFonts w:ascii="Arial" w:hAnsi="Arial" w:cs="Arial"/>
-          <w:lang w:val="it-IT"/>
-        </w:rPr>
-        <w:t>o</w:t>
-      </w:r>
-      <w:r>
-        <w:rPr>
-          <w:rFonts w:ascii="Arial" w:hAnsi="Arial" w:cs="Arial"/>
-          <w:lang w:val="it-IT"/>
-        </w:rPr>
-        <w:t xml:space="preserve"> di ricerca vengono mostrati</w:t>
-      </w:r>
-      <w:r>
-        <w:rPr>
-          <w:rFonts w:ascii="Arial" w:hAnsi="Arial" w:cs="Arial"/>
-          <w:lang w:val="it-IT"/>
-        </w:rPr>
-        <w:t xml:space="preserve"> </w:t>
-      </w:r>
-      <w:r>
-        <w:rPr>
-          <w:rFonts w:ascii="Arial" w:hAnsi="Arial" w:cs="Arial"/>
-          <w:lang w:val="it-IT"/>
-        </w:rPr>
-        <w:t>tutti i libri inerenti e le relative biblioteche di riferimento.</w:t>
+        <w:t>. Nel risultato di ricerca vengono mostrati tutti i libri inerenti e le relative biblioteche di riferimento.</w:t>
       </w:r>
     </w:p>
     <w:p>
@@ -3947,7 +6032,7 @@
                     <pic:cNvPicPr/>
                   </pic:nvPicPr>
                   <pic:blipFill>
-                    <a:blip r:embed="rId16"/>
+                    <a:blip r:embed="rId18"/>
                     <a:stretch>
                       <a:fillRect/>
                     </a:stretch>
@@ -4400,7 +6485,7 @@
                     </pic:cNvPicPr>
                   </pic:nvPicPr>
                   <pic:blipFill>
-                    <a:blip r:embed="rId17" cstate="print"/>
+                    <a:blip r:embed="rId19" cstate="print"/>
                     <a:srcRect/>
                     <a:stretch>
                       <a:fillRect/>
@@ -4619,7 +6704,7 @@
                     </pic:cNvPicPr>
                   </pic:nvPicPr>
                   <pic:blipFill>
-                    <a:blip r:embed="rId18" cstate="print"/>
+                    <a:blip r:embed="rId20" cstate="print"/>
                     <a:srcRect/>
                     <a:stretch>
                       <a:fillRect/>
@@ -4947,12 +7032,12 @@
       </w:pPr>
     </w:p>
     <w:sectPr>
-      <w:headerReference w:type="even" r:id="rId19"/>
-      <w:headerReference w:type="default" r:id="rId20"/>
-      <w:footerReference w:type="even" r:id="rId21"/>
-      <w:footerReference w:type="default" r:id="rId22"/>
-      <w:headerReference w:type="first" r:id="rId23"/>
-      <w:footerReference w:type="first" r:id="rId24"/>
+      <w:headerReference w:type="even" r:id="rId21"/>
+      <w:headerReference w:type="default" r:id="rId22"/>
+      <w:footerReference w:type="even" r:id="rId23"/>
+      <w:footerReference w:type="default" r:id="rId24"/>
+      <w:headerReference w:type="first" r:id="rId25"/>
+      <w:footerReference w:type="first" r:id="rId26"/>
       <w:pgSz w:w="12240" w:h="15840"/>
       <w:pgMar w:top="1417" w:right="1134" w:bottom="1134" w:left="1134" w:header="708" w:footer="708" w:gutter="0"/>
       <w:cols w:space="708"/>
@@ -6948,6 +9033,25 @@
       <w:lang w:val="it-IT"/>
     </w:rPr>
   </w:style>
+  <w:style w:type="table" w:customStyle="1" w:styleId="TableGrid">
+    <w:name w:val="TableGrid"/>
+    <w:rsid w:val="00620BE6"/>
+    <w:pPr>
+      <w:spacing w:after="0" w:line="240" w:lineRule="auto"/>
+    </w:pPr>
+    <w:rPr>
+      <w:rFonts w:eastAsiaTheme="minorEastAsia"/>
+      <w:lang w:val="it-IT" w:eastAsia="it-IT"/>
+    </w:rPr>
+    <w:tblPr>
+      <w:tblCellMar>
+        <w:top w:w="0" w:type="dxa"/>
+        <w:left w:w="0" w:type="dxa"/>
+        <w:bottom w:w="0" w:type="dxa"/>
+        <w:right w:w="0" w:type="dxa"/>
+      </w:tblCellMar>
+    </w:tblPr>
+  </w:style>
 </w:styles>
 </file>
 
@@ -7244,6 +9348,16 @@
 </file>
 
 <file path=customXml/item2.xml><?xml version="1.0" encoding="utf-8"?>
+<b:Sources xmlns:b="http://schemas.openxmlformats.org/officeDocument/2006/bibliography" xmlns="http://schemas.openxmlformats.org/officeDocument/2006/bibliography" SelectedStyle="\APA.XSL" StyleName="APA Fifth Edition"/>
+</file>
+
+<file path=customXml/item3.xml><?xml version="1.0" encoding="utf-8"?>
+<p:properties xmlns:p="http://schemas.microsoft.com/office/2006/metadata/properties" xmlns:xsi="http://www.w3.org/2001/XMLSchema-instance" xmlns:pc="http://schemas.microsoft.com/office/infopath/2007/PartnerControls">
+  <documentManagement/>
+</p:properties>
+</file>
+
+<file path=customXml/item4.xml><?xml version="1.0" encoding="utf-8"?>
 <ct:contentTypeSchema xmlns:ct="http://schemas.microsoft.com/office/2006/metadata/contentType" xmlns:ma="http://schemas.microsoft.com/office/2006/metadata/properties/metaAttributes" ct:_="" ma:_="" ma:contentTypeName="Documento" ma:contentTypeID="0x0101003D0BB0782AF65046B7B1984889F3B1A0" ma:contentTypeVersion="2" ma:contentTypeDescription="Creare un nuovo documento." ma:contentTypeScope="" ma:versionID="1f85ce3091e0196d4616f5dfcb6b8f58">
   <xsd:schema xmlns:xsd="http://www.w3.org/2001/XMLSchema" xmlns:xs="http://www.w3.org/2001/XMLSchema" xmlns:p="http://schemas.microsoft.com/office/2006/metadata/properties" xmlns:ns2="8d4d4d22-b8d0-44ae-a316-d613c258217d" targetNamespace="http://schemas.microsoft.com/office/2006/metadata/properties" ma:root="true" ma:fieldsID="0c5ecca41c03b81a3575302dc6683f14" ns2:_="">
     <xsd:import namespace="8d4d4d22-b8d0-44ae-a316-d613c258217d"/>
@@ -7375,16 +9489,6 @@
 </ct:contentTypeSchema>
 </file>
 
-<file path=customXml/item3.xml><?xml version="1.0" encoding="utf-8"?>
-<p:properties xmlns:p="http://schemas.microsoft.com/office/2006/metadata/properties" xmlns:xsi="http://www.w3.org/2001/XMLSchema-instance" xmlns:pc="http://schemas.microsoft.com/office/infopath/2007/PartnerControls">
-  <documentManagement/>
-</p:properties>
-</file>
-
-<file path=customXml/item4.xml><?xml version="1.0" encoding="utf-8"?>
-<b:Sources xmlns:b="http://schemas.openxmlformats.org/officeDocument/2006/bibliography" xmlns="http://schemas.openxmlformats.org/officeDocument/2006/bibliography" SelectedStyle="\APA.XSL" StyleName="APA Fifth Edition"/>
-</file>
-
 <file path=customXml/itemProps1.xml><?xml version="1.0" encoding="utf-8"?>
 <ds:datastoreItem xmlns:ds="http://schemas.openxmlformats.org/officeDocument/2006/customXml" ds:itemID="{1E4FD3A5-4288-47AF-839F-29489344E5B9}">
   <ds:schemaRefs>
@@ -7394,6 +9498,23 @@
 </file>
 
 <file path=customXml/itemProps2.xml><?xml version="1.0" encoding="utf-8"?>
+<ds:datastoreItem xmlns:ds="http://schemas.openxmlformats.org/officeDocument/2006/customXml" ds:itemID="{740A36B7-C3D9-D649-B902-D13BBF2AEBA5}">
+  <ds:schemaRefs>
+    <ds:schemaRef ds:uri="http://schemas.openxmlformats.org/officeDocument/2006/bibliography"/>
+  </ds:schemaRefs>
+</ds:datastoreItem>
+</file>
+
+<file path=customXml/itemProps3.xml><?xml version="1.0" encoding="utf-8"?>
+<ds:datastoreItem xmlns:ds="http://schemas.openxmlformats.org/officeDocument/2006/customXml" ds:itemID="{1B41807A-6D12-492A-85F1-08C1BA5DFA6E}">
+  <ds:schemaRefs>
+    <ds:schemaRef ds:uri="http://schemas.microsoft.com/office/2006/metadata/properties"/>
+    <ds:schemaRef ds:uri="http://schemas.microsoft.com/office/infopath/2007/PartnerControls"/>
+  </ds:schemaRefs>
+</ds:datastoreItem>
+</file>
+
+<file path=customXml/itemProps4.xml><?xml version="1.0" encoding="utf-8"?>
 <ds:datastoreItem xmlns:ds="http://schemas.openxmlformats.org/officeDocument/2006/customXml" ds:itemID="{BC788FEE-5537-4076-8374-674B39DC33DD}">
   <ds:schemaRefs>
     <ds:schemaRef ds:uri="http://schemas.microsoft.com/office/2006/metadata/contentType"/>
@@ -7409,21 +9530,4 @@
     <ds:schemaRef ds:uri="http://schemas.microsoft.com/internal/obd"/>
   </ds:schemaRefs>
 </ds:datastoreItem>
-</file>
-
-<file path=customXml/itemProps3.xml><?xml version="1.0" encoding="utf-8"?>
-<ds:datastoreItem xmlns:ds="http://schemas.openxmlformats.org/officeDocument/2006/customXml" ds:itemID="{1B41807A-6D12-492A-85F1-08C1BA5DFA6E}">
-  <ds:schemaRefs>
-    <ds:schemaRef ds:uri="http://schemas.microsoft.com/office/2006/metadata/properties"/>
-    <ds:schemaRef ds:uri="http://schemas.microsoft.com/office/infopath/2007/PartnerControls"/>
-  </ds:schemaRefs>
-</ds:datastoreItem>
-</file>
-
-<file path=customXml/itemProps4.xml><?xml version="1.0" encoding="utf-8"?>
-<ds:datastoreItem xmlns:ds="http://schemas.openxmlformats.org/officeDocument/2006/customXml" ds:itemID="{740A36B7-C3D9-D649-B902-D13BBF2AEBA5}">
-  <ds:schemaRefs>
-    <ds:schemaRef ds:uri="http://schemas.openxmlformats.org/officeDocument/2006/bibliography"/>
-  </ds:schemaRefs>
-</ds:datastoreItem>
 </file>
</xml_diff>

<commit_message>
Aggiunta di descrizioni nella sezione Skeleton
</commit_message>
<xml_diff>
--- a/template-design-documentation-en_2020_2021.docx
+++ b/template-design-documentation-en_2020_2021.docx
@@ -339,11 +339,11 @@
           <w:bottom w:w="0" w:type="dxa"/>
           <w:right w:w="108" w:type="dxa"/>
         </w:tblCellMar>
-        <w:tblLook w:firstRow="1" w:noVBand="0" w:lastRow="1" w:firstColumn="1" w:lastColumn="1" w:noHBand="0" w:val="01e0"/>
+        <w:tblLook w:val="01e0" w:noHBand="0" w:noVBand="0" w:firstColumn="1" w:lastRow="1" w:lastColumn="1" w:firstRow="1"/>
       </w:tblPr>
       <w:tblGrid>
-        <w:gridCol w:w="2985"/>
-        <w:gridCol w:w="2879"/>
+        <w:gridCol w:w="2984"/>
+        <w:gridCol w:w="2880"/>
         <w:gridCol w:w="2993"/>
       </w:tblGrid>
       <w:tr>
@@ -399,7 +399,7 @@
         <w:trPr/>
         <w:tc>
           <w:tcPr>
-            <w:tcW w:w="2985" w:type="dxa"/>
+            <w:tcW w:w="2984" w:type="dxa"/>
             <w:tcBorders>
               <w:top w:val="single" w:sz="4" w:space="0" w:color="000000"/>
               <w:left w:val="single" w:sz="4" w:space="0" w:color="000000"/>
@@ -435,7 +435,7 @@
         </w:tc>
         <w:tc>
           <w:tcPr>
-            <w:tcW w:w="2879" w:type="dxa"/>
+            <w:tcW w:w="2880" w:type="dxa"/>
             <w:tcBorders>
               <w:top w:val="single" w:sz="4" w:space="0" w:color="000000"/>
               <w:left w:val="single" w:sz="4" w:space="0" w:color="000000"/>
@@ -510,7 +510,7 @@
         <w:trPr/>
         <w:tc>
           <w:tcPr>
-            <w:tcW w:w="2985" w:type="dxa"/>
+            <w:tcW w:w="2984" w:type="dxa"/>
             <w:tcBorders>
               <w:top w:val="single" w:sz="4" w:space="0" w:color="000000"/>
               <w:left w:val="single" w:sz="4" w:space="0" w:color="000000"/>
@@ -544,7 +544,7 @@
         </w:tc>
         <w:tc>
           <w:tcPr>
-            <w:tcW w:w="2879" w:type="dxa"/>
+            <w:tcW w:w="2880" w:type="dxa"/>
             <w:tcBorders>
               <w:top w:val="single" w:sz="4" w:space="0" w:color="000000"/>
               <w:left w:val="single" w:sz="4" w:space="0" w:color="000000"/>
@@ -615,7 +615,7 @@
         <w:trPr/>
         <w:tc>
           <w:tcPr>
-            <w:tcW w:w="2985" w:type="dxa"/>
+            <w:tcW w:w="2984" w:type="dxa"/>
             <w:tcBorders>
               <w:top w:val="single" w:sz="4" w:space="0" w:color="000000"/>
               <w:left w:val="single" w:sz="4" w:space="0" w:color="000000"/>
@@ -646,7 +646,7 @@
         </w:tc>
         <w:tc>
           <w:tcPr>
-            <w:tcW w:w="2879" w:type="dxa"/>
+            <w:tcW w:w="2880" w:type="dxa"/>
             <w:tcBorders>
               <w:top w:val="single" w:sz="4" w:space="0" w:color="000000"/>
               <w:left w:val="single" w:sz="4" w:space="0" w:color="000000"/>
@@ -717,7 +717,7 @@
         <w:trPr/>
         <w:tc>
           <w:tcPr>
-            <w:tcW w:w="2985" w:type="dxa"/>
+            <w:tcW w:w="2984" w:type="dxa"/>
             <w:tcBorders>
               <w:top w:val="single" w:sz="4" w:space="0" w:color="000000"/>
               <w:left w:val="single" w:sz="4" w:space="0" w:color="000000"/>
@@ -748,7 +748,7 @@
         </w:tc>
         <w:tc>
           <w:tcPr>
-            <w:tcW w:w="2879" w:type="dxa"/>
+            <w:tcW w:w="2880" w:type="dxa"/>
             <w:tcBorders>
               <w:top w:val="single" w:sz="4" w:space="0" w:color="000000"/>
               <w:left w:val="single" w:sz="4" w:space="0" w:color="000000"/>
@@ -819,7 +819,7 @@
         <w:trPr/>
         <w:tc>
           <w:tcPr>
-            <w:tcW w:w="2985" w:type="dxa"/>
+            <w:tcW w:w="2984" w:type="dxa"/>
             <w:tcBorders>
               <w:top w:val="single" w:sz="4" w:space="0" w:color="000000"/>
               <w:left w:val="single" w:sz="4" w:space="0" w:color="000000"/>
@@ -850,7 +850,7 @@
         </w:tc>
         <w:tc>
           <w:tcPr>
-            <w:tcW w:w="2879" w:type="dxa"/>
+            <w:tcW w:w="2880" w:type="dxa"/>
             <w:tcBorders>
               <w:top w:val="single" w:sz="4" w:space="0" w:color="000000"/>
               <w:left w:val="single" w:sz="4" w:space="0" w:color="000000"/>
@@ -921,7 +921,7 @@
         <w:trPr/>
         <w:tc>
           <w:tcPr>
-            <w:tcW w:w="2985" w:type="dxa"/>
+            <w:tcW w:w="2984" w:type="dxa"/>
             <w:tcBorders>
               <w:top w:val="single" w:sz="4" w:space="0" w:color="000000"/>
               <w:left w:val="single" w:sz="4" w:space="0" w:color="000000"/>
@@ -953,7 +953,7 @@
         </w:tc>
         <w:tc>
           <w:tcPr>
-            <w:tcW w:w="2879" w:type="dxa"/>
+            <w:tcW w:w="2880" w:type="dxa"/>
             <w:tcBorders>
               <w:top w:val="single" w:sz="4" w:space="0" w:color="000000"/>
               <w:left w:val="single" w:sz="4" w:space="0" w:color="000000"/>
@@ -1066,11 +1066,11 @@
             <wp:effectExtent l="0" t="0" r="0" b="0"/>
             <wp:wrapTight wrapText="bothSides">
               <wp:wrapPolygon edited="0">
-                <wp:start x="-563" y="0"/>
-                <wp:lineTo x="-563" y="20866"/>
-                <wp:lineTo x="21600" y="20866"/>
+                <wp:start x="-619" y="0"/>
+                <wp:lineTo x="-619" y="20809"/>
+                <wp:lineTo x="21600" y="20809"/>
                 <wp:lineTo x="21600" y="0"/>
-                <wp:lineTo x="-563" y="0"/>
+                <wp:lineTo x="-619" y="0"/>
               </wp:wrapPolygon>
             </wp:wrapTight>
             <wp:docPr id="1" name="Immagine 1" descr=""/>
@@ -1721,6 +1721,7 @@
           <w:ilvl w:val="0"/>
           <w:numId w:val="0"/>
         </w:numPr>
+        <w:ind w:left="0" w:hanging="0"/>
         <w:outlineLvl w:val="0"/>
         <w:rPr>
           <w:rFonts w:ascii="Cambria" w:hAnsi="Cambria" w:eastAsia="Cambria" w:cs="Cambria"/>
@@ -1832,7 +1833,7 @@
           <w:bottom w:w="0" w:type="dxa"/>
           <w:right w:w="108" w:type="dxa"/>
         </w:tblCellMar>
-        <w:tblLook w:firstRow="1" w:noVBand="1" w:lastRow="0" w:firstColumn="1" w:lastColumn="0" w:noHBand="0" w:val="04a0"/>
+        <w:tblLook w:val="04a0" w:noHBand="0" w:noVBand="1" w:firstColumn="1" w:lastRow="0" w:lastColumn="0" w:firstRow="1"/>
       </w:tblPr>
       <w:tblGrid>
         <w:gridCol w:w="1360"/>
@@ -1939,7 +1940,7 @@
                 <w:bottom w:w="0" w:type="dxa"/>
                 <w:right w:w="437" w:type="dxa"/>
               </w:tblCellMar>
-              <w:tblLook w:firstRow="1" w:noVBand="1" w:lastRow="0" w:firstColumn="1" w:lastColumn="0" w:noHBand="0" w:val="04a0"/>
+              <w:tblLook w:val="04a0" w:noHBand="0" w:noVBand="1" w:firstColumn="1" w:lastRow="0" w:lastColumn="0" w:firstRow="1"/>
             </w:tblPr>
             <w:tblGrid>
               <w:gridCol w:w="4186"/>
@@ -2312,7 +2313,7 @@
           <w:bottom w:w="0" w:type="dxa"/>
           <w:right w:w="108" w:type="dxa"/>
         </w:tblCellMar>
-        <w:tblLook w:firstRow="1" w:noVBand="1" w:lastRow="0" w:firstColumn="1" w:lastColumn="0" w:noHBand="0" w:val="04a0"/>
+        <w:tblLook w:val="04a0" w:noHBand="0" w:noVBand="1" w:firstColumn="1" w:lastRow="0" w:lastColumn="0" w:firstRow="1"/>
       </w:tblPr>
       <w:tblGrid>
         <w:gridCol w:w="1420"/>
@@ -2419,7 +2420,7 @@
                 <w:bottom w:w="0" w:type="dxa"/>
                 <w:right w:w="452" w:type="dxa"/>
               </w:tblCellMar>
-              <w:tblLook w:firstRow="1" w:noVBand="1" w:lastRow="0" w:firstColumn="1" w:lastColumn="0" w:noHBand="0" w:val="04a0"/>
+              <w:tblLook w:val="04a0" w:noHBand="0" w:noVBand="1" w:firstColumn="1" w:lastRow="0" w:lastColumn="0" w:firstRow="1"/>
             </w:tblPr>
             <w:tblGrid>
               <w:gridCol w:w="4167"/>
@@ -2835,11 +2836,11 @@
           <w:bottom w:w="0" w:type="dxa"/>
           <w:right w:w="108" w:type="dxa"/>
         </w:tblCellMar>
-        <w:tblLook w:firstRow="1" w:noVBand="1" w:lastRow="0" w:firstColumn="1" w:lastColumn="0" w:noHBand="0" w:val="04a0"/>
+        <w:tblLook w:val="04a0" w:noHBand="0" w:noVBand="1" w:firstColumn="1" w:lastRow="0" w:lastColumn="0" w:firstRow="1"/>
       </w:tblPr>
       <w:tblGrid>
-        <w:gridCol w:w="1129"/>
-        <w:gridCol w:w="8957"/>
+        <w:gridCol w:w="1128"/>
+        <w:gridCol w:w="8958"/>
       </w:tblGrid>
       <w:tr>
         <w:trPr>
@@ -2847,7 +2848,7 @@
         </w:trPr>
         <w:tc>
           <w:tcPr>
-            <w:tcW w:w="1129" w:type="dxa"/>
+            <w:tcW w:w="1128" w:type="dxa"/>
             <w:tcBorders/>
             <w:shd w:fill="auto" w:val="clear"/>
           </w:tcPr>
@@ -2907,7 +2908,7 @@
         </w:tc>
         <w:tc>
           <w:tcPr>
-            <w:tcW w:w="8957" w:type="dxa"/>
+            <w:tcW w:w="8958" w:type="dxa"/>
             <w:tcBorders/>
             <w:shd w:fill="auto" w:val="clear"/>
           </w:tcPr>
@@ -2942,7 +2943,7 @@
                 <w:bottom w:w="0" w:type="dxa"/>
                 <w:right w:w="115" w:type="dxa"/>
               </w:tblCellMar>
-              <w:tblLook w:firstRow="1" w:noVBand="1" w:lastRow="0" w:firstColumn="1" w:lastColumn="0" w:noHBand="0" w:val="04a0"/>
+              <w:tblLook w:val="04a0" w:noHBand="0" w:noVBand="1" w:firstColumn="1" w:lastRow="0" w:lastColumn="0" w:firstRow="1"/>
             </w:tblPr>
             <w:tblGrid>
               <w:gridCol w:w="4214"/>
@@ -3281,7 +3282,7 @@
       </w:pPr>
       <w:r>
         <w:drawing>
-          <wp:anchor behindDoc="0" distT="0" distB="0" distL="133350" distR="114300" simplePos="0" locked="0" layoutInCell="1" allowOverlap="1" relativeHeight="17">
+          <wp:anchor behindDoc="0" distT="0" distB="0" distL="133350" distR="114300" simplePos="0" locked="0" layoutInCell="1" allowOverlap="1" relativeHeight="19">
             <wp:simplePos x="0" y="0"/>
             <wp:positionH relativeFrom="column">
               <wp:posOffset>5362575</wp:posOffset>
@@ -3294,9 +3295,9 @@
             <wp:wrapTight wrapText="bothSides">
               <wp:wrapPolygon edited="0">
                 <wp:start x="-452" y="0"/>
-                <wp:lineTo x="-452" y="21037"/>
-                <wp:lineTo x="21429" y="21037"/>
-                <wp:lineTo x="21429" y="0"/>
+                <wp:lineTo x="-452" y="20981"/>
+                <wp:lineTo x="21372" y="20981"/>
+                <wp:lineTo x="21372" y="0"/>
                 <wp:lineTo x="-452" y="0"/>
               </wp:wrapPolygon>
             </wp:wrapTight>
@@ -3792,7 +3793,7 @@
       </w:pPr>
       <w:r>
         <w:drawing>
-          <wp:anchor behindDoc="0" distT="0" distB="0" distL="114300" distR="114300" simplePos="0" locked="0" layoutInCell="1" allowOverlap="1" relativeHeight="26">
+          <wp:anchor behindDoc="0" distT="0" distB="0" distL="114300" distR="114300" simplePos="0" locked="0" layoutInCell="1" allowOverlap="1" relativeHeight="28">
             <wp:simplePos x="0" y="0"/>
             <wp:positionH relativeFrom="column">
               <wp:posOffset>-5080</wp:posOffset>
@@ -3919,7 +3920,7 @@
       </w:pPr>
       <w:r>
         <w:drawing>
-          <wp:anchor behindDoc="0" distT="0" distB="0" distL="114300" distR="114300" simplePos="0" locked="0" layoutInCell="1" allowOverlap="1" relativeHeight="27">
+          <wp:anchor behindDoc="0" distT="0" distB="0" distL="114300" distR="114300" simplePos="0" locked="0" layoutInCell="1" allowOverlap="1" relativeHeight="29">
             <wp:simplePos x="0" y="0"/>
             <wp:positionH relativeFrom="column">
               <wp:posOffset>-13970</wp:posOffset>
@@ -4019,7 +4020,7 @@
       </w:pPr>
       <w:r>
         <w:drawing>
-          <wp:anchor behindDoc="0" distT="0" distB="4445" distL="0" distR="122555" simplePos="0" locked="0" layoutInCell="1" allowOverlap="1" relativeHeight="28">
+          <wp:anchor behindDoc="0" distT="0" distB="4445" distL="0" distR="122555" simplePos="0" locked="0" layoutInCell="1" allowOverlap="1" relativeHeight="30">
             <wp:simplePos x="0" y="0"/>
             <wp:positionH relativeFrom="margin">
               <wp:align>left</wp:align>
@@ -4211,7 +4212,7 @@
       </w:pPr>
       <w:r>
         <w:drawing>
-          <wp:anchor behindDoc="0" distT="0" distB="0" distL="133350" distR="114300" simplePos="0" locked="0" layoutInCell="1" allowOverlap="1" relativeHeight="20">
+          <wp:anchor behindDoc="0" distT="0" distB="0" distL="133350" distR="114300" simplePos="0" locked="0" layoutInCell="1" allowOverlap="1" relativeHeight="22">
             <wp:simplePos x="0" y="0"/>
             <wp:positionH relativeFrom="column">
               <wp:posOffset>5358130</wp:posOffset>
@@ -4224,8 +4225,8 @@
             <wp:wrapTight wrapText="bothSides">
               <wp:wrapPolygon edited="0">
                 <wp:start x="-452" y="0"/>
-                <wp:lineTo x="-452" y="20866"/>
-                <wp:lineTo x="21600" y="20866"/>
+                <wp:lineTo x="-452" y="20809"/>
+                <wp:lineTo x="21600" y="20809"/>
                 <wp:lineTo x="21600" y="0"/>
                 <wp:lineTo x="-452" y="0"/>
               </wp:wrapPolygon>
@@ -6046,7 +6047,7 @@
       </w:pPr>
       <w:r>
         <w:drawing>
-          <wp:anchor behindDoc="0" distT="0" distB="0" distL="133350" distR="114300" simplePos="0" locked="0" layoutInCell="1" allowOverlap="1" relativeHeight="18">
+          <wp:anchor behindDoc="0" distT="0" distB="0" distL="133350" distR="114300" simplePos="0" locked="0" layoutInCell="1" allowOverlap="1" relativeHeight="20">
             <wp:simplePos x="0" y="0"/>
             <wp:positionH relativeFrom="column">
               <wp:posOffset>5372100</wp:posOffset>
@@ -6059,8 +6060,8 @@
             <wp:wrapTight wrapText="bothSides">
               <wp:wrapPolygon edited="0">
                 <wp:start x="-451" y="0"/>
-                <wp:lineTo x="-451" y="20981"/>
-                <wp:lineTo x="21600" y="20981"/>
+                <wp:lineTo x="-451" y="20924"/>
+                <wp:lineTo x="21600" y="20924"/>
                 <wp:lineTo x="21600" y="0"/>
                 <wp:lineTo x="-451" y="0"/>
               </wp:wrapPolygon>
@@ -6275,7 +6276,7 @@
       </w:pPr>
       <w:r>
         <w:drawing>
-          <wp:anchor behindDoc="0" distT="0" distB="5715" distL="0" distR="120650" simplePos="0" locked="0" layoutInCell="1" allowOverlap="1" relativeHeight="21">
+          <wp:anchor behindDoc="0" distT="0" distB="5715" distL="0" distR="120650" simplePos="0" locked="0" layoutInCell="1" allowOverlap="1" relativeHeight="23">
             <wp:simplePos x="0" y="0"/>
             <wp:positionH relativeFrom="margin">
               <wp:align>left</wp:align>
@@ -6471,7 +6472,7 @@
       </w:pPr>
       <w:r>
         <w:drawing>
-          <wp:anchor behindDoc="0" distT="0" distB="4445" distL="0" distR="120650" simplePos="0" locked="0" layoutInCell="1" allowOverlap="1" relativeHeight="22">
+          <wp:anchor behindDoc="0" distT="0" distB="4445" distL="0" distR="120650" simplePos="0" locked="0" layoutInCell="1" allowOverlap="1" relativeHeight="24">
             <wp:simplePos x="0" y="0"/>
             <wp:positionH relativeFrom="margin">
               <wp:align>left</wp:align>
@@ -6699,14 +6700,45 @@
           <w:rFonts w:cs="Arial" w:ascii="Arial" w:hAnsi="Arial"/>
           <w:lang w:val="it-IT"/>
         </w:rPr>
+      </w:r>
+    </w:p>
+    <w:p>
+      <w:pPr>
+        <w:pStyle w:val="Normal"/>
+        <w:spacing w:lineRule="auto" w:line="252" w:before="0" w:after="98"/>
+        <w:ind w:right="104" w:hanging="0"/>
+        <w:rPr>
+          <w:rFonts w:ascii="Arial" w:hAnsi="Arial" w:cs="Arial"/>
+          <w:b/>
+          <w:b/>
+          <w:lang w:val="it-IT"/>
+        </w:rPr>
+      </w:pPr>
+      <w:r>
+        <w:rPr/>
+      </w:r>
+    </w:p>
+    <w:p>
+      <w:pPr>
+        <w:pStyle w:val="Normal"/>
+        <w:spacing w:lineRule="auto" w:line="252" w:before="0" w:after="98"/>
+        <w:ind w:right="104" w:hanging="0"/>
+        <w:rPr>
+          <w:rFonts w:ascii="Arial" w:hAnsi="Arial" w:cs="Arial"/>
+          <w:b/>
+          <w:b/>
+          <w:lang w:val="it-IT"/>
+        </w:rPr>
+      </w:pPr>
+      <w:r>
         <w:drawing>
-          <wp:anchor behindDoc="0" distT="0" distB="0" distL="0" distR="120650" simplePos="0" locked="0" layoutInCell="1" allowOverlap="1" relativeHeight="23">
+          <wp:anchor behindDoc="0" distT="0" distB="0" distL="0" distR="120650" simplePos="0" locked="0" layoutInCell="1" allowOverlap="1" relativeHeight="25">
             <wp:simplePos x="0" y="0"/>
-            <wp:positionH relativeFrom="margin">
-              <wp:align>left</wp:align>
+            <wp:positionH relativeFrom="column">
+              <wp:posOffset>27940</wp:posOffset>
             </wp:positionH>
             <wp:positionV relativeFrom="paragraph">
-              <wp:posOffset>191770</wp:posOffset>
+              <wp:posOffset>3810</wp:posOffset>
             </wp:positionV>
             <wp:extent cx="1155065" cy="2100580"/>
             <wp:effectExtent l="0" t="0" r="0" b="0"/>
@@ -6745,6 +6777,192 @@
           </wp:anchor>
         </w:drawing>
       </w:r>
+      <w:r>
+        <w:rPr>
+          <w:rFonts w:cs="Arial" w:ascii="Arial" w:hAnsi="Arial"/>
+          <w:b/>
+          <w:lang w:val="it-IT"/>
+        </w:rPr>
+        <w:t>C</w:t>
+      </w:r>
+      <w:r>
+        <w:rPr>
+          <w:rFonts w:cs="Arial" w:ascii="Arial" w:hAnsi="Arial"/>
+          <w:b/>
+          <w:lang w:val="it-IT"/>
+        </w:rPr>
+        <w:t xml:space="preserve">atalogo: </w:t>
+      </w:r>
+    </w:p>
+    <w:p>
+      <w:pPr>
+        <w:pStyle w:val="Normal"/>
+        <w:rPr>
+          <w:rFonts w:ascii="Arial" w:hAnsi="Arial" w:cs="Arial"/>
+          <w:lang w:val="it-IT"/>
+        </w:rPr>
+      </w:pPr>
+      <w:r>
+        <w:rPr>
+          <w:rFonts w:cs="Arial" w:ascii="Arial" w:hAnsi="Arial"/>
+          <w:lang w:val="it-IT"/>
+        </w:rPr>
+        <w:t>La schermata catalogo è accessibile cliccando il pulsante catalogo dalla schermata info biblioteca.</w:t>
+      </w:r>
+    </w:p>
+    <w:p>
+      <w:pPr>
+        <w:pStyle w:val="Normal"/>
+        <w:rPr>
+          <w:rFonts w:ascii="Arial" w:hAnsi="Arial" w:cs="Arial"/>
+          <w:lang w:val="it-IT"/>
+        </w:rPr>
+      </w:pPr>
+      <w:r>
+        <w:rPr>
+          <w:rFonts w:cs="Arial" w:ascii="Arial" w:hAnsi="Arial"/>
+          <w:lang w:val="it-IT"/>
+        </w:rPr>
+        <w:t>La schermata contiene una lista completa dei libri presenti nella biblioteca che è possibile filtrare tramite un’apposita barra di ricerca che ci consente di selezionare libri per titolo, autore e genere.</w:t>
+      </w:r>
+    </w:p>
+    <w:p>
+      <w:pPr>
+        <w:pStyle w:val="Normal"/>
+        <w:rPr>
+          <w:rFonts w:ascii="Arial" w:hAnsi="Arial" w:cs="Arial"/>
+          <w:lang w:val="it-IT"/>
+        </w:rPr>
+      </w:pPr>
+      <w:r>
+        <w:rPr>
+          <w:rFonts w:cs="Arial" w:ascii="Arial" w:hAnsi="Arial"/>
+          <w:lang w:val="it-IT"/>
+        </w:rPr>
+      </w:r>
+    </w:p>
+    <w:p>
+      <w:pPr>
+        <w:pStyle w:val="Normal"/>
+        <w:rPr>
+          <w:rFonts w:ascii="Arial" w:hAnsi="Arial" w:cs="Arial"/>
+          <w:lang w:val="it-IT"/>
+        </w:rPr>
+      </w:pPr>
+      <w:r>
+        <w:rPr>
+          <w:rFonts w:cs="Arial" w:ascii="Arial" w:hAnsi="Arial"/>
+          <w:lang w:val="it-IT"/>
+        </w:rPr>
+      </w:r>
+    </w:p>
+    <w:p>
+      <w:pPr>
+        <w:pStyle w:val="Normal"/>
+        <w:rPr>
+          <w:rFonts w:ascii="Arial" w:hAnsi="Arial" w:cs="Arial"/>
+          <w:lang w:val="it-IT"/>
+        </w:rPr>
+      </w:pPr>
+      <w:r>
+        <w:rPr>
+          <w:rFonts w:cs="Arial" w:ascii="Arial" w:hAnsi="Arial"/>
+          <w:lang w:val="it-IT"/>
+        </w:rPr>
+      </w:r>
+    </w:p>
+    <w:p>
+      <w:pPr>
+        <w:pStyle w:val="Normal"/>
+        <w:rPr>
+          <w:rFonts w:ascii="Arial" w:hAnsi="Arial" w:cs="Arial"/>
+          <w:lang w:val="it-IT"/>
+        </w:rPr>
+      </w:pPr>
+      <w:r>
+        <w:rPr>
+          <w:rFonts w:cs="Arial" w:ascii="Arial" w:hAnsi="Arial"/>
+          <w:lang w:val="it-IT"/>
+        </w:rPr>
+      </w:r>
+    </w:p>
+    <w:p>
+      <w:pPr>
+        <w:pStyle w:val="Normal"/>
+        <w:rPr>
+          <w:rFonts w:ascii="Arial" w:hAnsi="Arial" w:cs="Arial"/>
+          <w:lang w:val="it-IT"/>
+        </w:rPr>
+      </w:pPr>
+      <w:r>
+        <w:rPr>
+          <w:rFonts w:cs="Arial" w:ascii="Arial" w:hAnsi="Arial"/>
+          <w:lang w:val="it-IT"/>
+        </w:rPr>
+      </w:r>
+    </w:p>
+    <w:p>
+      <w:pPr>
+        <w:pStyle w:val="Normal"/>
+        <w:rPr>
+          <w:rFonts w:ascii="Arial" w:hAnsi="Arial" w:cs="Arial"/>
+          <w:lang w:val="it-IT"/>
+        </w:rPr>
+      </w:pPr>
+      <w:r>
+        <w:rPr>
+          <w:rFonts w:cs="Arial" w:ascii="Arial" w:hAnsi="Arial"/>
+          <w:lang w:val="it-IT"/>
+        </w:rPr>
+      </w:r>
+    </w:p>
+    <w:p>
+      <w:pPr>
+        <w:pStyle w:val="Normal"/>
+        <w:rPr>
+          <w:rFonts w:ascii="Arial" w:hAnsi="Arial" w:cs="Arial"/>
+          <w:lang w:val="it-IT"/>
+        </w:rPr>
+      </w:pPr>
+      <w:r>
+        <w:rPr>
+          <w:rFonts w:cs="Arial" w:ascii="Arial" w:hAnsi="Arial"/>
+          <w:lang w:val="it-IT"/>
+        </w:rPr>
+      </w:r>
+    </w:p>
+    <w:p>
+      <w:pPr>
+        <w:pStyle w:val="Normal"/>
+        <w:spacing w:lineRule="auto" w:line="252"/>
+        <w:rPr>
+          <w:rFonts w:ascii="Arial" w:hAnsi="Arial" w:cs="Arial"/>
+          <w:lang w:val="it-IT"/>
+        </w:rPr>
+      </w:pPr>
+      <w:r>
+        <w:rPr>
+          <w:rFonts w:cs="Arial" w:ascii="Arial" w:hAnsi="Arial"/>
+          <w:lang w:val="it-IT"/>
+        </w:rPr>
+      </w:r>
+    </w:p>
+    <w:p>
+      <w:pPr>
+        <w:pStyle w:val="Normal"/>
+        <w:spacing w:lineRule="auto" w:line="252"/>
+        <w:rPr>
+          <w:rFonts w:ascii="Arial" w:hAnsi="Arial" w:cs="Arial"/>
+          <w:lang w:val="it-IT"/>
+        </w:rPr>
+      </w:pPr>
+      <w:r>
+        <w:rPr>
+          <w:rFonts w:cs="Arial" w:ascii="Arial" w:hAnsi="Arial"/>
+          <w:lang w:val="it-IT"/>
+        </w:rPr>
+        <w:t xml:space="preserve"> </w:t>
+      </w:r>
     </w:p>
     <w:p>
       <w:pPr>
@@ -6753,203 +6971,12 @@
         <w:ind w:right="104" w:hanging="0"/>
         <w:rPr>
           <w:rFonts w:ascii="Arial" w:hAnsi="Arial" w:cs="Arial"/>
-          <w:b/>
-          <w:b/>
-          <w:lang w:val="it-IT"/>
-        </w:rPr>
-      </w:pPr>
-      <w:r>
-        <w:rPr>
-          <w:rFonts w:cs="Arial" w:ascii="Arial" w:hAnsi="Arial"/>
-          <w:b/>
-          <w:lang w:val="it-IT"/>
-        </w:rPr>
-        <w:t xml:space="preserve">Catalogo: </w:t>
-      </w:r>
-    </w:p>
-    <w:p>
-      <w:pPr>
-        <w:pStyle w:val="Normal"/>
-        <w:rPr>
-          <w:rFonts w:ascii="Arial" w:hAnsi="Arial" w:cs="Arial"/>
-          <w:lang w:val="it-IT"/>
-        </w:rPr>
-      </w:pPr>
-      <w:r>
-        <w:rPr>
-          <w:rFonts w:cs="Arial" w:ascii="Arial" w:hAnsi="Arial"/>
-          <w:lang w:val="it-IT"/>
-        </w:rPr>
-        <w:t>La schermata catalogo è accessibile cliccando il pulsante catalogo dalla schermata info biblioteca.</w:t>
-      </w:r>
-    </w:p>
-    <w:p>
-      <w:pPr>
-        <w:pStyle w:val="Normal"/>
-        <w:rPr>
-          <w:rFonts w:ascii="Arial" w:hAnsi="Arial" w:cs="Arial"/>
-          <w:lang w:val="it-IT"/>
-        </w:rPr>
-      </w:pPr>
-      <w:r>
-        <w:rPr>
-          <w:rFonts w:cs="Arial" w:ascii="Arial" w:hAnsi="Arial"/>
-          <w:lang w:val="it-IT"/>
-        </w:rPr>
-        <w:t>La schermata contiene una lista completa dei libri presenti nella biblioteca che è possibile filtrare tramite un’apposita barra di ricerca che ci consente di selezionare libri per titolo, autore e genere.</w:t>
-      </w:r>
-    </w:p>
-    <w:p>
-      <w:pPr>
-        <w:pStyle w:val="Normal"/>
-        <w:rPr>
-          <w:rFonts w:ascii="Arial" w:hAnsi="Arial" w:cs="Arial"/>
-          <w:lang w:val="it-IT"/>
-        </w:rPr>
-      </w:pPr>
-      <w:r>
-        <w:rPr>
-          <w:rFonts w:cs="Arial" w:ascii="Arial" w:hAnsi="Arial"/>
-          <w:lang w:val="it-IT"/>
-        </w:rPr>
-      </w:r>
-    </w:p>
-    <w:p>
-      <w:pPr>
-        <w:pStyle w:val="Normal"/>
-        <w:rPr>
-          <w:rFonts w:ascii="Arial" w:hAnsi="Arial" w:cs="Arial"/>
-          <w:lang w:val="it-IT"/>
-        </w:rPr>
-      </w:pPr>
-      <w:r>
-        <w:rPr>
-          <w:rFonts w:cs="Arial" w:ascii="Arial" w:hAnsi="Arial"/>
-          <w:lang w:val="it-IT"/>
-        </w:rPr>
-      </w:r>
-    </w:p>
-    <w:p>
-      <w:pPr>
-        <w:pStyle w:val="Normal"/>
-        <w:rPr>
-          <w:rFonts w:ascii="Arial" w:hAnsi="Arial" w:cs="Arial"/>
-          <w:lang w:val="it-IT"/>
-        </w:rPr>
-      </w:pPr>
-      <w:r>
-        <w:rPr>
-          <w:rFonts w:cs="Arial" w:ascii="Arial" w:hAnsi="Arial"/>
-          <w:lang w:val="it-IT"/>
-        </w:rPr>
-      </w:r>
-    </w:p>
-    <w:p>
-      <w:pPr>
-        <w:pStyle w:val="Normal"/>
-        <w:rPr>
-          <w:rFonts w:ascii="Arial" w:hAnsi="Arial" w:cs="Arial"/>
-          <w:lang w:val="it-IT"/>
-        </w:rPr>
-      </w:pPr>
-      <w:r>
-        <w:rPr>
-          <w:rFonts w:cs="Arial" w:ascii="Arial" w:hAnsi="Arial"/>
-          <w:lang w:val="it-IT"/>
-        </w:rPr>
-      </w:r>
-    </w:p>
-    <w:p>
-      <w:pPr>
-        <w:pStyle w:val="Normal"/>
-        <w:rPr>
-          <w:rFonts w:ascii="Arial" w:hAnsi="Arial" w:cs="Arial"/>
-          <w:lang w:val="it-IT"/>
-        </w:rPr>
-      </w:pPr>
-      <w:r>
-        <w:rPr>
-          <w:rFonts w:cs="Arial" w:ascii="Arial" w:hAnsi="Arial"/>
-          <w:lang w:val="it-IT"/>
-        </w:rPr>
-      </w:r>
-    </w:p>
-    <w:p>
-      <w:pPr>
-        <w:pStyle w:val="Normal"/>
-        <w:rPr>
-          <w:rFonts w:ascii="Arial" w:hAnsi="Arial" w:cs="Arial"/>
-          <w:lang w:val="it-IT"/>
-        </w:rPr>
-      </w:pPr>
-      <w:r>
-        <w:rPr>
-          <w:rFonts w:cs="Arial" w:ascii="Arial" w:hAnsi="Arial"/>
-          <w:lang w:val="it-IT"/>
-        </w:rPr>
-      </w:r>
-    </w:p>
-    <w:p>
-      <w:pPr>
-        <w:pStyle w:val="Normal"/>
-        <w:rPr>
-          <w:rFonts w:ascii="Arial" w:hAnsi="Arial" w:cs="Arial"/>
-          <w:lang w:val="it-IT"/>
-        </w:rPr>
-      </w:pPr>
-      <w:r>
-        <w:rPr>
-          <w:rFonts w:cs="Arial" w:ascii="Arial" w:hAnsi="Arial"/>
-          <w:lang w:val="it-IT"/>
-        </w:rPr>
-      </w:r>
-    </w:p>
-    <w:p>
-      <w:pPr>
-        <w:pStyle w:val="Normal"/>
-        <w:spacing w:lineRule="auto" w:line="252"/>
-        <w:rPr>
-          <w:rFonts w:ascii="Arial" w:hAnsi="Arial" w:cs="Arial"/>
-          <w:lang w:val="it-IT"/>
-        </w:rPr>
-      </w:pPr>
-      <w:r>
-        <w:rPr>
-          <w:rFonts w:cs="Arial" w:ascii="Arial" w:hAnsi="Arial"/>
-          <w:lang w:val="it-IT"/>
-        </w:rPr>
-      </w:r>
-    </w:p>
-    <w:p>
-      <w:pPr>
-        <w:pStyle w:val="Normal"/>
-        <w:spacing w:lineRule="auto" w:line="252"/>
-        <w:rPr>
-          <w:rFonts w:ascii="Arial" w:hAnsi="Arial" w:cs="Arial"/>
-          <w:lang w:val="it-IT"/>
-        </w:rPr>
-      </w:pPr>
-      <w:r>
-        <w:rPr>
-          <w:rFonts w:cs="Arial" w:ascii="Arial" w:hAnsi="Arial"/>
-          <w:lang w:val="it-IT"/>
-        </w:rPr>
-        <w:t xml:space="preserve"> </w:t>
-      </w:r>
-    </w:p>
-    <w:p>
-      <w:pPr>
-        <w:pStyle w:val="Normal"/>
-        <w:spacing w:lineRule="auto" w:line="252" w:before="0" w:after="98"/>
-        <w:ind w:right="104" w:hanging="0"/>
-        <w:rPr>
-          <w:rFonts w:ascii="Arial" w:hAnsi="Arial" w:cs="Arial"/>
           <w:lang w:val="it-IT"/>
         </w:rPr>
       </w:pPr>
       <w:r>
         <w:drawing>
-          <wp:anchor behindDoc="0" distT="0" distB="5715" distL="114300" distR="120650" simplePos="0" locked="0" layoutInCell="1" allowOverlap="1" relativeHeight="24">
+          <wp:anchor behindDoc="0" distT="0" distB="5715" distL="114300" distR="120650" simplePos="0" locked="0" layoutInCell="1" allowOverlap="1" relativeHeight="26">
             <wp:simplePos x="0" y="0"/>
             <wp:positionH relativeFrom="column">
               <wp:posOffset>0</wp:posOffset>
@@ -7137,7 +7164,7 @@
       </w:pPr>
       <w:r>
         <w:drawing>
-          <wp:anchor behindDoc="0" distT="0" distB="4445" distL="114300" distR="120650" simplePos="0" locked="0" layoutInCell="1" allowOverlap="1" relativeHeight="25">
+          <wp:anchor behindDoc="0" distT="0" distB="4445" distL="114300" distR="120650" simplePos="0" locked="0" layoutInCell="1" allowOverlap="1" relativeHeight="27">
             <wp:simplePos x="0" y="0"/>
             <wp:positionH relativeFrom="column">
               <wp:posOffset>0</wp:posOffset>
@@ -7425,7 +7452,7 @@
       </w:pPr>
       <w:r>
         <w:drawing>
-          <wp:anchor behindDoc="0" distT="0" distB="0" distL="0" distR="116840" simplePos="0" locked="0" layoutInCell="1" allowOverlap="1" relativeHeight="29">
+          <wp:anchor behindDoc="0" distT="0" distB="0" distL="0" distR="116840" simplePos="0" locked="0" layoutInCell="1" allowOverlap="1" relativeHeight="31">
             <wp:simplePos x="0" y="0"/>
             <wp:positionH relativeFrom="margin">
               <wp:align>left</wp:align>
@@ -7646,7 +7673,7 @@
       </w:pPr>
       <w:r>
         <w:drawing>
-          <wp:anchor behindDoc="0" distT="0" distB="1270" distL="0" distR="114300" simplePos="0" locked="0" layoutInCell="1" allowOverlap="1" relativeHeight="30">
+          <wp:anchor behindDoc="0" distT="0" distB="1270" distL="0" distR="114300" simplePos="0" locked="0" layoutInCell="1" allowOverlap="1" relativeHeight="32">
             <wp:simplePos x="0" y="0"/>
             <wp:positionH relativeFrom="column">
               <wp:align>left</wp:align>
@@ -7833,7 +7860,7 @@
           <w:lang w:val="it-IT"/>
         </w:rPr>
         <w:drawing>
-          <wp:anchor behindDoc="0" distT="0" distB="0" distL="0" distR="0" simplePos="0" locked="0" layoutInCell="1" allowOverlap="1" relativeHeight="31">
+          <wp:anchor behindDoc="0" distT="0" distB="0" distL="0" distR="0" simplePos="0" locked="0" layoutInCell="1" allowOverlap="1" relativeHeight="33">
             <wp:simplePos x="0" y="0"/>
             <wp:positionH relativeFrom="column">
               <wp:posOffset>-410845</wp:posOffset>
@@ -8056,7 +8083,7 @@
           <w:lang w:val="it-IT"/>
         </w:rPr>
         <w:drawing>
-          <wp:anchor behindDoc="0" distT="0" distB="0" distL="0" distR="0" simplePos="0" locked="0" layoutInCell="1" allowOverlap="1" relativeHeight="32">
+          <wp:anchor behindDoc="0" distT="0" distB="0" distL="0" distR="0" simplePos="0" locked="0" layoutInCell="1" allowOverlap="1" relativeHeight="34">
             <wp:simplePos x="0" y="0"/>
             <wp:positionH relativeFrom="column">
               <wp:posOffset>-514985</wp:posOffset>
@@ -8537,7 +8564,7 @@
           <w:lang w:val="it-IT"/>
         </w:rPr>
         <w:drawing>
-          <wp:anchor behindDoc="0" distT="0" distB="0" distL="0" distR="0" simplePos="0" locked="0" layoutInCell="1" allowOverlap="1" relativeHeight="39">
+          <wp:anchor behindDoc="0" distT="0" distB="0" distL="0" distR="0" simplePos="0" locked="0" layoutInCell="1" allowOverlap="1" relativeHeight="36">
             <wp:simplePos x="0" y="0"/>
             <wp:positionH relativeFrom="column">
               <wp:posOffset>-105410</wp:posOffset>
@@ -8714,7 +8741,7 @@
           <w:lang w:val="it-IT"/>
         </w:rPr>
         <w:drawing>
-          <wp:anchor behindDoc="0" distT="0" distB="0" distL="0" distR="0" simplePos="0" locked="0" layoutInCell="1" allowOverlap="1" relativeHeight="40">
+          <wp:anchor behindDoc="0" distT="0" distB="0" distL="0" distR="0" simplePos="0" locked="0" layoutInCell="1" allowOverlap="1" relativeHeight="39">
             <wp:simplePos x="0" y="0"/>
             <wp:positionH relativeFrom="column">
               <wp:posOffset>-114935</wp:posOffset>
@@ -8930,6 +8957,437 @@
         <w:pStyle w:val="Normal"/>
         <w:spacing w:lineRule="auto" w:line="276" w:before="0" w:after="200"/>
         <w:rPr>
+          <w:rFonts w:ascii="Arial" w:hAnsi="Arial" w:cs="Arial"/>
+          <w:lang w:val="it-IT"/>
+        </w:rPr>
+      </w:pPr>
+      <w:r>
+        <w:rPr>
+          <w:rFonts w:cs="Arial" w:ascii="Arial" w:hAnsi="Arial"/>
+          <w:lang w:val="it-IT"/>
+        </w:rPr>
+      </w:r>
+    </w:p>
+    <w:p>
+      <w:pPr>
+        <w:pStyle w:val="Normal"/>
+        <w:spacing w:lineRule="auto" w:line="276" w:before="0" w:after="200"/>
+        <w:rPr>
+          <w:rFonts w:ascii="Arial" w:hAnsi="Arial" w:cs="Arial"/>
+          <w:lang w:val="it-IT"/>
+        </w:rPr>
+      </w:pPr>
+      <w:r>
+        <w:rPr>
+          <w:rFonts w:cs="Arial" w:ascii="Arial" w:hAnsi="Arial"/>
+          <w:lang w:val="it-IT"/>
+        </w:rPr>
+      </w:r>
+    </w:p>
+    <w:p>
+      <w:pPr>
+        <w:pStyle w:val="Normal"/>
+        <w:spacing w:lineRule="auto" w:line="276" w:before="0" w:after="200"/>
+        <w:rPr>
+          <w:rFonts w:ascii="Arial" w:hAnsi="Arial" w:cs="Arial"/>
+          <w:lang w:val="it-IT"/>
+        </w:rPr>
+      </w:pPr>
+      <w:r>
+        <w:rPr>
+          <w:rFonts w:cs="Arial" w:ascii="Arial" w:hAnsi="Arial"/>
+          <w:lang w:val="it-IT"/>
+        </w:rPr>
+        <w:drawing>
+          <wp:anchor behindDoc="0" distT="0" distB="0" distL="0" distR="0" simplePos="0" locked="0" layoutInCell="1" allowOverlap="1" relativeHeight="43">
+            <wp:simplePos x="0" y="0"/>
+            <wp:positionH relativeFrom="column">
+              <wp:posOffset>37465</wp:posOffset>
+            </wp:positionH>
+            <wp:positionV relativeFrom="paragraph">
+              <wp:posOffset>28575</wp:posOffset>
+            </wp:positionV>
+            <wp:extent cx="1700530" cy="3239770"/>
+            <wp:effectExtent l="0" t="0" r="0" b="0"/>
+            <wp:wrapSquare wrapText="largest"/>
+            <wp:docPr id="25" name="Immagine19" descr=""/>
+            <wp:cNvGraphicFramePr>
+              <a:graphicFrameLocks xmlns:a="http://schemas.openxmlformats.org/drawingml/2006/main" noChangeAspect="1"/>
+            </wp:cNvGraphicFramePr>
+            <a:graphic xmlns:a="http://schemas.openxmlformats.org/drawingml/2006/main">
+              <a:graphicData uri="http://schemas.openxmlformats.org/drawingml/2006/picture">
+                <pic:pic xmlns:pic="http://schemas.openxmlformats.org/drawingml/2006/picture">
+                  <pic:nvPicPr>
+                    <pic:cNvPr id="25" name="Immagine19" descr=""/>
+                    <pic:cNvPicPr>
+                      <a:picLocks noChangeAspect="1" noChangeArrowheads="1"/>
+                    </pic:cNvPicPr>
+                  </pic:nvPicPr>
+                  <pic:blipFill>
+                    <a:blip r:embed="rId26"/>
+                    <a:stretch>
+                      <a:fillRect/>
+                    </a:stretch>
+                  </pic:blipFill>
+                  <pic:spPr bwMode="auto">
+                    <a:xfrm>
+                      <a:off x="0" y="0"/>
+                      <a:ext cx="1700530" cy="3239770"/>
+                    </a:xfrm>
+                    <a:prstGeom prst="rect">
+                      <a:avLst/>
+                    </a:prstGeom>
+                  </pic:spPr>
+                </pic:pic>
+              </a:graphicData>
+            </a:graphic>
+          </wp:anchor>
+        </w:drawing>
+      </w:r>
+    </w:p>
+    <w:p>
+      <w:pPr>
+        <w:pStyle w:val="Normal"/>
+        <w:spacing w:lineRule="auto" w:line="276" w:before="0" w:after="200"/>
+        <w:rPr>
+          <w:rFonts w:ascii="Arial" w:hAnsi="Arial" w:cs="Arial"/>
+          <w:sz w:val="28"/>
+          <w:szCs w:val="28"/>
+          <w:lang w:val="it-IT"/>
+        </w:rPr>
+      </w:pPr>
+      <w:r>
+        <w:rPr>
+          <w:rFonts w:cs="Arial" w:ascii="Arial" w:hAnsi="Arial"/>
+          <w:b/>
+          <w:bCs/>
+          <w:sz w:val="28"/>
+          <w:szCs w:val="28"/>
+          <w:lang w:val="it-IT"/>
+        </w:rPr>
+        <w:t>Area personale</w:t>
+      </w:r>
+      <w:r>
+        <w:rPr>
+          <w:rFonts w:cs="Arial" w:ascii="Arial" w:hAnsi="Arial"/>
+          <w:b/>
+          <w:bCs/>
+          <w:sz w:val="28"/>
+          <w:szCs w:val="28"/>
+          <w:lang w:val="it-IT"/>
+        </w:rPr>
+        <w:t>:</w:t>
+      </w:r>
+    </w:p>
+    <w:p>
+      <w:pPr>
+        <w:pStyle w:val="Normal"/>
+        <w:spacing w:lineRule="auto" w:line="276" w:before="0" w:after="200"/>
+        <w:rPr>
+          <w:rFonts w:ascii="Arial" w:hAnsi="Arial" w:cs="Arial"/>
+          <w:b w:val="false"/>
+          <w:b w:val="false"/>
+          <w:bCs w:val="false"/>
+          <w:sz w:val="24"/>
+          <w:szCs w:val="24"/>
+          <w:lang w:val="it-IT"/>
+        </w:rPr>
+      </w:pPr>
+      <w:r>
+        <w:rPr>
+          <w:rFonts w:cs="Arial" w:ascii="Arial" w:hAnsi="Arial"/>
+          <w:b w:val="false"/>
+          <w:bCs w:val="false"/>
+          <w:sz w:val="24"/>
+          <w:szCs w:val="24"/>
+          <w:lang w:val="it-IT"/>
+        </w:rPr>
+        <w:t xml:space="preserve"> </w:t>
+      </w:r>
+      <w:r>
+        <w:rPr>
+          <w:rFonts w:eastAsia="Times New Roman" w:cs="Arial" w:ascii="Arial" w:hAnsi="Arial"/>
+          <w:b w:val="false"/>
+          <w:bCs w:val="false"/>
+          <w:color w:val="auto"/>
+          <w:kern w:val="0"/>
+          <w:sz w:val="24"/>
+          <w:szCs w:val="24"/>
+          <w:lang w:val="it-IT" w:eastAsia="en-US" w:bidi="ar-SA"/>
+        </w:rPr>
+        <w:t>Nella schermata dell’area personale vengono visualizzate le informazioni personali. Da qui è possibile visualizzare lo storico degli accessi prenotati, dei libri prenotati e modificare le impostazioni.</w:t>
+      </w:r>
+    </w:p>
+    <w:p>
+      <w:pPr>
+        <w:pStyle w:val="Normal"/>
+        <w:spacing w:lineRule="auto" w:line="276" w:before="0" w:after="200"/>
+        <w:rPr>
+          <w:rFonts w:ascii="Arial" w:hAnsi="Arial" w:cs="Arial"/>
+          <w:b w:val="false"/>
+          <w:b w:val="false"/>
+          <w:bCs w:val="false"/>
+          <w:sz w:val="24"/>
+          <w:szCs w:val="24"/>
+          <w:lang w:val="it-IT"/>
+        </w:rPr>
+      </w:pPr>
+      <w:r>
+        <w:rPr>
+          <w:rFonts w:eastAsia="Times New Roman" w:cs="Arial" w:ascii="Arial" w:hAnsi="Arial"/>
+          <w:b w:val="false"/>
+          <w:bCs w:val="false"/>
+          <w:color w:val="auto"/>
+          <w:kern w:val="0"/>
+          <w:sz w:val="24"/>
+          <w:szCs w:val="24"/>
+          <w:lang w:val="it-IT" w:eastAsia="en-US" w:bidi="ar-SA"/>
+        </w:rPr>
+        <w:t>Sarà possibile raggiungere questa schermato solo dopo aver eseguiti il Login o la Registrazioni.</w:t>
+      </w:r>
+    </w:p>
+    <w:p>
+      <w:pPr>
+        <w:pStyle w:val="Normal"/>
+        <w:spacing w:lineRule="auto" w:line="276" w:before="0" w:after="200"/>
+        <w:rPr>
+          <w:rFonts w:ascii="Arial" w:hAnsi="Arial" w:cs="Arial"/>
+          <w:b w:val="false"/>
+          <w:b w:val="false"/>
+          <w:bCs w:val="false"/>
+          <w:sz w:val="24"/>
+          <w:szCs w:val="24"/>
+          <w:lang w:val="it-IT"/>
+        </w:rPr>
+      </w:pPr>
+      <w:r>
+        <w:rPr/>
+      </w:r>
+    </w:p>
+    <w:p>
+      <w:pPr>
+        <w:pStyle w:val="Normal"/>
+        <w:spacing w:lineRule="auto" w:line="276" w:before="0" w:after="200"/>
+        <w:rPr>
+          <w:rFonts w:ascii="Arial" w:hAnsi="Arial" w:cs="Arial"/>
+          <w:b w:val="false"/>
+          <w:b w:val="false"/>
+          <w:bCs w:val="false"/>
+          <w:sz w:val="24"/>
+          <w:szCs w:val="24"/>
+          <w:lang w:val="it-IT"/>
+        </w:rPr>
+      </w:pPr>
+      <w:r>
+        <w:rPr/>
+      </w:r>
+    </w:p>
+    <w:p>
+      <w:pPr>
+        <w:pStyle w:val="Normal"/>
+        <w:spacing w:lineRule="auto" w:line="276" w:before="0" w:after="200"/>
+        <w:rPr>
+          <w:rFonts w:ascii="Arial" w:hAnsi="Arial" w:cs="Arial"/>
+          <w:b w:val="false"/>
+          <w:b w:val="false"/>
+          <w:bCs w:val="false"/>
+          <w:sz w:val="24"/>
+          <w:szCs w:val="24"/>
+          <w:lang w:val="it-IT"/>
+        </w:rPr>
+      </w:pPr>
+      <w:r>
+        <w:rPr/>
+      </w:r>
+    </w:p>
+    <w:p>
+      <w:pPr>
+        <w:pStyle w:val="Normal"/>
+        <w:spacing w:lineRule="auto" w:line="276" w:before="0" w:after="200"/>
+        <w:rPr>
+          <w:rFonts w:ascii="Arial" w:hAnsi="Arial" w:cs="Arial"/>
+          <w:b w:val="false"/>
+          <w:b w:val="false"/>
+          <w:bCs w:val="false"/>
+          <w:sz w:val="24"/>
+          <w:szCs w:val="24"/>
+          <w:lang w:val="it-IT"/>
+        </w:rPr>
+      </w:pPr>
+      <w:r>
+        <w:rPr/>
+      </w:r>
+    </w:p>
+    <w:p>
+      <w:pPr>
+        <w:pStyle w:val="Normal"/>
+        <w:spacing w:lineRule="auto" w:line="276" w:before="0" w:after="200"/>
+        <w:rPr>
+          <w:rFonts w:ascii="Arial" w:hAnsi="Arial" w:cs="Arial"/>
+          <w:b w:val="false"/>
+          <w:b w:val="false"/>
+          <w:bCs w:val="false"/>
+          <w:sz w:val="24"/>
+          <w:szCs w:val="24"/>
+          <w:lang w:val="it-IT"/>
+        </w:rPr>
+      </w:pPr>
+      <w:r>
+        <w:rPr/>
+      </w:r>
+    </w:p>
+    <w:p>
+      <w:pPr>
+        <w:pStyle w:val="Normal"/>
+        <w:spacing w:lineRule="auto" w:line="276" w:before="0" w:after="200"/>
+        <w:rPr>
+          <w:rFonts w:ascii="Arial" w:hAnsi="Arial" w:cs="Arial"/>
+          <w:b w:val="false"/>
+          <w:b w:val="false"/>
+          <w:bCs w:val="false"/>
+          <w:sz w:val="24"/>
+          <w:szCs w:val="24"/>
+          <w:lang w:val="it-IT"/>
+        </w:rPr>
+      </w:pPr>
+      <w:r>
+        <w:rPr/>
+      </w:r>
+    </w:p>
+    <w:p>
+      <w:pPr>
+        <w:pStyle w:val="Normal"/>
+        <w:spacing w:lineRule="auto" w:line="276" w:before="0" w:after="200"/>
+        <w:rPr>
+          <w:rFonts w:ascii="Arial" w:hAnsi="Arial" w:cs="Arial"/>
+          <w:b w:val="false"/>
+          <w:b w:val="false"/>
+          <w:bCs w:val="false"/>
+          <w:sz w:val="24"/>
+          <w:szCs w:val="24"/>
+          <w:lang w:val="it-IT"/>
+        </w:rPr>
+      </w:pPr>
+      <w:r>
+        <w:rPr/>
+        <w:drawing>
+          <wp:anchor behindDoc="0" distT="0" distB="0" distL="0" distR="0" simplePos="0" locked="0" layoutInCell="1" allowOverlap="1" relativeHeight="44">
+            <wp:simplePos x="0" y="0"/>
+            <wp:positionH relativeFrom="column">
+              <wp:posOffset>37465</wp:posOffset>
+            </wp:positionH>
+            <wp:positionV relativeFrom="paragraph">
+              <wp:posOffset>166370</wp:posOffset>
+            </wp:positionV>
+            <wp:extent cx="1710055" cy="3104515"/>
+            <wp:effectExtent l="0" t="0" r="0" b="0"/>
+            <wp:wrapSquare wrapText="largest"/>
+            <wp:docPr id="26" name="Immagine20" descr=""/>
+            <wp:cNvGraphicFramePr>
+              <a:graphicFrameLocks xmlns:a="http://schemas.openxmlformats.org/drawingml/2006/main" noChangeAspect="1"/>
+            </wp:cNvGraphicFramePr>
+            <a:graphic xmlns:a="http://schemas.openxmlformats.org/drawingml/2006/main">
+              <a:graphicData uri="http://schemas.openxmlformats.org/drawingml/2006/picture">
+                <pic:pic xmlns:pic="http://schemas.openxmlformats.org/drawingml/2006/picture">
+                  <pic:nvPicPr>
+                    <pic:cNvPr id="26" name="Immagine20" descr=""/>
+                    <pic:cNvPicPr>
+                      <a:picLocks noChangeAspect="1" noChangeArrowheads="1"/>
+                    </pic:cNvPicPr>
+                  </pic:nvPicPr>
+                  <pic:blipFill>
+                    <a:blip r:embed="rId27"/>
+                    <a:stretch>
+                      <a:fillRect/>
+                    </a:stretch>
+                  </pic:blipFill>
+                  <pic:spPr bwMode="auto">
+                    <a:xfrm>
+                      <a:off x="0" y="0"/>
+                      <a:ext cx="1710055" cy="3104515"/>
+                    </a:xfrm>
+                    <a:prstGeom prst="rect">
+                      <a:avLst/>
+                    </a:prstGeom>
+                  </pic:spPr>
+                </pic:pic>
+              </a:graphicData>
+            </a:graphic>
+          </wp:anchor>
+        </w:drawing>
+      </w:r>
+    </w:p>
+    <w:p>
+      <w:pPr>
+        <w:pStyle w:val="Normal"/>
+        <w:spacing w:lineRule="auto" w:line="276" w:before="0" w:after="200"/>
+        <w:rPr>
+          <w:rFonts w:ascii="Arial" w:hAnsi="Arial" w:cs="Arial"/>
+          <w:sz w:val="28"/>
+          <w:szCs w:val="28"/>
+          <w:lang w:val="it-IT"/>
+        </w:rPr>
+      </w:pPr>
+      <w:r>
+        <w:rPr>
+          <w:rFonts w:eastAsia="Times New Roman" w:cs="Arial" w:ascii="Arial" w:hAnsi="Arial"/>
+          <w:b/>
+          <w:bCs/>
+          <w:color w:val="auto"/>
+          <w:kern w:val="0"/>
+          <w:sz w:val="28"/>
+          <w:szCs w:val="28"/>
+          <w:lang w:val="it-IT" w:eastAsia="en-US" w:bidi="ar-SA"/>
+        </w:rPr>
+        <w:t>Accessi prenotati</w:t>
+      </w:r>
+      <w:r>
+        <w:rPr>
+          <w:rFonts w:cs="Arial" w:ascii="Arial" w:hAnsi="Arial"/>
+          <w:b/>
+          <w:bCs/>
+          <w:sz w:val="28"/>
+          <w:szCs w:val="28"/>
+          <w:lang w:val="it-IT"/>
+        </w:rPr>
+        <w:t>:</w:t>
+      </w:r>
+    </w:p>
+    <w:p>
+      <w:pPr>
+        <w:pStyle w:val="Normal"/>
+        <w:spacing w:lineRule="auto" w:line="276" w:before="0" w:after="200"/>
+        <w:rPr>
+          <w:rFonts w:ascii="Arial" w:hAnsi="Arial" w:eastAsia="Times New Roman" w:cs="Arial"/>
+          <w:b w:val="false"/>
+          <w:b w:val="false"/>
+          <w:bCs w:val="false"/>
+          <w:color w:val="auto"/>
+          <w:kern w:val="0"/>
+          <w:sz w:val="24"/>
+          <w:szCs w:val="24"/>
+          <w:lang w:val="it-IT" w:eastAsia="en-US" w:bidi="ar-SA"/>
+        </w:rPr>
+      </w:pPr>
+      <w:r>
+        <w:rPr>
+          <w:rFonts w:eastAsia="Times New Roman" w:cs="Arial" w:ascii="Arial" w:hAnsi="Arial"/>
+          <w:b w:val="false"/>
+          <w:bCs w:val="false"/>
+          <w:color w:val="auto"/>
+          <w:kern w:val="0"/>
+          <w:sz w:val="24"/>
+          <w:szCs w:val="24"/>
+          <w:lang w:val="it-IT" w:eastAsia="en-US" w:bidi="ar-SA"/>
+        </w:rPr>
+        <w:t>In questa schermata vengono elencate tutte le richieste di accessi alle biblioteche che sono state effettuate con le relative informazioni (struttura, data, ora, …).</w:t>
+      </w:r>
+    </w:p>
+    <w:p>
+      <w:pPr>
+        <w:pStyle w:val="Normal"/>
+        <w:spacing w:lineRule="auto" w:line="276" w:before="0" w:after="200"/>
+        <w:rPr>
           <w:rFonts w:ascii="Arial" w:hAnsi="Arial" w:eastAsia="ＭＳ ゴシック" w:cs="Arial" w:eastAsiaTheme="majorEastAsia"/>
           <w:color w:val="17365D" w:themeColor="text2" w:themeShade="bf"/>
           <w:spacing w:val="5"/>
@@ -8953,6 +9411,678 @@
     </w:p>
     <w:p>
       <w:pPr>
+        <w:pStyle w:val="Normal"/>
+        <w:spacing w:lineRule="auto" w:line="276" w:before="0" w:after="200"/>
+        <w:rPr>
+          <w:rFonts w:ascii="Arial" w:hAnsi="Arial" w:eastAsia="ＭＳ ゴシック" w:cs="Arial" w:eastAsiaTheme="majorEastAsia"/>
+          <w:color w:val="17365D" w:themeColor="text2" w:themeShade="bf"/>
+          <w:spacing w:val="5"/>
+          <w:kern w:val="2"/>
+          <w:sz w:val="52"/>
+          <w:szCs w:val="52"/>
+          <w:lang w:val="it-IT"/>
+        </w:rPr>
+      </w:pPr>
+      <w:r>
+        <w:rPr>
+          <w:rFonts w:eastAsia="ＭＳ ゴシック" w:cs="Arial" w:eastAsiaTheme="majorEastAsia" w:ascii="Arial" w:hAnsi="Arial"/>
+          <w:color w:val="17365D" w:themeColor="text2" w:themeShade="bf"/>
+          <w:spacing w:val="5"/>
+          <w:kern w:val="2"/>
+          <w:sz w:val="52"/>
+          <w:szCs w:val="52"/>
+          <w:lang w:val="it-IT"/>
+        </w:rPr>
+      </w:r>
+    </w:p>
+    <w:p>
+      <w:pPr>
+        <w:pStyle w:val="Normal"/>
+        <w:spacing w:lineRule="auto" w:line="276" w:before="0" w:after="200"/>
+        <w:rPr>
+          <w:rFonts w:ascii="Arial" w:hAnsi="Arial" w:eastAsia="ＭＳ ゴシック" w:cs="Arial" w:eastAsiaTheme="majorEastAsia"/>
+          <w:color w:val="17365D" w:themeColor="text2" w:themeShade="bf"/>
+          <w:spacing w:val="5"/>
+          <w:kern w:val="2"/>
+          <w:sz w:val="52"/>
+          <w:szCs w:val="52"/>
+          <w:lang w:val="it-IT"/>
+        </w:rPr>
+      </w:pPr>
+      <w:r>
+        <w:rPr>
+          <w:rFonts w:eastAsia="ＭＳ ゴシック" w:cs="Arial" w:eastAsiaTheme="majorEastAsia" w:ascii="Arial" w:hAnsi="Arial"/>
+          <w:color w:val="17365D" w:themeColor="text2" w:themeShade="bf"/>
+          <w:spacing w:val="5"/>
+          <w:kern w:val="2"/>
+          <w:sz w:val="52"/>
+          <w:szCs w:val="52"/>
+          <w:lang w:val="it-IT"/>
+        </w:rPr>
+      </w:r>
+    </w:p>
+    <w:p>
+      <w:pPr>
+        <w:pStyle w:val="Normal"/>
+        <w:spacing w:lineRule="auto" w:line="276" w:before="0" w:after="200"/>
+        <w:rPr>
+          <w:rFonts w:ascii="Arial" w:hAnsi="Arial" w:eastAsia="ＭＳ ゴシック" w:cs="Arial" w:eastAsiaTheme="majorEastAsia"/>
+          <w:color w:val="17365D" w:themeColor="text2" w:themeShade="bf"/>
+          <w:spacing w:val="5"/>
+          <w:kern w:val="2"/>
+          <w:sz w:val="52"/>
+          <w:szCs w:val="52"/>
+          <w:lang w:val="it-IT"/>
+        </w:rPr>
+      </w:pPr>
+      <w:r>
+        <w:rPr>
+          <w:rFonts w:eastAsia="ＭＳ ゴシック" w:cs="Arial" w:eastAsiaTheme="majorEastAsia" w:ascii="Arial" w:hAnsi="Arial"/>
+          <w:color w:val="17365D" w:themeColor="text2" w:themeShade="bf"/>
+          <w:spacing w:val="5"/>
+          <w:kern w:val="2"/>
+          <w:sz w:val="52"/>
+          <w:szCs w:val="52"/>
+          <w:lang w:val="it-IT"/>
+        </w:rPr>
+      </w:r>
+    </w:p>
+    <w:p>
+      <w:pPr>
+        <w:pStyle w:val="Normal"/>
+        <w:spacing w:lineRule="auto" w:line="276" w:before="0" w:after="200"/>
+        <w:rPr>
+          <w:rFonts w:ascii="Arial" w:hAnsi="Arial" w:eastAsia="ＭＳ ゴシック" w:cs="Arial" w:eastAsiaTheme="majorEastAsia"/>
+          <w:color w:val="17365D" w:themeColor="text2" w:themeShade="bf"/>
+          <w:spacing w:val="5"/>
+          <w:kern w:val="2"/>
+          <w:sz w:val="52"/>
+          <w:szCs w:val="52"/>
+          <w:lang w:val="it-IT"/>
+        </w:rPr>
+      </w:pPr>
+      <w:r>
+        <w:rPr>
+          <w:rFonts w:eastAsia="ＭＳ ゴシック" w:cs="Arial" w:eastAsiaTheme="majorEastAsia" w:ascii="Arial" w:hAnsi="Arial"/>
+          <w:color w:val="17365D" w:themeColor="text2" w:themeShade="bf"/>
+          <w:spacing w:val="5"/>
+          <w:kern w:val="2"/>
+          <w:sz w:val="52"/>
+          <w:szCs w:val="52"/>
+          <w:lang w:val="it-IT"/>
+        </w:rPr>
+      </w:r>
+    </w:p>
+    <w:p>
+      <w:pPr>
+        <w:pStyle w:val="Normal"/>
+        <w:spacing w:lineRule="auto" w:line="276" w:before="0" w:after="200"/>
+        <w:rPr>
+          <w:rFonts w:ascii="Arial" w:hAnsi="Arial" w:cs="Arial"/>
+          <w:sz w:val="28"/>
+          <w:szCs w:val="28"/>
+          <w:lang w:val="it-IT"/>
+        </w:rPr>
+      </w:pPr>
+      <w:r>
+        <w:drawing>
+          <wp:anchor behindDoc="0" distT="0" distB="0" distL="0" distR="0" simplePos="0" locked="0" layoutInCell="1" allowOverlap="1" relativeHeight="45">
+            <wp:simplePos x="0" y="0"/>
+            <wp:positionH relativeFrom="column">
+              <wp:posOffset>37465</wp:posOffset>
+            </wp:positionH>
+            <wp:positionV relativeFrom="paragraph">
+              <wp:posOffset>9525</wp:posOffset>
+            </wp:positionV>
+            <wp:extent cx="1767205" cy="3364230"/>
+            <wp:effectExtent l="0" t="0" r="0" b="0"/>
+            <wp:wrapSquare wrapText="largest"/>
+            <wp:docPr id="27" name="Immagine21" descr=""/>
+            <wp:cNvGraphicFramePr>
+              <a:graphicFrameLocks xmlns:a="http://schemas.openxmlformats.org/drawingml/2006/main" noChangeAspect="1"/>
+            </wp:cNvGraphicFramePr>
+            <a:graphic xmlns:a="http://schemas.openxmlformats.org/drawingml/2006/main">
+              <a:graphicData uri="http://schemas.openxmlformats.org/drawingml/2006/picture">
+                <pic:pic xmlns:pic="http://schemas.openxmlformats.org/drawingml/2006/picture">
+                  <pic:nvPicPr>
+                    <pic:cNvPr id="27" name="Immagine21" descr=""/>
+                    <pic:cNvPicPr>
+                      <a:picLocks noChangeAspect="1" noChangeArrowheads="1"/>
+                    </pic:cNvPicPr>
+                  </pic:nvPicPr>
+                  <pic:blipFill>
+                    <a:blip r:embed="rId28"/>
+                    <a:stretch>
+                      <a:fillRect/>
+                    </a:stretch>
+                  </pic:blipFill>
+                  <pic:spPr bwMode="auto">
+                    <a:xfrm>
+                      <a:off x="0" y="0"/>
+                      <a:ext cx="1767205" cy="3364230"/>
+                    </a:xfrm>
+                    <a:prstGeom prst="rect">
+                      <a:avLst/>
+                    </a:prstGeom>
+                  </pic:spPr>
+                </pic:pic>
+              </a:graphicData>
+            </a:graphic>
+          </wp:anchor>
+        </w:drawing>
+      </w:r>
+      <w:r>
+        <w:rPr>
+          <w:rFonts w:eastAsia="Times New Roman" w:cs="Arial" w:ascii="Arial" w:hAnsi="Arial"/>
+          <w:b/>
+          <w:bCs/>
+          <w:color w:val="auto"/>
+          <w:kern w:val="0"/>
+          <w:sz w:val="28"/>
+          <w:szCs w:val="28"/>
+          <w:lang w:val="it-IT" w:eastAsia="en-US" w:bidi="ar-SA"/>
+        </w:rPr>
+        <w:t>L</w:t>
+      </w:r>
+      <w:r>
+        <w:rPr>
+          <w:rFonts w:eastAsia="Times New Roman" w:cs="Arial" w:ascii="Arial" w:hAnsi="Arial"/>
+          <w:b/>
+          <w:bCs/>
+          <w:color w:val="auto"/>
+          <w:kern w:val="0"/>
+          <w:sz w:val="28"/>
+          <w:szCs w:val="28"/>
+          <w:lang w:val="it-IT" w:eastAsia="en-US" w:bidi="ar-SA"/>
+        </w:rPr>
+        <w:t>ibri prenotati</w:t>
+      </w:r>
+      <w:r>
+        <w:rPr>
+          <w:rFonts w:cs="Arial" w:ascii="Arial" w:hAnsi="Arial"/>
+          <w:b/>
+          <w:bCs/>
+          <w:sz w:val="28"/>
+          <w:szCs w:val="28"/>
+          <w:lang w:val="it-IT"/>
+        </w:rPr>
+        <w:t>:</w:t>
+      </w:r>
+    </w:p>
+    <w:p>
+      <w:pPr>
+        <w:pStyle w:val="Normal"/>
+        <w:spacing w:lineRule="auto" w:line="276" w:before="0" w:after="200"/>
+        <w:rPr>
+          <w:rFonts w:ascii="Arial" w:hAnsi="Arial" w:eastAsia="ＭＳ ゴシック" w:cs="Arial" w:eastAsiaTheme="majorEastAsia"/>
+          <w:color w:val="17365D" w:themeColor="text2" w:themeShade="bf"/>
+          <w:spacing w:val="5"/>
+          <w:kern w:val="2"/>
+          <w:sz w:val="52"/>
+          <w:szCs w:val="52"/>
+          <w:lang w:val="it-IT"/>
+        </w:rPr>
+      </w:pPr>
+      <w:r>
+        <w:rPr>
+          <w:rFonts w:eastAsia="Times New Roman" w:cs="Arial" w:ascii="Arial" w:hAnsi="Arial"/>
+          <w:b w:val="false"/>
+          <w:bCs w:val="false"/>
+          <w:color w:val="auto"/>
+          <w:spacing w:val="5"/>
+          <w:kern w:val="0"/>
+          <w:sz w:val="24"/>
+          <w:szCs w:val="24"/>
+          <w:lang w:val="it-IT" w:eastAsia="en-US" w:bidi="ar-SA"/>
+        </w:rPr>
+        <w:t>Qui vengono mostrate tutte le richieste di prenotazione di libri.</w:t>
+      </w:r>
+    </w:p>
+    <w:p>
+      <w:pPr>
+        <w:pStyle w:val="Normal"/>
+        <w:spacing w:lineRule="auto" w:line="276" w:before="0" w:after="200"/>
+        <w:rPr>
+          <w:rFonts w:ascii="Arial" w:hAnsi="Arial" w:eastAsia="ＭＳ ゴシック" w:cs="Arial" w:eastAsiaTheme="majorEastAsia"/>
+          <w:color w:val="17365D" w:themeColor="text2" w:themeShade="bf"/>
+          <w:spacing w:val="5"/>
+          <w:kern w:val="2"/>
+          <w:sz w:val="52"/>
+          <w:szCs w:val="52"/>
+          <w:lang w:val="it-IT"/>
+        </w:rPr>
+      </w:pPr>
+      <w:r>
+        <w:rPr>
+          <w:rFonts w:eastAsia="Times New Roman" w:cs="Arial" w:ascii="Arial" w:hAnsi="Arial"/>
+          <w:b w:val="false"/>
+          <w:bCs w:val="false"/>
+          <w:color w:val="auto"/>
+          <w:spacing w:val="5"/>
+          <w:kern w:val="0"/>
+          <w:sz w:val="24"/>
+          <w:szCs w:val="24"/>
+          <w:lang w:val="it-IT" w:eastAsia="en-US" w:bidi="ar-SA"/>
+        </w:rPr>
+        <w:t>Per ogni richiesta vengono riportate…..</w:t>
+      </w:r>
+    </w:p>
+    <w:p>
+      <w:pPr>
+        <w:pStyle w:val="Normal"/>
+        <w:spacing w:lineRule="auto" w:line="276" w:before="0" w:after="200"/>
+        <w:rPr>
+          <w:rFonts w:ascii="Arial" w:hAnsi="Arial" w:eastAsia="ＭＳ ゴシック" w:cs="Arial" w:eastAsiaTheme="majorEastAsia"/>
+          <w:color w:val="17365D" w:themeColor="text2" w:themeShade="bf"/>
+          <w:spacing w:val="5"/>
+          <w:kern w:val="2"/>
+          <w:sz w:val="52"/>
+          <w:szCs w:val="52"/>
+          <w:lang w:val="it-IT"/>
+        </w:rPr>
+      </w:pPr>
+      <w:r>
+        <w:rPr>
+          <w:rFonts w:eastAsia="ＭＳ ゴシック" w:cs="Arial" w:eastAsiaTheme="majorEastAsia" w:ascii="Arial" w:hAnsi="Arial"/>
+          <w:color w:val="17365D" w:themeColor="text2" w:themeShade="bf"/>
+          <w:spacing w:val="5"/>
+          <w:kern w:val="2"/>
+          <w:sz w:val="52"/>
+          <w:szCs w:val="52"/>
+          <w:lang w:val="it-IT"/>
+        </w:rPr>
+      </w:r>
+    </w:p>
+    <w:p>
+      <w:pPr>
+        <w:pStyle w:val="Normal"/>
+        <w:spacing w:lineRule="auto" w:line="276" w:before="0" w:after="200"/>
+        <w:rPr>
+          <w:rFonts w:ascii="Arial" w:hAnsi="Arial" w:eastAsia="ＭＳ ゴシック" w:cs="Arial" w:eastAsiaTheme="majorEastAsia"/>
+          <w:color w:val="17365D" w:themeColor="text2" w:themeShade="bf"/>
+          <w:spacing w:val="5"/>
+          <w:kern w:val="2"/>
+          <w:sz w:val="52"/>
+          <w:szCs w:val="52"/>
+          <w:lang w:val="it-IT"/>
+        </w:rPr>
+      </w:pPr>
+      <w:r>
+        <w:rPr>
+          <w:rFonts w:eastAsia="ＭＳ ゴシック" w:cs="Arial" w:eastAsiaTheme="majorEastAsia" w:ascii="Arial" w:hAnsi="Arial"/>
+          <w:color w:val="17365D" w:themeColor="text2" w:themeShade="bf"/>
+          <w:spacing w:val="5"/>
+          <w:kern w:val="2"/>
+          <w:sz w:val="52"/>
+          <w:szCs w:val="52"/>
+          <w:lang w:val="it-IT"/>
+        </w:rPr>
+      </w:r>
+    </w:p>
+    <w:p>
+      <w:pPr>
+        <w:pStyle w:val="Normal"/>
+        <w:spacing w:lineRule="auto" w:line="276" w:before="0" w:after="200"/>
+        <w:rPr>
+          <w:rFonts w:ascii="Arial" w:hAnsi="Arial" w:eastAsia="ＭＳ ゴシック" w:cs="Arial" w:eastAsiaTheme="majorEastAsia"/>
+          <w:color w:val="17365D" w:themeColor="text2" w:themeShade="bf"/>
+          <w:spacing w:val="5"/>
+          <w:kern w:val="2"/>
+          <w:sz w:val="52"/>
+          <w:szCs w:val="52"/>
+          <w:lang w:val="it-IT"/>
+        </w:rPr>
+      </w:pPr>
+      <w:r>
+        <w:rPr>
+          <w:rFonts w:eastAsia="ＭＳ ゴシック" w:cs="Arial" w:eastAsiaTheme="majorEastAsia" w:ascii="Arial" w:hAnsi="Arial"/>
+          <w:color w:val="17365D" w:themeColor="text2" w:themeShade="bf"/>
+          <w:spacing w:val="5"/>
+          <w:kern w:val="2"/>
+          <w:sz w:val="52"/>
+          <w:szCs w:val="52"/>
+          <w:lang w:val="it-IT"/>
+        </w:rPr>
+      </w:r>
+    </w:p>
+    <w:p>
+      <w:pPr>
+        <w:pStyle w:val="Normal"/>
+        <w:spacing w:lineRule="auto" w:line="276" w:before="0" w:after="200"/>
+        <w:rPr>
+          <w:rFonts w:ascii="Arial" w:hAnsi="Arial" w:eastAsia="ＭＳ ゴシック" w:cs="Arial" w:eastAsiaTheme="majorEastAsia"/>
+          <w:color w:val="17365D" w:themeColor="text2" w:themeShade="bf"/>
+          <w:spacing w:val="5"/>
+          <w:kern w:val="2"/>
+          <w:sz w:val="52"/>
+          <w:szCs w:val="52"/>
+          <w:lang w:val="it-IT"/>
+        </w:rPr>
+      </w:pPr>
+      <w:r>
+        <w:rPr>
+          <w:rFonts w:eastAsia="ＭＳ ゴシック" w:cs="Arial" w:eastAsiaTheme="majorEastAsia" w:ascii="Arial" w:hAnsi="Arial"/>
+          <w:color w:val="17365D" w:themeColor="text2" w:themeShade="bf"/>
+          <w:spacing w:val="5"/>
+          <w:kern w:val="2"/>
+          <w:sz w:val="52"/>
+          <w:szCs w:val="52"/>
+          <w:lang w:val="it-IT"/>
+        </w:rPr>
+      </w:r>
+    </w:p>
+    <w:p>
+      <w:pPr>
+        <w:pStyle w:val="Normal"/>
+        <w:spacing w:lineRule="auto" w:line="276" w:before="0" w:after="200"/>
+        <w:rPr>
+          <w:rFonts w:ascii="Arial" w:hAnsi="Arial" w:eastAsia="ＭＳ ゴシック" w:cs="Arial" w:eastAsiaTheme="majorEastAsia"/>
+          <w:color w:val="17365D" w:themeColor="text2" w:themeShade="bf"/>
+          <w:spacing w:val="5"/>
+          <w:kern w:val="2"/>
+          <w:sz w:val="52"/>
+          <w:szCs w:val="52"/>
+          <w:lang w:val="it-IT"/>
+        </w:rPr>
+      </w:pPr>
+      <w:r>
+        <w:rPr>
+          <w:rFonts w:eastAsia="ＭＳ ゴシック" w:cs="Arial" w:eastAsiaTheme="majorEastAsia" w:ascii="Arial" w:hAnsi="Arial"/>
+          <w:color w:val="17365D" w:themeColor="text2" w:themeShade="bf"/>
+          <w:spacing w:val="5"/>
+          <w:kern w:val="2"/>
+          <w:sz w:val="52"/>
+          <w:szCs w:val="52"/>
+          <w:lang w:val="it-IT"/>
+        </w:rPr>
+      </w:r>
+    </w:p>
+    <w:p>
+      <w:pPr>
+        <w:pStyle w:val="Normal"/>
+        <w:spacing w:lineRule="auto" w:line="276" w:before="0" w:after="200"/>
+        <w:rPr>
+          <w:rFonts w:ascii="Arial" w:hAnsi="Arial" w:eastAsia="ＭＳ ゴシック" w:cs="Arial" w:eastAsiaTheme="majorEastAsia"/>
+          <w:color w:val="17365D" w:themeColor="text2" w:themeShade="bf"/>
+          <w:spacing w:val="5"/>
+          <w:kern w:val="2"/>
+          <w:sz w:val="52"/>
+          <w:szCs w:val="52"/>
+          <w:lang w:val="it-IT"/>
+        </w:rPr>
+      </w:pPr>
+      <w:r>
+        <w:rPr>
+          <w:rFonts w:eastAsia="ＭＳ ゴシック" w:cs="Arial" w:eastAsiaTheme="majorEastAsia" w:ascii="Arial" w:hAnsi="Arial"/>
+          <w:color w:val="17365D" w:themeColor="text2" w:themeShade="bf"/>
+          <w:spacing w:val="5"/>
+          <w:kern w:val="2"/>
+          <w:sz w:val="52"/>
+          <w:szCs w:val="52"/>
+          <w:lang w:val="it-IT"/>
+        </w:rPr>
+      </w:r>
+    </w:p>
+    <w:p>
+      <w:pPr>
+        <w:pStyle w:val="Normal"/>
+        <w:spacing w:lineRule="auto" w:line="276" w:before="0" w:after="200"/>
+        <w:rPr>
+          <w:rFonts w:ascii="Arial" w:hAnsi="Arial" w:cs="Arial"/>
+          <w:sz w:val="28"/>
+          <w:szCs w:val="28"/>
+          <w:lang w:val="it-IT"/>
+        </w:rPr>
+      </w:pPr>
+      <w:r>
+        <w:drawing>
+          <wp:anchor behindDoc="0" distT="0" distB="0" distL="0" distR="0" simplePos="0" locked="0" layoutInCell="1" allowOverlap="1" relativeHeight="46">
+            <wp:simplePos x="0" y="0"/>
+            <wp:positionH relativeFrom="column">
+              <wp:posOffset>-1270</wp:posOffset>
+            </wp:positionH>
+            <wp:positionV relativeFrom="paragraph">
+              <wp:posOffset>-114300</wp:posOffset>
+            </wp:positionV>
+            <wp:extent cx="1777365" cy="3300095"/>
+            <wp:effectExtent l="0" t="0" r="0" b="0"/>
+            <wp:wrapSquare wrapText="largest"/>
+            <wp:docPr id="28" name="Immagine22" descr=""/>
+            <wp:cNvGraphicFramePr>
+              <a:graphicFrameLocks xmlns:a="http://schemas.openxmlformats.org/drawingml/2006/main" noChangeAspect="1"/>
+            </wp:cNvGraphicFramePr>
+            <a:graphic xmlns:a="http://schemas.openxmlformats.org/drawingml/2006/main">
+              <a:graphicData uri="http://schemas.openxmlformats.org/drawingml/2006/picture">
+                <pic:pic xmlns:pic="http://schemas.openxmlformats.org/drawingml/2006/picture">
+                  <pic:nvPicPr>
+                    <pic:cNvPr id="28" name="Immagine22" descr=""/>
+                    <pic:cNvPicPr>
+                      <a:picLocks noChangeAspect="1" noChangeArrowheads="1"/>
+                    </pic:cNvPicPr>
+                  </pic:nvPicPr>
+                  <pic:blipFill>
+                    <a:blip r:embed="rId29"/>
+                    <a:stretch>
+                      <a:fillRect/>
+                    </a:stretch>
+                  </pic:blipFill>
+                  <pic:spPr bwMode="auto">
+                    <a:xfrm>
+                      <a:off x="0" y="0"/>
+                      <a:ext cx="1777365" cy="3300095"/>
+                    </a:xfrm>
+                    <a:prstGeom prst="rect">
+                      <a:avLst/>
+                    </a:prstGeom>
+                  </pic:spPr>
+                </pic:pic>
+              </a:graphicData>
+            </a:graphic>
+          </wp:anchor>
+        </w:drawing>
+      </w:r>
+      <w:r>
+        <w:rPr>
+          <w:rFonts w:eastAsia="Times New Roman" w:cs="Arial" w:ascii="Arial" w:hAnsi="Arial"/>
+          <w:b/>
+          <w:bCs/>
+          <w:color w:val="auto"/>
+          <w:kern w:val="0"/>
+          <w:sz w:val="28"/>
+          <w:szCs w:val="28"/>
+          <w:lang w:val="it-IT" w:eastAsia="en-US" w:bidi="ar-SA"/>
+        </w:rPr>
+        <w:t>I</w:t>
+      </w:r>
+      <w:r>
+        <w:rPr>
+          <w:rFonts w:eastAsia="Times New Roman" w:cs="Arial" w:ascii="Arial" w:hAnsi="Arial"/>
+          <w:b/>
+          <w:bCs/>
+          <w:color w:val="auto"/>
+          <w:kern w:val="0"/>
+          <w:sz w:val="28"/>
+          <w:szCs w:val="28"/>
+          <w:lang w:val="it-IT" w:eastAsia="en-US" w:bidi="ar-SA"/>
+        </w:rPr>
+        <w:t>mpostazioni</w:t>
+      </w:r>
+      <w:r>
+        <w:rPr>
+          <w:rFonts w:cs="Arial" w:ascii="Arial" w:hAnsi="Arial"/>
+          <w:b/>
+          <w:bCs/>
+          <w:sz w:val="28"/>
+          <w:szCs w:val="28"/>
+          <w:lang w:val="it-IT"/>
+        </w:rPr>
+        <w:t>:</w:t>
+      </w:r>
+    </w:p>
+    <w:p>
+      <w:pPr>
+        <w:pStyle w:val="Normal"/>
+        <w:spacing w:lineRule="auto" w:line="276" w:before="0" w:after="200"/>
+        <w:rPr>
+          <w:rFonts w:ascii="Arial" w:hAnsi="Arial" w:eastAsia="Times New Roman" w:cs="Arial"/>
+          <w:b w:val="false"/>
+          <w:b w:val="false"/>
+          <w:bCs w:val="false"/>
+          <w:color w:val="auto"/>
+          <w:spacing w:val="5"/>
+          <w:kern w:val="0"/>
+          <w:sz w:val="24"/>
+          <w:szCs w:val="24"/>
+          <w:lang w:val="it-IT" w:eastAsia="en-US" w:bidi="ar-SA"/>
+        </w:rPr>
+      </w:pPr>
+      <w:r>
+        <w:rPr>
+          <w:rFonts w:eastAsia="Times New Roman" w:cs="Arial" w:ascii="Arial" w:hAnsi="Arial"/>
+          <w:b w:val="false"/>
+          <w:bCs w:val="false"/>
+          <w:color w:val="auto"/>
+          <w:spacing w:val="5"/>
+          <w:kern w:val="0"/>
+          <w:sz w:val="24"/>
+          <w:szCs w:val="24"/>
+          <w:lang w:val="it-IT" w:eastAsia="en-US" w:bidi="ar-SA"/>
+        </w:rPr>
+        <w:t>La schermata impostazioni consente di modificare le proprie preferenze relative alle notifiche e agli avvisi da ricevere.</w:t>
+      </w:r>
+    </w:p>
+    <w:p>
+      <w:pPr>
+        <w:pStyle w:val="Normal"/>
+        <w:spacing w:lineRule="auto" w:line="276" w:before="0" w:after="200"/>
+        <w:rPr>
+          <w:rFonts w:ascii="Arial" w:hAnsi="Arial" w:eastAsia="ＭＳ ゴシック" w:cs="Arial" w:eastAsiaTheme="majorEastAsia"/>
+          <w:color w:val="17365D" w:themeColor="text2" w:themeShade="bf"/>
+          <w:spacing w:val="5"/>
+          <w:kern w:val="2"/>
+          <w:sz w:val="52"/>
+          <w:szCs w:val="52"/>
+          <w:lang w:val="it-IT"/>
+        </w:rPr>
+      </w:pPr>
+      <w:r>
+        <w:rPr>
+          <w:rFonts w:eastAsia="ＭＳ ゴシック" w:cs="Arial" w:eastAsiaTheme="majorEastAsia" w:ascii="Arial" w:hAnsi="Arial"/>
+          <w:color w:val="17365D" w:themeColor="text2" w:themeShade="bf"/>
+          <w:spacing w:val="5"/>
+          <w:kern w:val="2"/>
+          <w:sz w:val="52"/>
+          <w:szCs w:val="52"/>
+          <w:lang w:val="it-IT"/>
+        </w:rPr>
+      </w:r>
+    </w:p>
+    <w:p>
+      <w:pPr>
+        <w:pStyle w:val="Normal"/>
+        <w:spacing w:lineRule="auto" w:line="276" w:before="0" w:after="200"/>
+        <w:rPr>
+          <w:rFonts w:ascii="Arial" w:hAnsi="Arial" w:eastAsia="ＭＳ ゴシック" w:cs="Arial" w:eastAsiaTheme="majorEastAsia"/>
+          <w:color w:val="17365D" w:themeColor="text2" w:themeShade="bf"/>
+          <w:spacing w:val="5"/>
+          <w:kern w:val="2"/>
+          <w:sz w:val="52"/>
+          <w:szCs w:val="52"/>
+          <w:lang w:val="it-IT"/>
+        </w:rPr>
+      </w:pPr>
+      <w:r>
+        <w:rPr>
+          <w:rFonts w:eastAsia="ＭＳ ゴシック" w:cs="Arial" w:eastAsiaTheme="majorEastAsia" w:ascii="Arial" w:hAnsi="Arial"/>
+          <w:color w:val="17365D" w:themeColor="text2" w:themeShade="bf"/>
+          <w:spacing w:val="5"/>
+          <w:kern w:val="2"/>
+          <w:sz w:val="52"/>
+          <w:szCs w:val="52"/>
+          <w:lang w:val="it-IT"/>
+        </w:rPr>
+      </w:r>
+    </w:p>
+    <w:p>
+      <w:pPr>
+        <w:pStyle w:val="Normal"/>
+        <w:spacing w:lineRule="auto" w:line="276" w:before="0" w:after="200"/>
+        <w:rPr>
+          <w:rFonts w:ascii="Arial" w:hAnsi="Arial" w:eastAsia="ＭＳ ゴシック" w:cs="Arial" w:eastAsiaTheme="majorEastAsia"/>
+          <w:color w:val="17365D" w:themeColor="text2" w:themeShade="bf"/>
+          <w:spacing w:val="5"/>
+          <w:kern w:val="2"/>
+          <w:sz w:val="52"/>
+          <w:szCs w:val="52"/>
+          <w:lang w:val="it-IT"/>
+        </w:rPr>
+      </w:pPr>
+      <w:r>
+        <w:rPr>
+          <w:rFonts w:eastAsia="ＭＳ ゴシック" w:cs="Arial" w:eastAsiaTheme="majorEastAsia" w:ascii="Arial" w:hAnsi="Arial"/>
+          <w:color w:val="17365D" w:themeColor="text2" w:themeShade="bf"/>
+          <w:spacing w:val="5"/>
+          <w:kern w:val="2"/>
+          <w:sz w:val="52"/>
+          <w:szCs w:val="52"/>
+          <w:lang w:val="it-IT"/>
+        </w:rPr>
+      </w:r>
+    </w:p>
+    <w:p>
+      <w:pPr>
+        <w:pStyle w:val="Normal"/>
+        <w:spacing w:lineRule="auto" w:line="276" w:before="0" w:after="200"/>
+        <w:rPr>
+          <w:rFonts w:ascii="Arial" w:hAnsi="Arial" w:eastAsia="ＭＳ ゴシック" w:cs="Arial" w:eastAsiaTheme="majorEastAsia"/>
+          <w:color w:val="17365D" w:themeColor="text2" w:themeShade="bf"/>
+          <w:spacing w:val="5"/>
+          <w:kern w:val="2"/>
+          <w:sz w:val="52"/>
+          <w:szCs w:val="52"/>
+          <w:lang w:val="it-IT"/>
+        </w:rPr>
+      </w:pPr>
+      <w:r>
+        <w:rPr>
+          <w:rFonts w:eastAsia="ＭＳ ゴシック" w:cs="Arial" w:eastAsiaTheme="majorEastAsia" w:ascii="Arial" w:hAnsi="Arial"/>
+          <w:color w:val="17365D" w:themeColor="text2" w:themeShade="bf"/>
+          <w:spacing w:val="5"/>
+          <w:kern w:val="2"/>
+          <w:sz w:val="52"/>
+          <w:szCs w:val="52"/>
+          <w:lang w:val="it-IT"/>
+        </w:rPr>
+      </w:r>
+    </w:p>
+    <w:p>
+      <w:pPr>
+        <w:pStyle w:val="Normal"/>
+        <w:spacing w:lineRule="auto" w:line="276" w:before="0" w:after="200"/>
+        <w:rPr>
+          <w:rFonts w:ascii="Arial" w:hAnsi="Arial" w:eastAsia="ＭＳ ゴシック" w:cs="Arial" w:eastAsiaTheme="majorEastAsia"/>
+          <w:color w:val="17365D" w:themeColor="text2" w:themeShade="bf"/>
+          <w:spacing w:val="5"/>
+          <w:kern w:val="2"/>
+          <w:sz w:val="52"/>
+          <w:szCs w:val="52"/>
+          <w:lang w:val="it-IT"/>
+        </w:rPr>
+      </w:pPr>
+      <w:r>
+        <w:rPr>
+          <w:rFonts w:eastAsia="ＭＳ ゴシック" w:cs="Arial" w:eastAsiaTheme="majorEastAsia" w:ascii="Arial" w:hAnsi="Arial"/>
+          <w:color w:val="17365D" w:themeColor="text2" w:themeShade="bf"/>
+          <w:spacing w:val="5"/>
+          <w:kern w:val="2"/>
+          <w:sz w:val="52"/>
+          <w:szCs w:val="52"/>
+          <w:lang w:val="it-IT"/>
+        </w:rPr>
+      </w:r>
+    </w:p>
+    <w:p>
+      <w:pPr>
         <w:pStyle w:val="Titoloprincipale"/>
         <w:rPr>
           <w:rFonts w:ascii="Arial" w:hAnsi="Arial" w:cs="Arial"/>
@@ -8960,7 +10090,7 @@
       </w:pPr>
       <w:r>
         <w:drawing>
-          <wp:anchor behindDoc="0" distT="0" distB="0" distL="133350" distR="114300" simplePos="0" locked="0" layoutInCell="1" allowOverlap="1" relativeHeight="19">
+          <wp:anchor behindDoc="0" distT="0" distB="0" distL="133350" distR="114300" simplePos="0" locked="0" layoutInCell="1" allowOverlap="1" relativeHeight="21">
             <wp:simplePos x="0" y="0"/>
             <wp:positionH relativeFrom="column">
               <wp:posOffset>5317490</wp:posOffset>
@@ -8972,14 +10102,14 @@
             <wp:effectExtent l="0" t="0" r="0" b="0"/>
             <wp:wrapTight wrapText="bothSides">
               <wp:wrapPolygon edited="0">
-                <wp:start x="-563" y="0"/>
-                <wp:lineTo x="-563" y="20866"/>
-                <wp:lineTo x="21600" y="20866"/>
+                <wp:start x="-619" y="0"/>
+                <wp:lineTo x="-619" y="20809"/>
+                <wp:lineTo x="21600" y="20809"/>
                 <wp:lineTo x="21600" y="0"/>
-                <wp:lineTo x="-563" y="0"/>
+                <wp:lineTo x="-619" y="0"/>
               </wp:wrapPolygon>
             </wp:wrapTight>
-            <wp:docPr id="25" name="Immagine9" descr=""/>
+            <wp:docPr id="29" name="Immagine9" descr=""/>
             <wp:cNvGraphicFramePr>
               <a:graphicFrameLocks xmlns:a="http://schemas.openxmlformats.org/drawingml/2006/main" noChangeAspect="1"/>
             </wp:cNvGraphicFramePr>
@@ -8987,13 +10117,13 @@
               <a:graphicData uri="http://schemas.openxmlformats.org/drawingml/2006/picture">
                 <pic:pic xmlns:pic="http://schemas.openxmlformats.org/drawingml/2006/picture">
                   <pic:nvPicPr>
-                    <pic:cNvPr id="25" name="Immagine9" descr=""/>
+                    <pic:cNvPr id="29" name="Immagine9" descr=""/>
                     <pic:cNvPicPr>
                       <a:picLocks noChangeAspect="1" noChangeArrowheads="1"/>
                     </pic:cNvPicPr>
                   </pic:nvPicPr>
                   <pic:blipFill>
-                    <a:blip r:embed="rId26"/>
+                    <a:blip r:embed="rId30"/>
                     <a:stretch>
                       <a:fillRect/>
                     </a:stretch>
@@ -9435,10 +10565,10 @@
       </w:r>
     </w:p>
     <w:sectPr>
-      <w:headerReference w:type="default" r:id="rId27"/>
-      <w:headerReference w:type="first" r:id="rId28"/>
-      <w:footerReference w:type="default" r:id="rId29"/>
-      <w:footerReference w:type="first" r:id="rId30"/>
+      <w:headerReference w:type="default" r:id="rId31"/>
+      <w:headerReference w:type="first" r:id="rId32"/>
+      <w:footerReference w:type="default" r:id="rId33"/>
+      <w:footerReference w:type="first" r:id="rId34"/>
       <w:footnotePr>
         <w:numFmt w:val="decimal"/>
       </w:footnotePr>
@@ -9487,6 +10617,11 @@
 <w:footnotes xmlns:o="urn:schemas-microsoft-com:office:office" xmlns:r="http://schemas.openxmlformats.org/officeDocument/2006/relationships" xmlns:v="urn:schemas-microsoft-com:vml" xmlns:w="http://schemas.openxmlformats.org/wordprocessingml/2006/main" xmlns:w10="urn:schemas-microsoft-com:office:word" xmlns:wp="http://schemas.openxmlformats.org/drawingml/2006/wordprocessingDrawing" xmlns:wps="http://schemas.microsoft.com/office/word/2010/wordprocessingShape" xmlns:wpg="http://schemas.microsoft.com/office/word/2010/wordprocessingGroup" xmlns:mc="http://schemas.openxmlformats.org/markup-compatibility/2006" xmlns:wp14="http://schemas.microsoft.com/office/word/2010/wordprocessingDrawing" xmlns:w14="http://schemas.microsoft.com/office/word/2010/wordml" mc:Ignorable="w14 wp14">
   <w:footnote w:id="0" w:type="separator">
     <w:p>
+      <w:pPr>
+        <w:rPr>
+          <w:sz w:val="12"/>
+        </w:rPr>
+      </w:pPr>
       <w:r>
         <w:separator/>
       </w:r>
@@ -9494,6 +10629,11 @@
   </w:footnote>
   <w:footnote w:id="1" w:type="continuationSeparator">
     <w:p>
+      <w:pPr>
+        <w:rPr>
+          <w:sz w:val="12"/>
+        </w:rPr>
+      </w:pPr>
       <w:r>
         <w:continuationSeparator/>
       </w:r>
@@ -9628,7 +10768,7 @@
       <mc:AlternateContent>
         <mc:Choice Requires="wps">
           <w:drawing>
-            <wp:anchor behindDoc="1" distT="0" distB="0" distL="0" distR="0" simplePos="0" locked="0" layoutInCell="1" allowOverlap="1" relativeHeight="16" wp14:anchorId="35E2504D">
+            <wp:anchor behindDoc="1" distT="0" distB="0" distL="0" distR="0" simplePos="0" locked="0" layoutInCell="1" allowOverlap="1" relativeHeight="18" wp14:anchorId="35E2504D">
               <wp:simplePos x="0" y="0"/>
               <wp:positionH relativeFrom="column">
                 <wp:posOffset>1498600</wp:posOffset>
@@ -9636,10 +10776,10 @@
               <wp:positionV relativeFrom="paragraph">
                 <wp:posOffset>90170</wp:posOffset>
               </wp:positionV>
-              <wp:extent cx="3364865" cy="1270"/>
+              <wp:extent cx="3365500" cy="1270"/>
               <wp:effectExtent l="0" t="0" r="2540" b="0"/>
               <wp:wrapNone/>
-              <wp:docPr id="26" name="Line 1"/>
+              <wp:docPr id="30" name="Line 1"/>
               <a:graphic xmlns:a="http://schemas.openxmlformats.org/drawingml/2006/main">
                 <a:graphicData uri="http://schemas.microsoft.com/office/word/2010/wordprocessingShape">
                   <wps:wsp>
@@ -9647,7 +10787,7 @@
                     <wps:spPr>
                       <a:xfrm>
                         <a:off x="0" y="0"/>
-                        <a:ext cx="3364200" cy="0"/>
+                        <a:ext cx="3364920" cy="0"/>
                       </a:xfrm>
                       <a:prstGeom prst="line">
                         <a:avLst/>
@@ -9674,7 +10814,7 @@
         </mc:Choice>
         <mc:Fallback>
           <w:pict>
-            <v:line id="shape_0" from="118pt,7.1pt" to="382.85pt,7.1pt" ID="Line 1" stroked="t" style="position:absolute" wp14:anchorId="35E2504D">
+            <v:line id="shape_0" from="118pt,7.1pt" to="382.9pt,7.1pt" ID="Line 1" stroked="t" style="position:absolute" wp14:anchorId="35E2504D">
               <v:stroke color="gray" weight="9360" joinstyle="round" endcap="flat"/>
               <v:fill o:detectmouseclick="t" on="false"/>
             </v:line>
@@ -9736,11 +10876,13 @@
       <w:lvlText w:val=""/>
       <w:lvlJc w:val="left"/>
       <w:pPr>
+        <w:tabs>
+          <w:tab w:val="num" w:pos="0"/>
+        </w:tabs>
         <w:ind w:left="720" w:hanging="360"/>
       </w:pPr>
       <w:rPr>
         <w:rFonts w:ascii="Symbol" w:hAnsi="Symbol" w:cs="Symbol" w:hint="default"/>
-        <w:rFonts w:cs="Symbol"/>
       </w:rPr>
     </w:lvl>
     <w:lvl w:ilvl="1">
@@ -9749,11 +10891,13 @@
       <w:lvlText w:val="o"/>
       <w:lvlJc w:val="left"/>
       <w:pPr>
+        <w:tabs>
+          <w:tab w:val="num" w:pos="0"/>
+        </w:tabs>
         <w:ind w:left="1440" w:hanging="360"/>
       </w:pPr>
       <w:rPr>
         <w:rFonts w:ascii="Courier New" w:hAnsi="Courier New" w:cs="Courier New" w:hint="default"/>
-        <w:rFonts w:cs="Courier New"/>
       </w:rPr>
     </w:lvl>
     <w:lvl w:ilvl="2">
@@ -9762,11 +10906,13 @@
       <w:lvlText w:val=""/>
       <w:lvlJc w:val="left"/>
       <w:pPr>
+        <w:tabs>
+          <w:tab w:val="num" w:pos="0"/>
+        </w:tabs>
         <w:ind w:left="2160" w:hanging="360"/>
       </w:pPr>
       <w:rPr>
         <w:rFonts w:ascii="Wingdings" w:hAnsi="Wingdings" w:cs="Wingdings" w:hint="default"/>
-        <w:rFonts w:cs="Wingdings"/>
       </w:rPr>
     </w:lvl>
     <w:lvl w:ilvl="3">
@@ -9775,11 +10921,13 @@
       <w:lvlText w:val=""/>
       <w:lvlJc w:val="left"/>
       <w:pPr>
+        <w:tabs>
+          <w:tab w:val="num" w:pos="0"/>
+        </w:tabs>
         <w:ind w:left="2880" w:hanging="360"/>
       </w:pPr>
       <w:rPr>
         <w:rFonts w:ascii="Symbol" w:hAnsi="Symbol" w:cs="Symbol" w:hint="default"/>
-        <w:rFonts w:cs="Symbol"/>
       </w:rPr>
     </w:lvl>
     <w:lvl w:ilvl="4">
@@ -9788,11 +10936,13 @@
       <w:lvlText w:val="o"/>
       <w:lvlJc w:val="left"/>
       <w:pPr>
+        <w:tabs>
+          <w:tab w:val="num" w:pos="0"/>
+        </w:tabs>
         <w:ind w:left="3600" w:hanging="360"/>
       </w:pPr>
       <w:rPr>
         <w:rFonts w:ascii="Courier New" w:hAnsi="Courier New" w:cs="Courier New" w:hint="default"/>
-        <w:rFonts w:cs="Courier New"/>
       </w:rPr>
     </w:lvl>
     <w:lvl w:ilvl="5">
@@ -9801,11 +10951,13 @@
       <w:lvlText w:val=""/>
       <w:lvlJc w:val="left"/>
       <w:pPr>
+        <w:tabs>
+          <w:tab w:val="num" w:pos="0"/>
+        </w:tabs>
         <w:ind w:left="4320" w:hanging="360"/>
       </w:pPr>
       <w:rPr>
         <w:rFonts w:ascii="Wingdings" w:hAnsi="Wingdings" w:cs="Wingdings" w:hint="default"/>
-        <w:rFonts w:cs="Wingdings"/>
       </w:rPr>
     </w:lvl>
     <w:lvl w:ilvl="6">
@@ -9814,11 +10966,13 @@
       <w:lvlText w:val=""/>
       <w:lvlJc w:val="left"/>
       <w:pPr>
+        <w:tabs>
+          <w:tab w:val="num" w:pos="0"/>
+        </w:tabs>
         <w:ind w:left="5040" w:hanging="360"/>
       </w:pPr>
       <w:rPr>
         <w:rFonts w:ascii="Symbol" w:hAnsi="Symbol" w:cs="Symbol" w:hint="default"/>
-        <w:rFonts w:cs="Symbol"/>
       </w:rPr>
     </w:lvl>
     <w:lvl w:ilvl="7">
@@ -9827,11 +10981,13 @@
       <w:lvlText w:val="o"/>
       <w:lvlJc w:val="left"/>
       <w:pPr>
+        <w:tabs>
+          <w:tab w:val="num" w:pos="0"/>
+        </w:tabs>
         <w:ind w:left="5760" w:hanging="360"/>
       </w:pPr>
       <w:rPr>
         <w:rFonts w:ascii="Courier New" w:hAnsi="Courier New" w:cs="Courier New" w:hint="default"/>
-        <w:rFonts w:cs="Courier New"/>
       </w:rPr>
     </w:lvl>
     <w:lvl w:ilvl="8">
@@ -9840,11 +10996,13 @@
       <w:lvlText w:val=""/>
       <w:lvlJc w:val="left"/>
       <w:pPr>
+        <w:tabs>
+          <w:tab w:val="num" w:pos="0"/>
+        </w:tabs>
         <w:ind w:left="6480" w:hanging="360"/>
       </w:pPr>
       <w:rPr>
         <w:rFonts w:ascii="Wingdings" w:hAnsi="Wingdings" w:cs="Wingdings" w:hint="default"/>
-        <w:rFonts w:cs="Wingdings"/>
       </w:rPr>
     </w:lvl>
   </w:abstractNum>
@@ -9855,11 +11013,13 @@
       <w:lvlText w:val=""/>
       <w:lvlJc w:val="left"/>
       <w:pPr>
+        <w:tabs>
+          <w:tab w:val="num" w:pos="0"/>
+        </w:tabs>
         <w:ind w:left="720" w:hanging="360"/>
       </w:pPr>
       <w:rPr>
         <w:rFonts w:ascii="Symbol" w:hAnsi="Symbol" w:cs="Symbol" w:hint="default"/>
-        <w:rFonts w:cs="Symbol"/>
       </w:rPr>
     </w:lvl>
     <w:lvl w:ilvl="1">
@@ -9868,11 +11028,13 @@
       <w:lvlText w:val="o"/>
       <w:lvlJc w:val="left"/>
       <w:pPr>
+        <w:tabs>
+          <w:tab w:val="num" w:pos="0"/>
+        </w:tabs>
         <w:ind w:left="1440" w:hanging="360"/>
       </w:pPr>
       <w:rPr>
         <w:rFonts w:ascii="Courier New" w:hAnsi="Courier New" w:cs="Courier New" w:hint="default"/>
-        <w:rFonts w:cs="Courier New"/>
       </w:rPr>
     </w:lvl>
     <w:lvl w:ilvl="2">
@@ -9881,11 +11043,13 @@
       <w:lvlText w:val=""/>
       <w:lvlJc w:val="left"/>
       <w:pPr>
+        <w:tabs>
+          <w:tab w:val="num" w:pos="0"/>
+        </w:tabs>
         <w:ind w:left="2160" w:hanging="360"/>
       </w:pPr>
       <w:rPr>
         <w:rFonts w:ascii="Wingdings" w:hAnsi="Wingdings" w:cs="Wingdings" w:hint="default"/>
-        <w:rFonts w:cs="Wingdings"/>
       </w:rPr>
     </w:lvl>
     <w:lvl w:ilvl="3">
@@ -9894,11 +11058,13 @@
       <w:lvlText w:val=""/>
       <w:lvlJc w:val="left"/>
       <w:pPr>
+        <w:tabs>
+          <w:tab w:val="num" w:pos="0"/>
+        </w:tabs>
         <w:ind w:left="2880" w:hanging="360"/>
       </w:pPr>
       <w:rPr>
         <w:rFonts w:ascii="Symbol" w:hAnsi="Symbol" w:cs="Symbol" w:hint="default"/>
-        <w:rFonts w:cs="Symbol"/>
       </w:rPr>
     </w:lvl>
     <w:lvl w:ilvl="4">
@@ -9907,11 +11073,13 @@
       <w:lvlText w:val="o"/>
       <w:lvlJc w:val="left"/>
       <w:pPr>
+        <w:tabs>
+          <w:tab w:val="num" w:pos="0"/>
+        </w:tabs>
         <w:ind w:left="3600" w:hanging="360"/>
       </w:pPr>
       <w:rPr>
         <w:rFonts w:ascii="Courier New" w:hAnsi="Courier New" w:cs="Courier New" w:hint="default"/>
-        <w:rFonts w:cs="Courier New"/>
       </w:rPr>
     </w:lvl>
     <w:lvl w:ilvl="5">
@@ -9920,11 +11088,13 @@
       <w:lvlText w:val=""/>
       <w:lvlJc w:val="left"/>
       <w:pPr>
+        <w:tabs>
+          <w:tab w:val="num" w:pos="0"/>
+        </w:tabs>
         <w:ind w:left="4320" w:hanging="360"/>
       </w:pPr>
       <w:rPr>
         <w:rFonts w:ascii="Wingdings" w:hAnsi="Wingdings" w:cs="Wingdings" w:hint="default"/>
-        <w:rFonts w:cs="Wingdings"/>
       </w:rPr>
     </w:lvl>
     <w:lvl w:ilvl="6">
@@ -9933,11 +11103,13 @@
       <w:lvlText w:val=""/>
       <w:lvlJc w:val="left"/>
       <w:pPr>
+        <w:tabs>
+          <w:tab w:val="num" w:pos="0"/>
+        </w:tabs>
         <w:ind w:left="5040" w:hanging="360"/>
       </w:pPr>
       <w:rPr>
         <w:rFonts w:ascii="Symbol" w:hAnsi="Symbol" w:cs="Symbol" w:hint="default"/>
-        <w:rFonts w:cs="Symbol"/>
       </w:rPr>
     </w:lvl>
     <w:lvl w:ilvl="7">
@@ -9946,11 +11118,13 @@
       <w:lvlText w:val="o"/>
       <w:lvlJc w:val="left"/>
       <w:pPr>
+        <w:tabs>
+          <w:tab w:val="num" w:pos="0"/>
+        </w:tabs>
         <w:ind w:left="5760" w:hanging="360"/>
       </w:pPr>
       <w:rPr>
         <w:rFonts w:ascii="Courier New" w:hAnsi="Courier New" w:cs="Courier New" w:hint="default"/>
-        <w:rFonts w:cs="Courier New"/>
       </w:rPr>
     </w:lvl>
     <w:lvl w:ilvl="8">
@@ -9959,11 +11133,13 @@
       <w:lvlText w:val=""/>
       <w:lvlJc w:val="left"/>
       <w:pPr>
+        <w:tabs>
+          <w:tab w:val="num" w:pos="0"/>
+        </w:tabs>
         <w:ind w:left="6480" w:hanging="360"/>
       </w:pPr>
       <w:rPr>
         <w:rFonts w:ascii="Wingdings" w:hAnsi="Wingdings" w:cs="Wingdings" w:hint="default"/>
-        <w:rFonts w:cs="Wingdings"/>
       </w:rPr>
     </w:lvl>
   </w:abstractNum>
@@ -9974,11 +11150,13 @@
       <w:lvlText w:val=""/>
       <w:lvlJc w:val="left"/>
       <w:pPr>
+        <w:tabs>
+          <w:tab w:val="num" w:pos="0"/>
+        </w:tabs>
         <w:ind w:left="720" w:hanging="360"/>
       </w:pPr>
       <w:rPr>
         <w:rFonts w:ascii="Symbol" w:hAnsi="Symbol" w:cs="Symbol" w:hint="default"/>
-        <w:rFonts w:cs="Symbol"/>
       </w:rPr>
     </w:lvl>
     <w:lvl w:ilvl="1">
@@ -9987,11 +11165,13 @@
       <w:lvlText w:val="o"/>
       <w:lvlJc w:val="left"/>
       <w:pPr>
+        <w:tabs>
+          <w:tab w:val="num" w:pos="0"/>
+        </w:tabs>
         <w:ind w:left="1440" w:hanging="360"/>
       </w:pPr>
       <w:rPr>
         <w:rFonts w:ascii="Courier New" w:hAnsi="Courier New" w:cs="Courier New" w:hint="default"/>
-        <w:rFonts w:cs="Courier New"/>
       </w:rPr>
     </w:lvl>
     <w:lvl w:ilvl="2">
@@ -10000,11 +11180,13 @@
       <w:lvlText w:val=""/>
       <w:lvlJc w:val="left"/>
       <w:pPr>
+        <w:tabs>
+          <w:tab w:val="num" w:pos="0"/>
+        </w:tabs>
         <w:ind w:left="2160" w:hanging="360"/>
       </w:pPr>
       <w:rPr>
         <w:rFonts w:ascii="Wingdings" w:hAnsi="Wingdings" w:cs="Wingdings" w:hint="default"/>
-        <w:rFonts w:cs="Wingdings"/>
       </w:rPr>
     </w:lvl>
     <w:lvl w:ilvl="3">
@@ -10013,11 +11195,13 @@
       <w:lvlText w:val=""/>
       <w:lvlJc w:val="left"/>
       <w:pPr>
+        <w:tabs>
+          <w:tab w:val="num" w:pos="0"/>
+        </w:tabs>
         <w:ind w:left="2880" w:hanging="360"/>
       </w:pPr>
       <w:rPr>
         <w:rFonts w:ascii="Symbol" w:hAnsi="Symbol" w:cs="Symbol" w:hint="default"/>
-        <w:rFonts w:cs="Symbol"/>
       </w:rPr>
     </w:lvl>
     <w:lvl w:ilvl="4">
@@ -10026,11 +11210,13 @@
       <w:lvlText w:val="o"/>
       <w:lvlJc w:val="left"/>
       <w:pPr>
+        <w:tabs>
+          <w:tab w:val="num" w:pos="0"/>
+        </w:tabs>
         <w:ind w:left="3600" w:hanging="360"/>
       </w:pPr>
       <w:rPr>
         <w:rFonts w:ascii="Courier New" w:hAnsi="Courier New" w:cs="Courier New" w:hint="default"/>
-        <w:rFonts w:cs="Courier New"/>
       </w:rPr>
     </w:lvl>
     <w:lvl w:ilvl="5">
@@ -10039,11 +11225,13 @@
       <w:lvlText w:val=""/>
       <w:lvlJc w:val="left"/>
       <w:pPr>
+        <w:tabs>
+          <w:tab w:val="num" w:pos="0"/>
+        </w:tabs>
         <w:ind w:left="4320" w:hanging="360"/>
       </w:pPr>
       <w:rPr>
         <w:rFonts w:ascii="Wingdings" w:hAnsi="Wingdings" w:cs="Wingdings" w:hint="default"/>
-        <w:rFonts w:cs="Wingdings"/>
       </w:rPr>
     </w:lvl>
     <w:lvl w:ilvl="6">
@@ -10052,11 +11240,13 @@
       <w:lvlText w:val=""/>
       <w:lvlJc w:val="left"/>
       <w:pPr>
+        <w:tabs>
+          <w:tab w:val="num" w:pos="0"/>
+        </w:tabs>
         <w:ind w:left="5040" w:hanging="360"/>
       </w:pPr>
       <w:rPr>
         <w:rFonts w:ascii="Symbol" w:hAnsi="Symbol" w:cs="Symbol" w:hint="default"/>
-        <w:rFonts w:cs="Symbol"/>
       </w:rPr>
     </w:lvl>
     <w:lvl w:ilvl="7">
@@ -10065,11 +11255,13 @@
       <w:lvlText w:val="o"/>
       <w:lvlJc w:val="left"/>
       <w:pPr>
+        <w:tabs>
+          <w:tab w:val="num" w:pos="0"/>
+        </w:tabs>
         <w:ind w:left="5760" w:hanging="360"/>
       </w:pPr>
       <w:rPr>
         <w:rFonts w:ascii="Courier New" w:hAnsi="Courier New" w:cs="Courier New" w:hint="default"/>
-        <w:rFonts w:cs="Courier New"/>
       </w:rPr>
     </w:lvl>
     <w:lvl w:ilvl="8">
@@ -10078,11 +11270,13 @@
       <w:lvlText w:val=""/>
       <w:lvlJc w:val="left"/>
       <w:pPr>
+        <w:tabs>
+          <w:tab w:val="num" w:pos="0"/>
+        </w:tabs>
         <w:ind w:left="6480" w:hanging="360"/>
       </w:pPr>
       <w:rPr>
         <w:rFonts w:ascii="Wingdings" w:hAnsi="Wingdings" w:cs="Wingdings" w:hint="default"/>
-        <w:rFonts w:cs="Wingdings"/>
       </w:rPr>
     </w:lvl>
   </w:abstractNum>
@@ -10093,11 +11287,13 @@
       <w:lvlText w:val=""/>
       <w:lvlJc w:val="left"/>
       <w:pPr>
+        <w:tabs>
+          <w:tab w:val="num" w:pos="0"/>
+        </w:tabs>
         <w:ind w:left="720" w:hanging="360"/>
       </w:pPr>
       <w:rPr>
         <w:rFonts w:ascii="Symbol" w:hAnsi="Symbol" w:cs="Symbol" w:hint="default"/>
-        <w:rFonts w:cs="Symbol"/>
       </w:rPr>
     </w:lvl>
     <w:lvl w:ilvl="1">
@@ -10106,11 +11302,13 @@
       <w:lvlText w:val="o"/>
       <w:lvlJc w:val="left"/>
       <w:pPr>
+        <w:tabs>
+          <w:tab w:val="num" w:pos="0"/>
+        </w:tabs>
         <w:ind w:left="1440" w:hanging="360"/>
       </w:pPr>
       <w:rPr>
         <w:rFonts w:ascii="Courier New" w:hAnsi="Courier New" w:cs="Courier New" w:hint="default"/>
-        <w:rFonts w:cs="Courier New"/>
       </w:rPr>
     </w:lvl>
     <w:lvl w:ilvl="2">
@@ -10119,11 +11317,13 @@
       <w:lvlText w:val=""/>
       <w:lvlJc w:val="left"/>
       <w:pPr>
+        <w:tabs>
+          <w:tab w:val="num" w:pos="0"/>
+        </w:tabs>
         <w:ind w:left="2160" w:hanging="360"/>
       </w:pPr>
       <w:rPr>
         <w:rFonts w:ascii="Wingdings" w:hAnsi="Wingdings" w:cs="Wingdings" w:hint="default"/>
-        <w:rFonts w:cs="Wingdings"/>
       </w:rPr>
     </w:lvl>
     <w:lvl w:ilvl="3">
@@ -10132,11 +11332,13 @@
       <w:lvlText w:val=""/>
       <w:lvlJc w:val="left"/>
       <w:pPr>
+        <w:tabs>
+          <w:tab w:val="num" w:pos="0"/>
+        </w:tabs>
         <w:ind w:left="2880" w:hanging="360"/>
       </w:pPr>
       <w:rPr>
         <w:rFonts w:ascii="Symbol" w:hAnsi="Symbol" w:cs="Symbol" w:hint="default"/>
-        <w:rFonts w:cs="Symbol"/>
       </w:rPr>
     </w:lvl>
     <w:lvl w:ilvl="4">
@@ -10145,11 +11347,13 @@
       <w:lvlText w:val="o"/>
       <w:lvlJc w:val="left"/>
       <w:pPr>
+        <w:tabs>
+          <w:tab w:val="num" w:pos="0"/>
+        </w:tabs>
         <w:ind w:left="3600" w:hanging="360"/>
       </w:pPr>
       <w:rPr>
         <w:rFonts w:ascii="Courier New" w:hAnsi="Courier New" w:cs="Courier New" w:hint="default"/>
-        <w:rFonts w:cs="Courier New"/>
       </w:rPr>
     </w:lvl>
     <w:lvl w:ilvl="5">
@@ -10158,11 +11362,13 @@
       <w:lvlText w:val=""/>
       <w:lvlJc w:val="left"/>
       <w:pPr>
+        <w:tabs>
+          <w:tab w:val="num" w:pos="0"/>
+        </w:tabs>
         <w:ind w:left="4320" w:hanging="360"/>
       </w:pPr>
       <w:rPr>
         <w:rFonts w:ascii="Wingdings" w:hAnsi="Wingdings" w:cs="Wingdings" w:hint="default"/>
-        <w:rFonts w:cs="Wingdings"/>
       </w:rPr>
     </w:lvl>
     <w:lvl w:ilvl="6">
@@ -10171,11 +11377,13 @@
       <w:lvlText w:val=""/>
       <w:lvlJc w:val="left"/>
       <w:pPr>
+        <w:tabs>
+          <w:tab w:val="num" w:pos="0"/>
+        </w:tabs>
         <w:ind w:left="5040" w:hanging="360"/>
       </w:pPr>
       <w:rPr>
         <w:rFonts w:ascii="Symbol" w:hAnsi="Symbol" w:cs="Symbol" w:hint="default"/>
-        <w:rFonts w:cs="Symbol"/>
       </w:rPr>
     </w:lvl>
     <w:lvl w:ilvl="7">
@@ -10184,11 +11392,13 @@
       <w:lvlText w:val="o"/>
       <w:lvlJc w:val="left"/>
       <w:pPr>
+        <w:tabs>
+          <w:tab w:val="num" w:pos="0"/>
+        </w:tabs>
         <w:ind w:left="5760" w:hanging="360"/>
       </w:pPr>
       <w:rPr>
         <w:rFonts w:ascii="Courier New" w:hAnsi="Courier New" w:cs="Courier New" w:hint="default"/>
-        <w:rFonts w:cs="Courier New"/>
       </w:rPr>
     </w:lvl>
     <w:lvl w:ilvl="8">
@@ -10197,11 +11407,13 @@
       <w:lvlText w:val=""/>
       <w:lvlJc w:val="left"/>
       <w:pPr>
+        <w:tabs>
+          <w:tab w:val="num" w:pos="0"/>
+        </w:tabs>
         <w:ind w:left="6480" w:hanging="360"/>
       </w:pPr>
       <w:rPr>
         <w:rFonts w:ascii="Wingdings" w:hAnsi="Wingdings" w:cs="Wingdings" w:hint="default"/>
-        <w:rFonts w:cs="Wingdings"/>
       </w:rPr>
     </w:lvl>
   </w:abstractNum>
@@ -10212,11 +11424,13 @@
       <w:lvlText w:val=""/>
       <w:lvlJc w:val="left"/>
       <w:pPr>
+        <w:tabs>
+          <w:tab w:val="num" w:pos="0"/>
+        </w:tabs>
         <w:ind w:left="720" w:hanging="360"/>
       </w:pPr>
       <w:rPr>
         <w:rFonts w:ascii="Symbol" w:hAnsi="Symbol" w:cs="Symbol" w:hint="default"/>
-        <w:rFonts w:cs="Symbol"/>
       </w:rPr>
     </w:lvl>
     <w:lvl w:ilvl="1">
@@ -10225,11 +11439,13 @@
       <w:lvlText w:val="o"/>
       <w:lvlJc w:val="left"/>
       <w:pPr>
+        <w:tabs>
+          <w:tab w:val="num" w:pos="0"/>
+        </w:tabs>
         <w:ind w:left="1440" w:hanging="360"/>
       </w:pPr>
       <w:rPr>
         <w:rFonts w:ascii="Courier New" w:hAnsi="Courier New" w:cs="Courier New" w:hint="default"/>
-        <w:rFonts w:cs="Courier New"/>
       </w:rPr>
     </w:lvl>
     <w:lvl w:ilvl="2">
@@ -10238,11 +11454,13 @@
       <w:lvlText w:val=""/>
       <w:lvlJc w:val="left"/>
       <w:pPr>
+        <w:tabs>
+          <w:tab w:val="num" w:pos="0"/>
+        </w:tabs>
         <w:ind w:left="2160" w:hanging="360"/>
       </w:pPr>
       <w:rPr>
         <w:rFonts w:ascii="Wingdings" w:hAnsi="Wingdings" w:cs="Wingdings" w:hint="default"/>
-        <w:rFonts w:cs="Wingdings"/>
       </w:rPr>
     </w:lvl>
     <w:lvl w:ilvl="3">
@@ -10251,11 +11469,13 @@
       <w:lvlText w:val=""/>
       <w:lvlJc w:val="left"/>
       <w:pPr>
+        <w:tabs>
+          <w:tab w:val="num" w:pos="0"/>
+        </w:tabs>
         <w:ind w:left="2880" w:hanging="360"/>
       </w:pPr>
       <w:rPr>
         <w:rFonts w:ascii="Symbol" w:hAnsi="Symbol" w:cs="Symbol" w:hint="default"/>
-        <w:rFonts w:cs="Symbol"/>
       </w:rPr>
     </w:lvl>
     <w:lvl w:ilvl="4">
@@ -10264,11 +11484,13 @@
       <w:lvlText w:val="o"/>
       <w:lvlJc w:val="left"/>
       <w:pPr>
+        <w:tabs>
+          <w:tab w:val="num" w:pos="0"/>
+        </w:tabs>
         <w:ind w:left="3600" w:hanging="360"/>
       </w:pPr>
       <w:rPr>
         <w:rFonts w:ascii="Courier New" w:hAnsi="Courier New" w:cs="Courier New" w:hint="default"/>
-        <w:rFonts w:cs="Courier New"/>
       </w:rPr>
     </w:lvl>
     <w:lvl w:ilvl="5">
@@ -10277,11 +11499,13 @@
       <w:lvlText w:val=""/>
       <w:lvlJc w:val="left"/>
       <w:pPr>
+        <w:tabs>
+          <w:tab w:val="num" w:pos="0"/>
+        </w:tabs>
         <w:ind w:left="4320" w:hanging="360"/>
       </w:pPr>
       <w:rPr>
         <w:rFonts w:ascii="Wingdings" w:hAnsi="Wingdings" w:cs="Wingdings" w:hint="default"/>
-        <w:rFonts w:cs="Wingdings"/>
       </w:rPr>
     </w:lvl>
     <w:lvl w:ilvl="6">
@@ -10290,11 +11514,13 @@
       <w:lvlText w:val=""/>
       <w:lvlJc w:val="left"/>
       <w:pPr>
+        <w:tabs>
+          <w:tab w:val="num" w:pos="0"/>
+        </w:tabs>
         <w:ind w:left="5040" w:hanging="360"/>
       </w:pPr>
       <w:rPr>
         <w:rFonts w:ascii="Symbol" w:hAnsi="Symbol" w:cs="Symbol" w:hint="default"/>
-        <w:rFonts w:cs="Symbol"/>
       </w:rPr>
     </w:lvl>
     <w:lvl w:ilvl="7">
@@ -10303,11 +11529,13 @@
       <w:lvlText w:val="o"/>
       <w:lvlJc w:val="left"/>
       <w:pPr>
+        <w:tabs>
+          <w:tab w:val="num" w:pos="0"/>
+        </w:tabs>
         <w:ind w:left="5760" w:hanging="360"/>
       </w:pPr>
       <w:rPr>
         <w:rFonts w:ascii="Courier New" w:hAnsi="Courier New" w:cs="Courier New" w:hint="default"/>
-        <w:rFonts w:cs="Courier New"/>
       </w:rPr>
     </w:lvl>
     <w:lvl w:ilvl="8">
@@ -10316,11 +11544,13 @@
       <w:lvlText w:val=""/>
       <w:lvlJc w:val="left"/>
       <w:pPr>
+        <w:tabs>
+          <w:tab w:val="num" w:pos="0"/>
+        </w:tabs>
         <w:ind w:left="6480" w:hanging="360"/>
       </w:pPr>
       <w:rPr>
         <w:rFonts w:ascii="Wingdings" w:hAnsi="Wingdings" w:cs="Wingdings" w:hint="default"/>
-        <w:rFonts w:cs="Wingdings"/>
       </w:rPr>
     </w:lvl>
   </w:abstractNum>
@@ -10332,6 +11562,9 @@
       <w:lvlText w:val=""/>
       <w:lvlJc w:val="left"/>
       <w:pPr>
+        <w:tabs>
+          <w:tab w:val="num" w:pos="0"/>
+        </w:tabs>
         <w:ind w:left="0" w:hanging="0"/>
       </w:pPr>
     </w:lvl>
@@ -10342,6 +11575,9 @@
       <w:lvlText w:val=""/>
       <w:lvlJc w:val="left"/>
       <w:pPr>
+        <w:tabs>
+          <w:tab w:val="num" w:pos="0"/>
+        </w:tabs>
         <w:ind w:left="0" w:hanging="0"/>
       </w:pPr>
     </w:lvl>
@@ -10352,6 +11588,9 @@
       <w:lvlText w:val=""/>
       <w:lvlJc w:val="left"/>
       <w:pPr>
+        <w:tabs>
+          <w:tab w:val="num" w:pos="0"/>
+        </w:tabs>
         <w:ind w:left="0" w:hanging="0"/>
       </w:pPr>
     </w:lvl>
@@ -10362,6 +11601,9 @@
       <w:lvlText w:val=""/>
       <w:lvlJc w:val="left"/>
       <w:pPr>
+        <w:tabs>
+          <w:tab w:val="num" w:pos="0"/>
+        </w:tabs>
         <w:ind w:left="0" w:hanging="0"/>
       </w:pPr>
     </w:lvl>
@@ -10372,6 +11614,9 @@
       <w:lvlText w:val=""/>
       <w:lvlJc w:val="left"/>
       <w:pPr>
+        <w:tabs>
+          <w:tab w:val="num" w:pos="0"/>
+        </w:tabs>
         <w:ind w:left="0" w:hanging="0"/>
       </w:pPr>
     </w:lvl>
@@ -10382,6 +11627,9 @@
       <w:lvlText w:val=""/>
       <w:lvlJc w:val="left"/>
       <w:pPr>
+        <w:tabs>
+          <w:tab w:val="num" w:pos="0"/>
+        </w:tabs>
         <w:ind w:left="0" w:hanging="0"/>
       </w:pPr>
     </w:lvl>
@@ -10392,6 +11640,9 @@
       <w:lvlText w:val=""/>
       <w:lvlJc w:val="left"/>
       <w:pPr>
+        <w:tabs>
+          <w:tab w:val="num" w:pos="0"/>
+        </w:tabs>
         <w:ind w:left="0" w:hanging="0"/>
       </w:pPr>
     </w:lvl>
@@ -10402,6 +11653,9 @@
       <w:lvlText w:val=""/>
       <w:lvlJc w:val="left"/>
       <w:pPr>
+        <w:tabs>
+          <w:tab w:val="num" w:pos="0"/>
+        </w:tabs>
         <w:ind w:left="0" w:hanging="0"/>
       </w:pPr>
     </w:lvl>
@@ -10412,6 +11666,9 @@
       <w:lvlText w:val=""/>
       <w:lvlJc w:val="left"/>
       <w:pPr>
+        <w:tabs>
+          <w:tab w:val="num" w:pos="0"/>
+        </w:tabs>
         <w:ind w:left="0" w:hanging="0"/>
       </w:pPr>
     </w:lvl>
@@ -10448,7 +11705,9 @@
       </w:rPr>
     </w:rPrDefault>
     <w:pPrDefault>
-      <w:pPr/>
+      <w:pPr>
+        <w:suppressAutoHyphens w:val="true"/>
+      </w:pPr>
     </w:pPrDefault>
   </w:docDefaults>
   <w:latentStyles w:defLockedState="0" w:defUIPriority="99" w:defSemiHidden="0" w:defUnhideWhenUsed="0" w:defQFormat="0" w:count="376">
@@ -11061,132 +12320,6 @@
       <w:u w:val="single"/>
     </w:rPr>
   </w:style>
-  <w:style w:type="character" w:styleId="ListLabel1">
-    <w:name w:val="ListLabel 1"/>
-    <w:qFormat/>
-    <w:rPr>
-      <w:rFonts w:cs="Courier New"/>
-    </w:rPr>
-  </w:style>
-  <w:style w:type="character" w:styleId="ListLabel2">
-    <w:name w:val="ListLabel 2"/>
-    <w:qFormat/>
-    <w:rPr>
-      <w:rFonts w:cs="Courier New"/>
-    </w:rPr>
-  </w:style>
-  <w:style w:type="character" w:styleId="ListLabel3">
-    <w:name w:val="ListLabel 3"/>
-    <w:qFormat/>
-    <w:rPr>
-      <w:rFonts w:cs="Courier New"/>
-    </w:rPr>
-  </w:style>
-  <w:style w:type="character" w:styleId="ListLabel4">
-    <w:name w:val="ListLabel 4"/>
-    <w:qFormat/>
-    <w:rPr>
-      <w:rFonts w:cs="Courier New"/>
-    </w:rPr>
-  </w:style>
-  <w:style w:type="character" w:styleId="ListLabel5">
-    <w:name w:val="ListLabel 5"/>
-    <w:qFormat/>
-    <w:rPr>
-      <w:rFonts w:cs="Courier New"/>
-    </w:rPr>
-  </w:style>
-  <w:style w:type="character" w:styleId="ListLabel6">
-    <w:name w:val="ListLabel 6"/>
-    <w:qFormat/>
-    <w:rPr>
-      <w:rFonts w:cs="Courier New"/>
-    </w:rPr>
-  </w:style>
-  <w:style w:type="character" w:styleId="ListLabel7">
-    <w:name w:val="ListLabel 7"/>
-    <w:qFormat/>
-    <w:rPr>
-      <w:rFonts w:cs="Courier New"/>
-    </w:rPr>
-  </w:style>
-  <w:style w:type="character" w:styleId="ListLabel8">
-    <w:name w:val="ListLabel 8"/>
-    <w:qFormat/>
-    <w:rPr>
-      <w:rFonts w:cs="Courier New"/>
-    </w:rPr>
-  </w:style>
-  <w:style w:type="character" w:styleId="ListLabel9">
-    <w:name w:val="ListLabel 9"/>
-    <w:qFormat/>
-    <w:rPr>
-      <w:rFonts w:cs="Courier New"/>
-    </w:rPr>
-  </w:style>
-  <w:style w:type="character" w:styleId="ListLabel10">
-    <w:name w:val="ListLabel 10"/>
-    <w:qFormat/>
-    <w:rPr>
-      <w:rFonts w:cs="Courier New"/>
-    </w:rPr>
-  </w:style>
-  <w:style w:type="character" w:styleId="ListLabel11">
-    <w:name w:val="ListLabel 11"/>
-    <w:qFormat/>
-    <w:rPr>
-      <w:rFonts w:cs="Courier New"/>
-    </w:rPr>
-  </w:style>
-  <w:style w:type="character" w:styleId="ListLabel12">
-    <w:name w:val="ListLabel 12"/>
-    <w:qFormat/>
-    <w:rPr>
-      <w:rFonts w:cs="Courier New"/>
-    </w:rPr>
-  </w:style>
-  <w:style w:type="character" w:styleId="ListLabel13">
-    <w:name w:val="ListLabel 13"/>
-    <w:qFormat/>
-    <w:rPr>
-      <w:rFonts w:cs="Courier New"/>
-    </w:rPr>
-  </w:style>
-  <w:style w:type="character" w:styleId="ListLabel14">
-    <w:name w:val="ListLabel 14"/>
-    <w:qFormat/>
-    <w:rPr>
-      <w:rFonts w:cs="Courier New"/>
-    </w:rPr>
-  </w:style>
-  <w:style w:type="character" w:styleId="ListLabel15">
-    <w:name w:val="ListLabel 15"/>
-    <w:qFormat/>
-    <w:rPr>
-      <w:rFonts w:cs="Courier New"/>
-    </w:rPr>
-  </w:style>
-  <w:style w:type="character" w:styleId="ListLabel16">
-    <w:name w:val="ListLabel 16"/>
-    <w:qFormat/>
-    <w:rPr>
-      <w:rFonts w:cs="Courier New"/>
-    </w:rPr>
-  </w:style>
-  <w:style w:type="character" w:styleId="ListLabel17">
-    <w:name w:val="ListLabel 17"/>
-    <w:qFormat/>
-    <w:rPr>
-      <w:rFonts w:cs="Courier New"/>
-    </w:rPr>
-  </w:style>
-  <w:style w:type="character" w:styleId="ListLabel18">
-    <w:name w:val="ListLabel 18"/>
-    <w:qFormat/>
-    <w:rPr>
-      <w:rFonts w:cs="Courier New"/>
-    </w:rPr>
-  </w:style>
   <w:style w:type="character" w:styleId="Caratterinotaapidipagina">
     <w:name w:val="Caratteri nota a piè di pagina"/>
     <w:qFormat/>
@@ -11202,636 +12335,6 @@
     <w:name w:val="Caratteri nota di chiusura"/>
     <w:qFormat/>
     <w:rPr/>
-  </w:style>
-  <w:style w:type="character" w:styleId="ListLabel19">
-    <w:name w:val="ListLabel 19"/>
-    <w:qFormat/>
-    <w:rPr>
-      <w:rFonts w:ascii="Arial" w:hAnsi="Arial" w:cs="Symbol"/>
-    </w:rPr>
-  </w:style>
-  <w:style w:type="character" w:styleId="ListLabel20">
-    <w:name w:val="ListLabel 20"/>
-    <w:qFormat/>
-    <w:rPr>
-      <w:rFonts w:cs="Courier New"/>
-    </w:rPr>
-  </w:style>
-  <w:style w:type="character" w:styleId="ListLabel21">
-    <w:name w:val="ListLabel 21"/>
-    <w:qFormat/>
-    <w:rPr>
-      <w:rFonts w:cs="Wingdings"/>
-    </w:rPr>
-  </w:style>
-  <w:style w:type="character" w:styleId="ListLabel22">
-    <w:name w:val="ListLabel 22"/>
-    <w:qFormat/>
-    <w:rPr>
-      <w:rFonts w:cs="Symbol"/>
-    </w:rPr>
-  </w:style>
-  <w:style w:type="character" w:styleId="ListLabel23">
-    <w:name w:val="ListLabel 23"/>
-    <w:qFormat/>
-    <w:rPr>
-      <w:rFonts w:cs="Courier New"/>
-    </w:rPr>
-  </w:style>
-  <w:style w:type="character" w:styleId="ListLabel24">
-    <w:name w:val="ListLabel 24"/>
-    <w:qFormat/>
-    <w:rPr>
-      <w:rFonts w:cs="Wingdings"/>
-    </w:rPr>
-  </w:style>
-  <w:style w:type="character" w:styleId="ListLabel25">
-    <w:name w:val="ListLabel 25"/>
-    <w:qFormat/>
-    <w:rPr>
-      <w:rFonts w:cs="Symbol"/>
-    </w:rPr>
-  </w:style>
-  <w:style w:type="character" w:styleId="ListLabel26">
-    <w:name w:val="ListLabel 26"/>
-    <w:qFormat/>
-    <w:rPr>
-      <w:rFonts w:cs="Courier New"/>
-    </w:rPr>
-  </w:style>
-  <w:style w:type="character" w:styleId="ListLabel27">
-    <w:name w:val="ListLabel 27"/>
-    <w:qFormat/>
-    <w:rPr>
-      <w:rFonts w:cs="Wingdings"/>
-    </w:rPr>
-  </w:style>
-  <w:style w:type="character" w:styleId="ListLabel28">
-    <w:name w:val="ListLabel 28"/>
-    <w:qFormat/>
-    <w:rPr>
-      <w:rFonts w:ascii="Arial" w:hAnsi="Arial" w:cs="Symbol"/>
-    </w:rPr>
-  </w:style>
-  <w:style w:type="character" w:styleId="ListLabel29">
-    <w:name w:val="ListLabel 29"/>
-    <w:qFormat/>
-    <w:rPr>
-      <w:rFonts w:cs="Courier New"/>
-    </w:rPr>
-  </w:style>
-  <w:style w:type="character" w:styleId="ListLabel30">
-    <w:name w:val="ListLabel 30"/>
-    <w:qFormat/>
-    <w:rPr>
-      <w:rFonts w:cs="Wingdings"/>
-    </w:rPr>
-  </w:style>
-  <w:style w:type="character" w:styleId="ListLabel31">
-    <w:name w:val="ListLabel 31"/>
-    <w:qFormat/>
-    <w:rPr>
-      <w:rFonts w:cs="Symbol"/>
-    </w:rPr>
-  </w:style>
-  <w:style w:type="character" w:styleId="ListLabel32">
-    <w:name w:val="ListLabel 32"/>
-    <w:qFormat/>
-    <w:rPr>
-      <w:rFonts w:cs="Courier New"/>
-    </w:rPr>
-  </w:style>
-  <w:style w:type="character" w:styleId="ListLabel33">
-    <w:name w:val="ListLabel 33"/>
-    <w:qFormat/>
-    <w:rPr>
-      <w:rFonts w:cs="Wingdings"/>
-    </w:rPr>
-  </w:style>
-  <w:style w:type="character" w:styleId="ListLabel34">
-    <w:name w:val="ListLabel 34"/>
-    <w:qFormat/>
-    <w:rPr>
-      <w:rFonts w:cs="Symbol"/>
-    </w:rPr>
-  </w:style>
-  <w:style w:type="character" w:styleId="ListLabel35">
-    <w:name w:val="ListLabel 35"/>
-    <w:qFormat/>
-    <w:rPr>
-      <w:rFonts w:cs="Courier New"/>
-    </w:rPr>
-  </w:style>
-  <w:style w:type="character" w:styleId="ListLabel36">
-    <w:name w:val="ListLabel 36"/>
-    <w:qFormat/>
-    <w:rPr>
-      <w:rFonts w:cs="Wingdings"/>
-    </w:rPr>
-  </w:style>
-  <w:style w:type="character" w:styleId="ListLabel37">
-    <w:name w:val="ListLabel 37"/>
-    <w:qFormat/>
-    <w:rPr>
-      <w:rFonts w:ascii="Arial" w:hAnsi="Arial" w:cs="Symbol"/>
-    </w:rPr>
-  </w:style>
-  <w:style w:type="character" w:styleId="ListLabel38">
-    <w:name w:val="ListLabel 38"/>
-    <w:qFormat/>
-    <w:rPr>
-      <w:rFonts w:cs="Courier New"/>
-    </w:rPr>
-  </w:style>
-  <w:style w:type="character" w:styleId="ListLabel39">
-    <w:name w:val="ListLabel 39"/>
-    <w:qFormat/>
-    <w:rPr>
-      <w:rFonts w:cs="Wingdings"/>
-    </w:rPr>
-  </w:style>
-  <w:style w:type="character" w:styleId="ListLabel40">
-    <w:name w:val="ListLabel 40"/>
-    <w:qFormat/>
-    <w:rPr>
-      <w:rFonts w:cs="Symbol"/>
-    </w:rPr>
-  </w:style>
-  <w:style w:type="character" w:styleId="ListLabel41">
-    <w:name w:val="ListLabel 41"/>
-    <w:qFormat/>
-    <w:rPr>
-      <w:rFonts w:cs="Courier New"/>
-    </w:rPr>
-  </w:style>
-  <w:style w:type="character" w:styleId="ListLabel42">
-    <w:name w:val="ListLabel 42"/>
-    <w:qFormat/>
-    <w:rPr>
-      <w:rFonts w:cs="Wingdings"/>
-    </w:rPr>
-  </w:style>
-  <w:style w:type="character" w:styleId="ListLabel43">
-    <w:name w:val="ListLabel 43"/>
-    <w:qFormat/>
-    <w:rPr>
-      <w:rFonts w:cs="Symbol"/>
-    </w:rPr>
-  </w:style>
-  <w:style w:type="character" w:styleId="ListLabel44">
-    <w:name w:val="ListLabel 44"/>
-    <w:qFormat/>
-    <w:rPr>
-      <w:rFonts w:cs="Courier New"/>
-    </w:rPr>
-  </w:style>
-  <w:style w:type="character" w:styleId="ListLabel45">
-    <w:name w:val="ListLabel 45"/>
-    <w:qFormat/>
-    <w:rPr>
-      <w:rFonts w:cs="Wingdings"/>
-    </w:rPr>
-  </w:style>
-  <w:style w:type="character" w:styleId="ListLabel46">
-    <w:name w:val="ListLabel 46"/>
-    <w:qFormat/>
-    <w:rPr>
-      <w:rFonts w:ascii="Arial" w:hAnsi="Arial" w:cs="Symbol"/>
-    </w:rPr>
-  </w:style>
-  <w:style w:type="character" w:styleId="ListLabel47">
-    <w:name w:val="ListLabel 47"/>
-    <w:qFormat/>
-    <w:rPr>
-      <w:rFonts w:cs="Courier New"/>
-    </w:rPr>
-  </w:style>
-  <w:style w:type="character" w:styleId="ListLabel48">
-    <w:name w:val="ListLabel 48"/>
-    <w:qFormat/>
-    <w:rPr>
-      <w:rFonts w:cs="Wingdings"/>
-    </w:rPr>
-  </w:style>
-  <w:style w:type="character" w:styleId="ListLabel49">
-    <w:name w:val="ListLabel 49"/>
-    <w:qFormat/>
-    <w:rPr>
-      <w:rFonts w:cs="Symbol"/>
-    </w:rPr>
-  </w:style>
-  <w:style w:type="character" w:styleId="ListLabel50">
-    <w:name w:val="ListLabel 50"/>
-    <w:qFormat/>
-    <w:rPr>
-      <w:rFonts w:cs="Courier New"/>
-    </w:rPr>
-  </w:style>
-  <w:style w:type="character" w:styleId="ListLabel51">
-    <w:name w:val="ListLabel 51"/>
-    <w:qFormat/>
-    <w:rPr>
-      <w:rFonts w:cs="Wingdings"/>
-    </w:rPr>
-  </w:style>
-  <w:style w:type="character" w:styleId="ListLabel52">
-    <w:name w:val="ListLabel 52"/>
-    <w:qFormat/>
-    <w:rPr>
-      <w:rFonts w:cs="Symbol"/>
-    </w:rPr>
-  </w:style>
-  <w:style w:type="character" w:styleId="ListLabel53">
-    <w:name w:val="ListLabel 53"/>
-    <w:qFormat/>
-    <w:rPr>
-      <w:rFonts w:cs="Courier New"/>
-    </w:rPr>
-  </w:style>
-  <w:style w:type="character" w:styleId="ListLabel54">
-    <w:name w:val="ListLabel 54"/>
-    <w:qFormat/>
-    <w:rPr>
-      <w:rFonts w:cs="Wingdings"/>
-    </w:rPr>
-  </w:style>
-  <w:style w:type="character" w:styleId="ListLabel55">
-    <w:name w:val="ListLabel 55"/>
-    <w:qFormat/>
-    <w:rPr>
-      <w:rFonts w:ascii="Arial" w:hAnsi="Arial" w:cs="Symbol"/>
-    </w:rPr>
-  </w:style>
-  <w:style w:type="character" w:styleId="ListLabel56">
-    <w:name w:val="ListLabel 56"/>
-    <w:qFormat/>
-    <w:rPr>
-      <w:rFonts w:cs="Courier New"/>
-    </w:rPr>
-  </w:style>
-  <w:style w:type="character" w:styleId="ListLabel57">
-    <w:name w:val="ListLabel 57"/>
-    <w:qFormat/>
-    <w:rPr>
-      <w:rFonts w:cs="Wingdings"/>
-    </w:rPr>
-  </w:style>
-  <w:style w:type="character" w:styleId="ListLabel58">
-    <w:name w:val="ListLabel 58"/>
-    <w:qFormat/>
-    <w:rPr>
-      <w:rFonts w:cs="Symbol"/>
-    </w:rPr>
-  </w:style>
-  <w:style w:type="character" w:styleId="ListLabel59">
-    <w:name w:val="ListLabel 59"/>
-    <w:qFormat/>
-    <w:rPr>
-      <w:rFonts w:cs="Courier New"/>
-    </w:rPr>
-  </w:style>
-  <w:style w:type="character" w:styleId="ListLabel60">
-    <w:name w:val="ListLabel 60"/>
-    <w:qFormat/>
-    <w:rPr>
-      <w:rFonts w:cs="Wingdings"/>
-    </w:rPr>
-  </w:style>
-  <w:style w:type="character" w:styleId="ListLabel61">
-    <w:name w:val="ListLabel 61"/>
-    <w:qFormat/>
-    <w:rPr>
-      <w:rFonts w:cs="Symbol"/>
-    </w:rPr>
-  </w:style>
-  <w:style w:type="character" w:styleId="ListLabel62">
-    <w:name w:val="ListLabel 62"/>
-    <w:qFormat/>
-    <w:rPr>
-      <w:rFonts w:cs="Courier New"/>
-    </w:rPr>
-  </w:style>
-  <w:style w:type="character" w:styleId="ListLabel63">
-    <w:name w:val="ListLabel 63"/>
-    <w:qFormat/>
-    <w:rPr>
-      <w:rFonts w:cs="Wingdings"/>
-    </w:rPr>
-  </w:style>
-  <w:style w:type="character" w:styleId="ListLabel64">
-    <w:name w:val="ListLabel 64"/>
-    <w:qFormat/>
-    <w:rPr>
-      <w:rFonts w:ascii="Arial" w:hAnsi="Arial" w:cs="Symbol"/>
-    </w:rPr>
-  </w:style>
-  <w:style w:type="character" w:styleId="ListLabel65">
-    <w:name w:val="ListLabel 65"/>
-    <w:qFormat/>
-    <w:rPr>
-      <w:rFonts w:cs="Courier New"/>
-    </w:rPr>
-  </w:style>
-  <w:style w:type="character" w:styleId="ListLabel66">
-    <w:name w:val="ListLabel 66"/>
-    <w:qFormat/>
-    <w:rPr>
-      <w:rFonts w:cs="Wingdings"/>
-    </w:rPr>
-  </w:style>
-  <w:style w:type="character" w:styleId="ListLabel67">
-    <w:name w:val="ListLabel 67"/>
-    <w:qFormat/>
-    <w:rPr>
-      <w:rFonts w:cs="Symbol"/>
-    </w:rPr>
-  </w:style>
-  <w:style w:type="character" w:styleId="ListLabel68">
-    <w:name w:val="ListLabel 68"/>
-    <w:qFormat/>
-    <w:rPr>
-      <w:rFonts w:cs="Courier New"/>
-    </w:rPr>
-  </w:style>
-  <w:style w:type="character" w:styleId="ListLabel69">
-    <w:name w:val="ListLabel 69"/>
-    <w:qFormat/>
-    <w:rPr>
-      <w:rFonts w:cs="Wingdings"/>
-    </w:rPr>
-  </w:style>
-  <w:style w:type="character" w:styleId="ListLabel70">
-    <w:name w:val="ListLabel 70"/>
-    <w:qFormat/>
-    <w:rPr>
-      <w:rFonts w:cs="Symbol"/>
-    </w:rPr>
-  </w:style>
-  <w:style w:type="character" w:styleId="ListLabel71">
-    <w:name w:val="ListLabel 71"/>
-    <w:qFormat/>
-    <w:rPr>
-      <w:rFonts w:cs="Courier New"/>
-    </w:rPr>
-  </w:style>
-  <w:style w:type="character" w:styleId="ListLabel72">
-    <w:name w:val="ListLabel 72"/>
-    <w:qFormat/>
-    <w:rPr>
-      <w:rFonts w:cs="Wingdings"/>
-    </w:rPr>
-  </w:style>
-  <w:style w:type="character" w:styleId="ListLabel73">
-    <w:name w:val="ListLabel 73"/>
-    <w:qFormat/>
-    <w:rPr>
-      <w:rFonts w:ascii="Arial" w:hAnsi="Arial" w:cs="Symbol"/>
-    </w:rPr>
-  </w:style>
-  <w:style w:type="character" w:styleId="ListLabel74">
-    <w:name w:val="ListLabel 74"/>
-    <w:qFormat/>
-    <w:rPr>
-      <w:rFonts w:cs="Courier New"/>
-    </w:rPr>
-  </w:style>
-  <w:style w:type="character" w:styleId="ListLabel75">
-    <w:name w:val="ListLabel 75"/>
-    <w:qFormat/>
-    <w:rPr>
-      <w:rFonts w:cs="Wingdings"/>
-    </w:rPr>
-  </w:style>
-  <w:style w:type="character" w:styleId="ListLabel76">
-    <w:name w:val="ListLabel 76"/>
-    <w:qFormat/>
-    <w:rPr>
-      <w:rFonts w:cs="Symbol"/>
-    </w:rPr>
-  </w:style>
-  <w:style w:type="character" w:styleId="ListLabel77">
-    <w:name w:val="ListLabel 77"/>
-    <w:qFormat/>
-    <w:rPr>
-      <w:rFonts w:cs="Courier New"/>
-    </w:rPr>
-  </w:style>
-  <w:style w:type="character" w:styleId="ListLabel78">
-    <w:name w:val="ListLabel 78"/>
-    <w:qFormat/>
-    <w:rPr>
-      <w:rFonts w:cs="Wingdings"/>
-    </w:rPr>
-  </w:style>
-  <w:style w:type="character" w:styleId="ListLabel79">
-    <w:name w:val="ListLabel 79"/>
-    <w:qFormat/>
-    <w:rPr>
-      <w:rFonts w:cs="Symbol"/>
-    </w:rPr>
-  </w:style>
-  <w:style w:type="character" w:styleId="ListLabel80">
-    <w:name w:val="ListLabel 80"/>
-    <w:qFormat/>
-    <w:rPr>
-      <w:rFonts w:cs="Courier New"/>
-    </w:rPr>
-  </w:style>
-  <w:style w:type="character" w:styleId="ListLabel81">
-    <w:name w:val="ListLabel 81"/>
-    <w:qFormat/>
-    <w:rPr>
-      <w:rFonts w:cs="Wingdings"/>
-    </w:rPr>
-  </w:style>
-  <w:style w:type="character" w:styleId="ListLabel82">
-    <w:name w:val="ListLabel 82"/>
-    <w:qFormat/>
-    <w:rPr>
-      <w:rFonts w:ascii="Arial" w:hAnsi="Arial" w:cs="Symbol"/>
-    </w:rPr>
-  </w:style>
-  <w:style w:type="character" w:styleId="ListLabel83">
-    <w:name w:val="ListLabel 83"/>
-    <w:qFormat/>
-    <w:rPr>
-      <w:rFonts w:cs="Courier New"/>
-    </w:rPr>
-  </w:style>
-  <w:style w:type="character" w:styleId="ListLabel84">
-    <w:name w:val="ListLabel 84"/>
-    <w:qFormat/>
-    <w:rPr>
-      <w:rFonts w:cs="Wingdings"/>
-    </w:rPr>
-  </w:style>
-  <w:style w:type="character" w:styleId="ListLabel85">
-    <w:name w:val="ListLabel 85"/>
-    <w:qFormat/>
-    <w:rPr>
-      <w:rFonts w:cs="Symbol"/>
-    </w:rPr>
-  </w:style>
-  <w:style w:type="character" w:styleId="ListLabel86">
-    <w:name w:val="ListLabel 86"/>
-    <w:qFormat/>
-    <w:rPr>
-      <w:rFonts w:cs="Courier New"/>
-    </w:rPr>
-  </w:style>
-  <w:style w:type="character" w:styleId="ListLabel87">
-    <w:name w:val="ListLabel 87"/>
-    <w:qFormat/>
-    <w:rPr>
-      <w:rFonts w:cs="Wingdings"/>
-    </w:rPr>
-  </w:style>
-  <w:style w:type="character" w:styleId="ListLabel88">
-    <w:name w:val="ListLabel 88"/>
-    <w:qFormat/>
-    <w:rPr>
-      <w:rFonts w:cs="Symbol"/>
-    </w:rPr>
-  </w:style>
-  <w:style w:type="character" w:styleId="ListLabel89">
-    <w:name w:val="ListLabel 89"/>
-    <w:qFormat/>
-    <w:rPr>
-      <w:rFonts w:cs="Courier New"/>
-    </w:rPr>
-  </w:style>
-  <w:style w:type="character" w:styleId="ListLabel90">
-    <w:name w:val="ListLabel 90"/>
-    <w:qFormat/>
-    <w:rPr>
-      <w:rFonts w:cs="Wingdings"/>
-    </w:rPr>
-  </w:style>
-  <w:style w:type="character" w:styleId="ListLabel91">
-    <w:name w:val="ListLabel 91"/>
-    <w:qFormat/>
-    <w:rPr>
-      <w:rFonts w:ascii="Arial" w:hAnsi="Arial" w:cs="Symbol"/>
-    </w:rPr>
-  </w:style>
-  <w:style w:type="character" w:styleId="ListLabel92">
-    <w:name w:val="ListLabel 92"/>
-    <w:qFormat/>
-    <w:rPr>
-      <w:rFonts w:cs="Courier New"/>
-    </w:rPr>
-  </w:style>
-  <w:style w:type="character" w:styleId="ListLabel93">
-    <w:name w:val="ListLabel 93"/>
-    <w:qFormat/>
-    <w:rPr>
-      <w:rFonts w:cs="Wingdings"/>
-    </w:rPr>
-  </w:style>
-  <w:style w:type="character" w:styleId="ListLabel94">
-    <w:name w:val="ListLabel 94"/>
-    <w:qFormat/>
-    <w:rPr>
-      <w:rFonts w:cs="Symbol"/>
-    </w:rPr>
-  </w:style>
-  <w:style w:type="character" w:styleId="ListLabel95">
-    <w:name w:val="ListLabel 95"/>
-    <w:qFormat/>
-    <w:rPr>
-      <w:rFonts w:cs="Courier New"/>
-    </w:rPr>
-  </w:style>
-  <w:style w:type="character" w:styleId="ListLabel96">
-    <w:name w:val="ListLabel 96"/>
-    <w:qFormat/>
-    <w:rPr>
-      <w:rFonts w:cs="Wingdings"/>
-    </w:rPr>
-  </w:style>
-  <w:style w:type="character" w:styleId="ListLabel97">
-    <w:name w:val="ListLabel 97"/>
-    <w:qFormat/>
-    <w:rPr>
-      <w:rFonts w:cs="Symbol"/>
-    </w:rPr>
-  </w:style>
-  <w:style w:type="character" w:styleId="ListLabel98">
-    <w:name w:val="ListLabel 98"/>
-    <w:qFormat/>
-    <w:rPr>
-      <w:rFonts w:cs="Courier New"/>
-    </w:rPr>
-  </w:style>
-  <w:style w:type="character" w:styleId="ListLabel99">
-    <w:name w:val="ListLabel 99"/>
-    <w:qFormat/>
-    <w:rPr>
-      <w:rFonts w:cs="Wingdings"/>
-    </w:rPr>
-  </w:style>
-  <w:style w:type="character" w:styleId="ListLabel100">
-    <w:name w:val="ListLabel 100"/>
-    <w:qFormat/>
-    <w:rPr>
-      <w:rFonts w:ascii="Arial" w:hAnsi="Arial" w:cs="Symbol"/>
-    </w:rPr>
-  </w:style>
-  <w:style w:type="character" w:styleId="ListLabel101">
-    <w:name w:val="ListLabel 101"/>
-    <w:qFormat/>
-    <w:rPr>
-      <w:rFonts w:cs="Courier New"/>
-    </w:rPr>
-  </w:style>
-  <w:style w:type="character" w:styleId="ListLabel102">
-    <w:name w:val="ListLabel 102"/>
-    <w:qFormat/>
-    <w:rPr>
-      <w:rFonts w:cs="Wingdings"/>
-    </w:rPr>
-  </w:style>
-  <w:style w:type="character" w:styleId="ListLabel103">
-    <w:name w:val="ListLabel 103"/>
-    <w:qFormat/>
-    <w:rPr>
-      <w:rFonts w:cs="Symbol"/>
-    </w:rPr>
-  </w:style>
-  <w:style w:type="character" w:styleId="ListLabel104">
-    <w:name w:val="ListLabel 104"/>
-    <w:qFormat/>
-    <w:rPr>
-      <w:rFonts w:cs="Courier New"/>
-    </w:rPr>
-  </w:style>
-  <w:style w:type="character" w:styleId="ListLabel105">
-    <w:name w:val="ListLabel 105"/>
-    <w:qFormat/>
-    <w:rPr>
-      <w:rFonts w:cs="Wingdings"/>
-    </w:rPr>
-  </w:style>
-  <w:style w:type="character" w:styleId="ListLabel106">
-    <w:name w:val="ListLabel 106"/>
-    <w:qFormat/>
-    <w:rPr>
-      <w:rFonts w:cs="Symbol"/>
-    </w:rPr>
-  </w:style>
-  <w:style w:type="character" w:styleId="ListLabel107">
-    <w:name w:val="ListLabel 107"/>
-    <w:qFormat/>
-    <w:rPr>
-      <w:rFonts w:cs="Courier New"/>
-    </w:rPr>
-  </w:style>
-  <w:style w:type="character" w:styleId="ListLabel108">
-    <w:name w:val="ListLabel 108"/>
-    <w:qFormat/>
-    <w:rPr>
-      <w:rFonts w:cs="Wingdings"/>
-    </w:rPr>
   </w:style>
   <w:style w:type="paragraph" w:styleId="Titolo">
     <w:name w:val="Titolo"/>
@@ -11890,6 +12393,13 @@
     <w:rPr>
       <w:rFonts w:cs="Lucida Sans"/>
     </w:rPr>
+  </w:style>
+  <w:style w:type="paragraph" w:styleId="Intestazioneepidipagina">
+    <w:name w:val="Intestazione e piè di pagina"/>
+    <w:basedOn w:val="Normal"/>
+    <w:qFormat/>
+    <w:pPr/>
+    <w:rPr/>
   </w:style>
   <w:style w:type="paragraph" w:styleId="Intestazione">
     <w:name w:val="Header"/>

</xml_diff>